<commit_message>
Creating give achievement function. Not implemented yet. building documentation for tie and requirements. see doc.
</commit_message>
<xml_diff>
--- a/BountyBoard Design.docx
+++ b/BountyBoard Design.docx
@@ -146,7 +146,15 @@
         <w:t xml:space="preserve"> (users). Each achievement has a unique ID that you can post to the application from automated services on your own organisations. EG. A timesheet application will have events where u</w:t>
       </w:r>
       <w:r>
-        <w:t xml:space="preserve">sers fill in timesheets on time. Alternatively, awards can be given out manually or en-mass however this is more </w:t>
+        <w:t xml:space="preserve">sers fill in timesheets on time. Alternatively, awards can be given out manually or </w:t>
+      </w:r>
+      <w:proofErr w:type="spellStart"/>
+      <w:r>
+        <w:t>en</w:t>
+      </w:r>
+      <w:proofErr w:type="spellEnd"/>
+      <w:r>
+        <w:t xml:space="preserve">-mass however this is more </w:t>
       </w:r>
       <w:r>
         <w:t>tedious</w:t>
@@ -179,7 +187,15 @@
     </w:p>
     <w:p>
       <w:r>
-        <w:t>To start your journey, you must first register. It will then designate you as sheriff (superadmin) of your group. From here, you can invite other people and they will appear as hunters (normal user). You can promote others to deputies (admin) but they will no longer be able to participate in the currency exchange system as any administrative user is considered a source of currency.</w:t>
+        <w:t>To start your journey, you must first register. It will then designate you as sheriff (</w:t>
+      </w:r>
+      <w:proofErr w:type="spellStart"/>
+      <w:r>
+        <w:t>superadmin</w:t>
+      </w:r>
+      <w:proofErr w:type="spellEnd"/>
+      <w:r>
+        <w:t>) of your group. From here, you can invite other people and they will appear as hunters (normal user). You can promote others to deputies (admin) but they will no longer be able to participate in the currency exchange system as any administrative user is considered a source of currency.</w:t>
       </w:r>
     </w:p>
     <w:p>
@@ -208,7 +224,15 @@
     </w:p>
     <w:p>
       <w:r>
-        <w:t xml:space="preserve">On creation, you will receive some basic achievements and some season information will be provided to you. Each season once begun can not have more achievements being added or removed in it. The value of each achievement can still be altered but it will not affect the achievements in the current season as it will be a copy. </w:t>
+        <w:t xml:space="preserve">On creation, you will receive some basic achievements and some season information will be provided to you. Each season once begun </w:t>
+      </w:r>
+      <w:proofErr w:type="spellStart"/>
+      <w:r>
+        <w:t>can not</w:t>
+      </w:r>
+      <w:proofErr w:type="spellEnd"/>
+      <w:r>
+        <w:t xml:space="preserve"> have more achievements being added or removed in it. The value of each achievement can still be altered but it will not affect the achievements in the current season as it will be a copy. </w:t>
       </w:r>
     </w:p>
     <w:p>
@@ -241,21 +265,39 @@
       <w:pPr>
         <w:pStyle w:val="Heading2"/>
       </w:pPr>
-      <w:r>
-        <w:t xml:space="preserve">Leaderboard </w:t>
+      <w:proofErr w:type="spellStart"/>
+      <w:r>
+        <w:t>Leaderboard</w:t>
+      </w:r>
+      <w:proofErr w:type="spellEnd"/>
+      <w:r>
+        <w:t xml:space="preserve"> </w:t>
       </w:r>
     </w:p>
     <w:p>
       <w:r>
-        <w:t>A leaderboard will show you who’s top dog and who’s cached in the most achievements. It will have a breakdown of what the rarest achievements to date have been. This is an experimental feature.</w:t>
+        <w:t xml:space="preserve">A </w:t>
+      </w:r>
+      <w:proofErr w:type="spellStart"/>
+      <w:r>
+        <w:t>leaderboard</w:t>
+      </w:r>
+      <w:proofErr w:type="spellEnd"/>
+      <w:r>
+        <w:t xml:space="preserve"> will show you who’s top dog and who’s cached in the most achievements. It will have a breakdown of what the rarest achievements to date have been. This is an experimental feature.</w:t>
       </w:r>
     </w:p>
     <w:p>
       <w:pPr>
         <w:pStyle w:val="Heading2"/>
       </w:pPr>
-      <w:r>
-        <w:t>Api Keys</w:t>
+      <w:proofErr w:type="spellStart"/>
+      <w:r>
+        <w:t>Api</w:t>
+      </w:r>
+      <w:proofErr w:type="spellEnd"/>
+      <w:r>
+        <w:t xml:space="preserve"> Keys</w:t>
       </w:r>
     </w:p>
     <w:p>
@@ -283,6 +325,9 @@
       </w:r>
     </w:p>
     <w:p>
+      <w:pPr>
+        <w:pStyle w:val="Heading2"/>
+      </w:pPr>
       <w:r>
         <w:t>Pets</w:t>
       </w:r>
@@ -293,17 +338,750 @@
       </w:r>
     </w:p>
     <w:p>
+      <w:pPr>
+        <w:pStyle w:val="Heading2"/>
+      </w:pPr>
       <w:r>
         <w:t>User Control</w:t>
       </w:r>
     </w:p>
     <w:p>
       <w:r>
-        <w:t xml:space="preserve">You can see your most common achievmement, which one is the most profitable and how many points you have currently accumulated. Your points are with you forever, but each seasons points do not carry over. Each group can decide what happens at the end of each season. </w:t>
-      </w:r>
-      <w:bookmarkStart w:id="0" w:name="_GoBack"/>
-      <w:bookmarkEnd w:id="0"/>
+        <w:t xml:space="preserve">You can see your most common </w:t>
+      </w:r>
+      <w:r>
+        <w:t>achievement</w:t>
+      </w:r>
+      <w:r>
+        <w:t xml:space="preserve">, which one is the most profitable and how many points you have currently accumulated. Your points are with you forever, but each seasons points do not carry over. Each group can decide what happens at the end of each season. </w:t>
+      </w:r>
     </w:p>
+    <w:p>
+      <w:pPr>
+        <w:pStyle w:val="Heading2"/>
+      </w:pPr>
+      <w:r>
+        <w:lastRenderedPageBreak/>
+        <w:t>Functional requirements</w:t>
+      </w:r>
+    </w:p>
+    <w:p>
+      <w:pPr>
+        <w:pStyle w:val="Heading3"/>
+      </w:pPr>
+      <w:r>
+        <w:t>Achievement allocating</w:t>
+      </w:r>
+    </w:p>
+    <w:tbl>
+      <w:tblPr>
+        <w:tblStyle w:val="TableGrid"/>
+        <w:tblW w:w="0" w:type="auto"/>
+        <w:tblLook w:val="04A0" w:firstRow="1" w:lastRow="0" w:firstColumn="1" w:lastColumn="0" w:noHBand="0" w:noVBand="1"/>
+      </w:tblPr>
+      <w:tblGrid>
+        <w:gridCol w:w="704"/>
+        <w:gridCol w:w="7371"/>
+        <w:gridCol w:w="941"/>
+      </w:tblGrid>
+      <w:tr>
+        <w:tc>
+          <w:tcPr>
+            <w:tcW w:w="704" w:type="dxa"/>
+          </w:tcPr>
+          <w:p>
+            <w:pPr>
+              <w:rPr>
+                <w:b/>
+              </w:rPr>
+            </w:pPr>
+            <w:r>
+              <w:rPr>
+                <w:b/>
+              </w:rPr>
+              <w:t>#</w:t>
+            </w:r>
+          </w:p>
+        </w:tc>
+        <w:tc>
+          <w:tcPr>
+            <w:tcW w:w="7371" w:type="dxa"/>
+          </w:tcPr>
+          <w:p>
+            <w:pPr>
+              <w:rPr>
+                <w:b/>
+              </w:rPr>
+            </w:pPr>
+            <w:r>
+              <w:rPr>
+                <w:b/>
+              </w:rPr>
+              <w:t>Details</w:t>
+            </w:r>
+          </w:p>
+        </w:tc>
+        <w:tc>
+          <w:tcPr>
+            <w:tcW w:w="941" w:type="dxa"/>
+          </w:tcPr>
+          <w:p>
+            <w:pPr>
+              <w:rPr>
+                <w:b/>
+              </w:rPr>
+            </w:pPr>
+            <w:r>
+              <w:rPr>
+                <w:b/>
+              </w:rPr>
+              <w:t>Status</w:t>
+            </w:r>
+          </w:p>
+        </w:tc>
+      </w:tr>
+      <w:tr>
+        <w:tc>
+          <w:tcPr>
+            <w:tcW w:w="704" w:type="dxa"/>
+          </w:tcPr>
+          <w:p/>
+        </w:tc>
+        <w:tc>
+          <w:tcPr>
+            <w:tcW w:w="7371" w:type="dxa"/>
+          </w:tcPr>
+          <w:p>
+            <w:r>
+              <w:t>Duplicated achievements will have the same key</w:t>
+            </w:r>
+          </w:p>
+        </w:tc>
+        <w:tc>
+          <w:tcPr>
+            <w:tcW w:w="941" w:type="dxa"/>
+          </w:tcPr>
+          <w:p/>
+        </w:tc>
+      </w:tr>
+      <w:tr>
+        <w:tc>
+          <w:tcPr>
+            <w:tcW w:w="704" w:type="dxa"/>
+          </w:tcPr>
+          <w:p/>
+        </w:tc>
+        <w:tc>
+          <w:tcPr>
+            <w:tcW w:w="7371" w:type="dxa"/>
+          </w:tcPr>
+          <w:p>
+            <w:r>
+              <w:t>When giving an achievement, only the current season is used</w:t>
+            </w:r>
+          </w:p>
+        </w:tc>
+        <w:tc>
+          <w:tcPr>
+            <w:tcW w:w="941" w:type="dxa"/>
+          </w:tcPr>
+          <w:p/>
+        </w:tc>
+      </w:tr>
+      <w:tr>
+        <w:tc>
+          <w:tcPr>
+            <w:tcW w:w="704" w:type="dxa"/>
+          </w:tcPr>
+          <w:p/>
+        </w:tc>
+        <w:tc>
+          <w:tcPr>
+            <w:tcW w:w="7371" w:type="dxa"/>
+          </w:tcPr>
+          <w:p>
+            <w:r>
+              <w:t>When giving an achievement, if no active season exists, then throw error</w:t>
+            </w:r>
+          </w:p>
+        </w:tc>
+        <w:tc>
+          <w:tcPr>
+            <w:tcW w:w="941" w:type="dxa"/>
+          </w:tcPr>
+          <w:p/>
+        </w:tc>
+      </w:tr>
+      <w:tr>
+        <w:tc>
+          <w:tcPr>
+            <w:tcW w:w="704" w:type="dxa"/>
+          </w:tcPr>
+          <w:p/>
+        </w:tc>
+        <w:tc>
+          <w:tcPr>
+            <w:tcW w:w="7371" w:type="dxa"/>
+          </w:tcPr>
+          <w:p>
+            <w:r>
+              <w:t>You can force giving a</w:t>
+            </w:r>
+            <w:r>
+              <w:t>n achievement to a person on a completed season but it’s not recommended</w:t>
+            </w:r>
+          </w:p>
+        </w:tc>
+        <w:tc>
+          <w:tcPr>
+            <w:tcW w:w="941" w:type="dxa"/>
+          </w:tcPr>
+          <w:p/>
+        </w:tc>
+      </w:tr>
+      <w:tr>
+        <w:tc>
+          <w:tcPr>
+            <w:tcW w:w="704" w:type="dxa"/>
+          </w:tcPr>
+          <w:p/>
+        </w:tc>
+        <w:tc>
+          <w:tcPr>
+            <w:tcW w:w="7371" w:type="dxa"/>
+          </w:tcPr>
+          <w:p>
+            <w:r>
+              <w:t>You can change an achievement’s values and it will not change any associated seasonal details</w:t>
+            </w:r>
+          </w:p>
+        </w:tc>
+        <w:tc>
+          <w:tcPr>
+            <w:tcW w:w="941" w:type="dxa"/>
+          </w:tcPr>
+          <w:p/>
+        </w:tc>
+      </w:tr>
+      <w:tr>
+        <w:tc>
+          <w:tcPr>
+            <w:tcW w:w="704" w:type="dxa"/>
+          </w:tcPr>
+          <w:p/>
+        </w:tc>
+        <w:tc>
+          <w:tcPr>
+            <w:tcW w:w="7371" w:type="dxa"/>
+          </w:tcPr>
+          <w:p>
+            <w:r>
+              <w:t>You cannot change any achievements that are currently in an active and on-going season.</w:t>
+            </w:r>
+          </w:p>
+        </w:tc>
+        <w:tc>
+          <w:tcPr>
+            <w:tcW w:w="941" w:type="dxa"/>
+          </w:tcPr>
+          <w:p/>
+        </w:tc>
+      </w:tr>
+    </w:tbl>
+    <w:p/>
+    <w:p>
+      <w:r>
+        <w:t>Season management</w:t>
+      </w:r>
+    </w:p>
+    <w:tbl>
+      <w:tblPr>
+        <w:tblStyle w:val="TableGrid"/>
+        <w:tblW w:w="0" w:type="auto"/>
+        <w:tblLook w:val="04A0" w:firstRow="1" w:lastRow="0" w:firstColumn="1" w:lastColumn="0" w:noHBand="0" w:noVBand="1"/>
+      </w:tblPr>
+      <w:tblGrid>
+        <w:gridCol w:w="704"/>
+        <w:gridCol w:w="7371"/>
+        <w:gridCol w:w="941"/>
+      </w:tblGrid>
+      <w:tr>
+        <w:tc>
+          <w:tcPr>
+            <w:tcW w:w="704" w:type="dxa"/>
+          </w:tcPr>
+          <w:p>
+            <w:r>
+              <w:t>#</w:t>
+            </w:r>
+          </w:p>
+        </w:tc>
+        <w:tc>
+          <w:tcPr>
+            <w:tcW w:w="7371" w:type="dxa"/>
+          </w:tcPr>
+          <w:p>
+            <w:r>
+              <w:t>Details</w:t>
+            </w:r>
+          </w:p>
+        </w:tc>
+        <w:tc>
+          <w:tcPr>
+            <w:tcW w:w="941" w:type="dxa"/>
+          </w:tcPr>
+          <w:p>
+            <w:r>
+              <w:t>Status</w:t>
+            </w:r>
+          </w:p>
+        </w:tc>
+      </w:tr>
+      <w:tr>
+        <w:tc>
+          <w:tcPr>
+            <w:tcW w:w="704" w:type="dxa"/>
+          </w:tcPr>
+          <w:p/>
+        </w:tc>
+        <w:tc>
+          <w:tcPr>
+            <w:tcW w:w="7371" w:type="dxa"/>
+          </w:tcPr>
+          <w:p>
+            <w:r>
+              <w:t>Seasons start inactive, and with no achievements associated with it</w:t>
+            </w:r>
+          </w:p>
+        </w:tc>
+        <w:tc>
+          <w:tcPr>
+            <w:tcW w:w="941" w:type="dxa"/>
+          </w:tcPr>
+          <w:p/>
+        </w:tc>
+      </w:tr>
+      <w:tr>
+        <w:tc>
+          <w:tcPr>
+            <w:tcW w:w="704" w:type="dxa"/>
+          </w:tcPr>
+          <w:p/>
+        </w:tc>
+        <w:tc>
+          <w:tcPr>
+            <w:tcW w:w="7371" w:type="dxa"/>
+          </w:tcPr>
+          <w:p>
+            <w:r>
+              <w:t>Seasons once activated will duplicate connected achievements and save them.</w:t>
+            </w:r>
+          </w:p>
+        </w:tc>
+        <w:tc>
+          <w:tcPr>
+            <w:tcW w:w="941" w:type="dxa"/>
+          </w:tcPr>
+          <w:p/>
+        </w:tc>
+      </w:tr>
+      <w:tr>
+        <w:tc>
+          <w:tcPr>
+            <w:tcW w:w="704" w:type="dxa"/>
+          </w:tcPr>
+          <w:p/>
+        </w:tc>
+        <w:tc>
+          <w:tcPr>
+            <w:tcW w:w="7371" w:type="dxa"/>
+          </w:tcPr>
+          <w:p>
+            <w:r>
+              <w:t>Seasons have 4 states, Inactive, Approved, Active, and Completed</w:t>
+            </w:r>
+          </w:p>
+        </w:tc>
+        <w:tc>
+          <w:tcPr>
+            <w:tcW w:w="941" w:type="dxa"/>
+          </w:tcPr>
+          <w:p/>
+        </w:tc>
+      </w:tr>
+      <w:tr>
+        <w:tc>
+          <w:tcPr>
+            <w:tcW w:w="704" w:type="dxa"/>
+          </w:tcPr>
+          <w:p/>
+        </w:tc>
+        <w:tc>
+          <w:tcPr>
+            <w:tcW w:w="7371" w:type="dxa"/>
+          </w:tcPr>
+          <w:p>
+            <w:r>
+              <w:t>Basic stuff like start date &lt; end date</w:t>
+            </w:r>
+          </w:p>
+        </w:tc>
+        <w:tc>
+          <w:tcPr>
+            <w:tcW w:w="941" w:type="dxa"/>
+          </w:tcPr>
+          <w:p/>
+        </w:tc>
+      </w:tr>
+      <w:tr>
+        <w:tc>
+          <w:tcPr>
+            <w:tcW w:w="704" w:type="dxa"/>
+          </w:tcPr>
+          <w:p/>
+        </w:tc>
+        <w:tc>
+          <w:tcPr>
+            <w:tcW w:w="7371" w:type="dxa"/>
+          </w:tcPr>
+          <w:p>
+            <w:r>
+              <w:t xml:space="preserve">You can assign </w:t>
+            </w:r>
+            <w:r>
+              <w:t>achievements to a season</w:t>
+            </w:r>
+          </w:p>
+        </w:tc>
+        <w:tc>
+          <w:tcPr>
+            <w:tcW w:w="941" w:type="dxa"/>
+          </w:tcPr>
+          <w:p/>
+        </w:tc>
+      </w:tr>
+      <w:tr>
+        <w:tc>
+          <w:tcPr>
+            <w:tcW w:w="704" w:type="dxa"/>
+          </w:tcPr>
+          <w:p/>
+        </w:tc>
+        <w:tc>
+          <w:tcPr>
+            <w:tcW w:w="7371" w:type="dxa"/>
+          </w:tcPr>
+          <w:p>
+            <w:r>
+              <w:t>On activation, seasons will duplicate achievements</w:t>
+            </w:r>
+          </w:p>
+        </w:tc>
+        <w:tc>
+          <w:tcPr>
+            <w:tcW w:w="941" w:type="dxa"/>
+          </w:tcPr>
+          <w:p/>
+        </w:tc>
+      </w:tr>
+      <w:tr>
+        <w:tc>
+          <w:tcPr>
+            <w:tcW w:w="704" w:type="dxa"/>
+          </w:tcPr>
+          <w:p/>
+        </w:tc>
+        <w:tc>
+          <w:tcPr>
+            <w:tcW w:w="7371" w:type="dxa"/>
+          </w:tcPr>
+          <w:p/>
+        </w:tc>
+        <w:tc>
+          <w:tcPr>
+            <w:tcW w:w="941" w:type="dxa"/>
+          </w:tcPr>
+          <w:p/>
+        </w:tc>
+      </w:tr>
+    </w:tbl>
+    <w:p/>
+    <w:p>
+      <w:r>
+        <w:t>People management</w:t>
+      </w:r>
+    </w:p>
+    <w:tbl>
+      <w:tblPr>
+        <w:tblStyle w:val="TableGrid"/>
+        <w:tblW w:w="0" w:type="auto"/>
+        <w:tblLook w:val="04A0" w:firstRow="1" w:lastRow="0" w:firstColumn="1" w:lastColumn="0" w:noHBand="0" w:noVBand="1"/>
+      </w:tblPr>
+      <w:tblGrid>
+        <w:gridCol w:w="704"/>
+        <w:gridCol w:w="7371"/>
+        <w:gridCol w:w="941"/>
+      </w:tblGrid>
+      <w:tr>
+        <w:tc>
+          <w:tcPr>
+            <w:tcW w:w="704" w:type="dxa"/>
+          </w:tcPr>
+          <w:p>
+            <w:r>
+              <w:t>#</w:t>
+            </w:r>
+          </w:p>
+        </w:tc>
+        <w:tc>
+          <w:tcPr>
+            <w:tcW w:w="7371" w:type="dxa"/>
+          </w:tcPr>
+          <w:p>
+            <w:r>
+              <w:t>Details</w:t>
+            </w:r>
+          </w:p>
+        </w:tc>
+        <w:tc>
+          <w:tcPr>
+            <w:tcW w:w="941" w:type="dxa"/>
+          </w:tcPr>
+          <w:p>
+            <w:r>
+              <w:t>Status</w:t>
+            </w:r>
+          </w:p>
+        </w:tc>
+      </w:tr>
+      <w:tr>
+        <w:tc>
+          <w:tcPr>
+            <w:tcW w:w="704" w:type="dxa"/>
+          </w:tcPr>
+          <w:p/>
+        </w:tc>
+        <w:tc>
+          <w:tcPr>
+            <w:tcW w:w="7371" w:type="dxa"/>
+          </w:tcPr>
+          <w:p>
+            <w:r>
+              <w:t xml:space="preserve">Sheriff users are </w:t>
+            </w:r>
+            <w:proofErr w:type="spellStart"/>
+            <w:r>
+              <w:t>superadmin</w:t>
+            </w:r>
+            <w:proofErr w:type="spellEnd"/>
+            <w:r>
+              <w:t>. There can only be 1 account owner</w:t>
+            </w:r>
+          </w:p>
+        </w:tc>
+        <w:tc>
+          <w:tcPr>
+            <w:tcW w:w="941" w:type="dxa"/>
+          </w:tcPr>
+          <w:p/>
+        </w:tc>
+      </w:tr>
+      <w:tr>
+        <w:tc>
+          <w:tcPr>
+            <w:tcW w:w="704" w:type="dxa"/>
+          </w:tcPr>
+          <w:p/>
+        </w:tc>
+        <w:tc>
+          <w:tcPr>
+            <w:tcW w:w="7371" w:type="dxa"/>
+          </w:tcPr>
+          <w:p>
+            <w:r>
+              <w:t xml:space="preserve">Deputies can be assigned by </w:t>
+            </w:r>
+            <w:proofErr w:type="spellStart"/>
+            <w:r>
+              <w:t>superadmins</w:t>
+            </w:r>
+            <w:proofErr w:type="spellEnd"/>
+            <w:r>
+              <w:t xml:space="preserve"> and other deputies</w:t>
+            </w:r>
+          </w:p>
+        </w:tc>
+        <w:tc>
+          <w:tcPr>
+            <w:tcW w:w="941" w:type="dxa"/>
+          </w:tcPr>
+          <w:p/>
+        </w:tc>
+      </w:tr>
+      <w:tr>
+        <w:tc>
+          <w:tcPr>
+            <w:tcW w:w="704" w:type="dxa"/>
+          </w:tcPr>
+          <w:p/>
+        </w:tc>
+        <w:tc>
+          <w:tcPr>
+            <w:tcW w:w="7371" w:type="dxa"/>
+          </w:tcPr>
+          <w:p>
+            <w:r>
+              <w:t>Sheriffs and deputies have the ability to do season management, hunters can not</w:t>
+            </w:r>
+          </w:p>
+        </w:tc>
+        <w:tc>
+          <w:tcPr>
+            <w:tcW w:w="941" w:type="dxa"/>
+          </w:tcPr>
+          <w:p/>
+        </w:tc>
+      </w:tr>
+      <w:tr>
+        <w:tc>
+          <w:tcPr>
+            <w:tcW w:w="704" w:type="dxa"/>
+          </w:tcPr>
+          <w:p/>
+        </w:tc>
+        <w:tc>
+          <w:tcPr>
+            <w:tcW w:w="7371" w:type="dxa"/>
+          </w:tcPr>
+          <w:p>
+            <w:r>
+              <w:t>All other users added to a group are added as hunters</w:t>
+            </w:r>
+          </w:p>
+        </w:tc>
+        <w:tc>
+          <w:tcPr>
+            <w:tcW w:w="941" w:type="dxa"/>
+          </w:tcPr>
+          <w:p/>
+        </w:tc>
+      </w:tr>
+      <w:tr>
+        <w:tc>
+          <w:tcPr>
+            <w:tcW w:w="704" w:type="dxa"/>
+          </w:tcPr>
+          <w:p/>
+        </w:tc>
+        <w:tc>
+          <w:tcPr>
+            <w:tcW w:w="7371" w:type="dxa"/>
+          </w:tcPr>
+          <w:p>
+            <w:r>
+              <w:t>You can have multiple groups and have different roles in them. Permissions are locked down to whatever credentials you have</w:t>
+            </w:r>
+          </w:p>
+        </w:tc>
+        <w:tc>
+          <w:tcPr>
+            <w:tcW w:w="941" w:type="dxa"/>
+          </w:tcPr>
+          <w:p/>
+        </w:tc>
+      </w:tr>
+      <w:tr>
+        <w:tc>
+          <w:tcPr>
+            <w:tcW w:w="704" w:type="dxa"/>
+          </w:tcPr>
+          <w:p/>
+        </w:tc>
+        <w:tc>
+          <w:tcPr>
+            <w:tcW w:w="7371" w:type="dxa"/>
+          </w:tcPr>
+          <w:p>
+            <w:r>
+              <w:t xml:space="preserve">Sheriffs and </w:t>
+            </w:r>
+            <w:proofErr w:type="spellStart"/>
+            <w:r>
+              <w:t>dputies</w:t>
+            </w:r>
+            <w:proofErr w:type="spellEnd"/>
+            <w:r>
+              <w:t xml:space="preserve"> can generate API keys, limit pending</w:t>
+            </w:r>
+          </w:p>
+        </w:tc>
+        <w:tc>
+          <w:tcPr>
+            <w:tcW w:w="941" w:type="dxa"/>
+          </w:tcPr>
+          <w:p/>
+        </w:tc>
+      </w:tr>
+      <w:tr>
+        <w:tc>
+          <w:tcPr>
+            <w:tcW w:w="704" w:type="dxa"/>
+          </w:tcPr>
+          <w:p/>
+        </w:tc>
+        <w:tc>
+          <w:tcPr>
+            <w:tcW w:w="7371" w:type="dxa"/>
+          </w:tcPr>
+          <w:p>
+            <w:r>
+              <w:t xml:space="preserve">You can choose to deactivate your own account but </w:t>
+            </w:r>
+            <w:proofErr w:type="spellStart"/>
+            <w:r>
+              <w:t>can not</w:t>
+            </w:r>
+            <w:proofErr w:type="spellEnd"/>
+            <w:r>
+              <w:t xml:space="preserve"> re-activate it without admin user</w:t>
+            </w:r>
+          </w:p>
+        </w:tc>
+        <w:tc>
+          <w:tcPr>
+            <w:tcW w:w="941" w:type="dxa"/>
+          </w:tcPr>
+          <w:p/>
+        </w:tc>
+      </w:tr>
+      <w:tr>
+        <w:tc>
+          <w:tcPr>
+            <w:tcW w:w="704" w:type="dxa"/>
+          </w:tcPr>
+          <w:p/>
+        </w:tc>
+        <w:tc>
+          <w:tcPr>
+            <w:tcW w:w="7371" w:type="dxa"/>
+          </w:tcPr>
+          <w:p>
+            <w:r>
+              <w:t>If you are sheriff, you have to elect another sheriff if you wish to deactivate your account</w:t>
+            </w:r>
+            <w:bookmarkStart w:id="0" w:name="_GoBack"/>
+            <w:bookmarkEnd w:id="0"/>
+          </w:p>
+        </w:tc>
+        <w:tc>
+          <w:tcPr>
+            <w:tcW w:w="941" w:type="dxa"/>
+          </w:tcPr>
+          <w:p/>
+        </w:tc>
+      </w:tr>
+    </w:tbl>
+    <w:p/>
     <w:sectPr>
       <w:pgSz w:w="11906" w:h="16838"/>
       <w:pgMar w:top="1440" w:right="1440" w:bottom="1440" w:left="1440" w:header="708" w:footer="708" w:gutter="0"/>
@@ -873,6 +1651,28 @@
       <w:szCs w:val="26"/>
     </w:rPr>
   </w:style>
+  <w:style w:type="paragraph" w:styleId="Heading3">
+    <w:name w:val="heading 3"/>
+    <w:basedOn w:val="Normal"/>
+    <w:next w:val="Normal"/>
+    <w:link w:val="Heading3Char"/>
+    <w:uiPriority w:val="9"/>
+    <w:unhideWhenUsed/>
+    <w:qFormat/>
+    <w:rsid w:val="00E42C4B"/>
+    <w:pPr>
+      <w:keepNext/>
+      <w:keepLines/>
+      <w:spacing w:before="40" w:after="0"/>
+      <w:outlineLvl w:val="2"/>
+    </w:pPr>
+    <w:rPr>
+      <w:rFonts w:asciiTheme="majorHAnsi" w:eastAsiaTheme="majorEastAsia" w:hAnsiTheme="majorHAnsi" w:cstheme="majorBidi"/>
+      <w:color w:val="1F4D78" w:themeColor="accent1" w:themeShade="7F"/>
+      <w:sz w:val="24"/>
+      <w:szCs w:val="24"/>
+    </w:rPr>
+  </w:style>
   <w:style w:type="character" w:default="1" w:styleId="DefaultParagraphFont">
     <w:name w:val="Default Paragraph Font"/>
     <w:uiPriority w:val="1"/>
@@ -970,6 +1770,38 @@
       <w:ind w:left="720"/>
       <w:contextualSpacing/>
     </w:pPr>
+  </w:style>
+  <w:style w:type="table" w:styleId="TableGrid">
+    <w:name w:val="Table Grid"/>
+    <w:basedOn w:val="TableNormal"/>
+    <w:uiPriority w:val="39"/>
+    <w:rsid w:val="00FB5837"/>
+    <w:pPr>
+      <w:spacing w:after="0" w:line="240" w:lineRule="auto"/>
+    </w:pPr>
+    <w:tblPr>
+      <w:tblBorders>
+        <w:top w:val="single" w:sz="4" w:space="0" w:color="auto"/>
+        <w:left w:val="single" w:sz="4" w:space="0" w:color="auto"/>
+        <w:bottom w:val="single" w:sz="4" w:space="0" w:color="auto"/>
+        <w:right w:val="single" w:sz="4" w:space="0" w:color="auto"/>
+        <w:insideH w:val="single" w:sz="4" w:space="0" w:color="auto"/>
+        <w:insideV w:val="single" w:sz="4" w:space="0" w:color="auto"/>
+      </w:tblBorders>
+    </w:tblPr>
+  </w:style>
+  <w:style w:type="character" w:customStyle="1" w:styleId="Heading3Char">
+    <w:name w:val="Heading 3 Char"/>
+    <w:basedOn w:val="DefaultParagraphFont"/>
+    <w:link w:val="Heading3"/>
+    <w:uiPriority w:val="9"/>
+    <w:rsid w:val="00E42C4B"/>
+    <w:rPr>
+      <w:rFonts w:asciiTheme="majorHAnsi" w:eastAsiaTheme="majorEastAsia" w:hAnsiTheme="majorHAnsi" w:cstheme="majorBidi"/>
+      <w:color w:val="1F4D78" w:themeColor="accent1" w:themeShade="7F"/>
+      <w:sz w:val="24"/>
+      <w:szCs w:val="24"/>
+    </w:rPr>
   </w:style>
 </w:styles>
 </file>

</xml_diff>

<commit_message>
Adding more tests and more extensions for automation. Getting a bit lost though.
</commit_message>
<xml_diff>
--- a/BountyBoard Design.docx
+++ b/BountyBoard Design.docx
@@ -578,6 +578,8 @@
             <w:r>
               <w:t>You cannot change any achievements that are currently in an active and on-going season.</w:t>
             </w:r>
+            <w:bookmarkStart w:id="0" w:name="_GoBack"/>
+            <w:bookmarkEnd w:id="0"/>
           </w:p>
         </w:tc>
         <w:tc>
@@ -611,7 +613,15 @@
             <w:tcW w:w="704" w:type="dxa"/>
           </w:tcPr>
           <w:p>
+            <w:pPr>
+              <w:rPr>
+                <w:b/>
+              </w:rPr>
+            </w:pPr>
             <w:r>
+              <w:rPr>
+                <w:b/>
+              </w:rPr>
               <w:t>#</w:t>
             </w:r>
           </w:p>
@@ -621,7 +631,15 @@
             <w:tcW w:w="7371" w:type="dxa"/>
           </w:tcPr>
           <w:p>
+            <w:pPr>
+              <w:rPr>
+                <w:b/>
+              </w:rPr>
+            </w:pPr>
             <w:r>
+              <w:rPr>
+                <w:b/>
+              </w:rPr>
               <w:t>Details</w:t>
             </w:r>
           </w:p>
@@ -631,7 +649,15 @@
             <w:tcW w:w="941" w:type="dxa"/>
           </w:tcPr>
           <w:p>
+            <w:pPr>
+              <w:rPr>
+                <w:b/>
+              </w:rPr>
+            </w:pPr>
             <w:r>
+              <w:rPr>
+                <w:b/>
+              </w:rPr>
               <w:t>Status</w:t>
             </w:r>
           </w:p>
@@ -828,7 +854,15 @@
             <w:tcW w:w="704" w:type="dxa"/>
           </w:tcPr>
           <w:p>
+            <w:pPr>
+              <w:rPr>
+                <w:b/>
+              </w:rPr>
+            </w:pPr>
             <w:r>
+              <w:rPr>
+                <w:b/>
+              </w:rPr>
               <w:t>#</w:t>
             </w:r>
           </w:p>
@@ -838,7 +872,15 @@
             <w:tcW w:w="7371" w:type="dxa"/>
           </w:tcPr>
           <w:p>
+            <w:pPr>
+              <w:rPr>
+                <w:b/>
+              </w:rPr>
+            </w:pPr>
             <w:r>
+              <w:rPr>
+                <w:b/>
+              </w:rPr>
               <w:t>Details</w:t>
             </w:r>
           </w:p>
@@ -848,7 +890,15 @@
             <w:tcW w:w="941" w:type="dxa"/>
           </w:tcPr>
           <w:p>
+            <w:pPr>
+              <w:rPr>
+                <w:b/>
+              </w:rPr>
+            </w:pPr>
             <w:r>
+              <w:rPr>
+                <w:b/>
+              </w:rPr>
               <w:t>Status</w:t>
             </w:r>
           </w:p>
@@ -1069,9 +1119,27 @@
             <w:r>
               <w:t>If you are sheriff, you have to elect another sheriff if you wish to deactivate your account</w:t>
             </w:r>
-            <w:bookmarkStart w:id="0" w:name="_GoBack"/>
-            <w:bookmarkEnd w:id="0"/>
           </w:p>
+        </w:tc>
+        <w:tc>
+          <w:tcPr>
+            <w:tcW w:w="941" w:type="dxa"/>
+          </w:tcPr>
+          <w:p/>
+        </w:tc>
+      </w:tr>
+      <w:tr>
+        <w:tc>
+          <w:tcPr>
+            <w:tcW w:w="704" w:type="dxa"/>
+          </w:tcPr>
+          <w:p/>
+        </w:tc>
+        <w:tc>
+          <w:tcPr>
+            <w:tcW w:w="7371" w:type="dxa"/>
+          </w:tcPr>
+          <w:p/>
         </w:tc>
         <w:tc>
           <w:tcPr>

</xml_diff>

<commit_message>
Adding some documenttion and more database fields/joins
</commit_message>
<xml_diff>
--- a/BountyBoard Design.docx
+++ b/BountyBoard Design.docx
@@ -38,7 +38,13 @@
         <w:t xml:space="preserve">bounty hunters! </w:t>
       </w:r>
       <w:r>
-        <w:t xml:space="preserve">The participation from each member will generate its own small scale economy which people can cash in on (through your own marketplace) or create a warrant/bounty for a specific thing they want done. The source of the points comes from a reserve bank of sorts, doing day to day tasks will net you points (configurable). Once enough points are accumulated, a hunter can post up their own requests to request help from other hunters. Once posted, other hunters can choose to commit to this task on their own accord or not. The system is best suited for people who want things done but are unable to do it themselves. </w:t>
+        <w:t xml:space="preserve">The participation from each member will generate its own small scale economy which people can cash in on (through your own marketplace) or create a warrant/bounty for a specific thing they want done. The source of the points comes from a reserve bank of sorts, doing day to day tasks will net you points (configurable). Once enough points are accumulated, a hunter can post up their own requests to request help from other hunters. Once posted, other hunters can choose to commit to this task on their own accord or not. The system is best suited </w:t>
+      </w:r>
+      <w:r>
+        <w:t xml:space="preserve">to mark areas for improvement or to guide best practice and for people </w:t>
+      </w:r>
+      <w:r>
+        <w:t xml:space="preserve">who want things done but are unable to do it themselves. </w:t>
       </w:r>
     </w:p>
     <w:p>
@@ -63,6 +69,9 @@
       <w:r>
         <w:t>elebrate success</w:t>
       </w:r>
+      <w:r>
+        <w:t xml:space="preserve"> and compete with each other (passively)</w:t>
+      </w:r>
     </w:p>
     <w:p>
       <w:pPr>
@@ -74,18 +83,6 @@
       </w:pPr>
       <w:r>
         <w:t>Drive good behaviour through positive reinforcement</w:t>
-      </w:r>
-    </w:p>
-    <w:p>
-      <w:pPr>
-        <w:pStyle w:val="ListParagraph"/>
-        <w:numPr>
-          <w:ilvl w:val="0"/>
-          <w:numId w:val="1"/>
-        </w:numPr>
-      </w:pPr>
-      <w:r>
-        <w:t xml:space="preserve">Have fun </w:t>
       </w:r>
     </w:p>
     <w:p>
@@ -146,15 +143,7 @@
         <w:t xml:space="preserve"> (users). Each achievement has a unique ID that you can post to the application from automated services on your own organisations. EG. A timesheet application will have events where u</w:t>
       </w:r>
       <w:r>
-        <w:t xml:space="preserve">sers fill in timesheets on time. Alternatively, awards can be given out manually or </w:t>
-      </w:r>
-      <w:proofErr w:type="spellStart"/>
-      <w:r>
-        <w:t>en</w:t>
-      </w:r>
-      <w:proofErr w:type="spellEnd"/>
-      <w:r>
-        <w:t xml:space="preserve">-mass however this is more </w:t>
+        <w:t xml:space="preserve">sers fill in timesheets on time. Alternatively, awards can be given out manually or en-mass however this is more </w:t>
       </w:r>
       <w:r>
         <w:t>tedious</w:t>
@@ -187,15 +176,7 @@
     </w:p>
     <w:p>
       <w:r>
-        <w:t>To start your journey, you must first register. It will then designate you as sheriff (</w:t>
-      </w:r>
-      <w:proofErr w:type="spellStart"/>
-      <w:r>
-        <w:t>superadmin</w:t>
-      </w:r>
-      <w:proofErr w:type="spellEnd"/>
-      <w:r>
-        <w:t>) of your group. From here, you can invite other people and they will appear as hunters (normal user). You can promote others to deputies (admin) but they will no longer be able to participate in the currency exchange system as any administrative user is considered a source of currency.</w:t>
+        <w:t>To start your journey, you must first register. It will then designate you as sheriff (superadmin) of your group. From here, you can invite other people and they will appear as hunters (normal user). You can promote others to deputies (admin) but they will no longer be able to participate in the currency exchange system as any administrative user is considered a source of currency.</w:t>
       </w:r>
     </w:p>
     <w:p>
@@ -224,15 +205,7 @@
     </w:p>
     <w:p>
       <w:r>
-        <w:t xml:space="preserve">On creation, you will receive some basic achievements and some season information will be provided to you. Each season once begun </w:t>
-      </w:r>
-      <w:proofErr w:type="spellStart"/>
-      <w:r>
-        <w:t>can not</w:t>
-      </w:r>
-      <w:proofErr w:type="spellEnd"/>
-      <w:r>
-        <w:t xml:space="preserve"> have more achievements being added or removed in it. The value of each achievement can still be altered but it will not affect the achievements in the current season as it will be a copy. </w:t>
+        <w:t xml:space="preserve">On creation, you will receive some basic achievements and some season information will be provided to you. Each season once begun can not have more achievements being added or removed in it. The value of each achievement can still be altered but it will not affect the achievements in the current season as it will be a copy. </w:t>
       </w:r>
     </w:p>
     <w:p>
@@ -265,24 +238,29 @@
       <w:pPr>
         <w:pStyle w:val="Heading2"/>
       </w:pPr>
-      <w:proofErr w:type="spellStart"/>
-      <w:r>
-        <w:t>Leaderboard</w:t>
-      </w:r>
-      <w:proofErr w:type="spellEnd"/>
+      <w:r>
+        <w:t>Leader</w:t>
+      </w:r>
       <w:r>
         <w:t xml:space="preserve"> </w:t>
+      </w:r>
+      <w:r>
+        <w:t xml:space="preserve">board </w:t>
       </w:r>
     </w:p>
     <w:p>
       <w:r>
         <w:t xml:space="preserve">A </w:t>
       </w:r>
-      <w:proofErr w:type="spellStart"/>
-      <w:r>
-        <w:t>leaderboard</w:t>
-      </w:r>
-      <w:proofErr w:type="spellEnd"/>
+      <w:r>
+        <w:t>leader</w:t>
+      </w:r>
+      <w:r>
+        <w:t xml:space="preserve"> </w:t>
+      </w:r>
+      <w:r>
+        <w:t>board</w:t>
+      </w:r>
       <w:r>
         <w:t xml:space="preserve"> will show you who’s top dog and who’s cached in the most achievements. It will have a breakdown of what the rarest achievements to date have been. This is an experimental feature.</w:t>
       </w:r>
@@ -291,13 +269,8 @@
       <w:pPr>
         <w:pStyle w:val="Heading2"/>
       </w:pPr>
-      <w:proofErr w:type="spellStart"/>
-      <w:r>
-        <w:t>Api</w:t>
-      </w:r>
-      <w:proofErr w:type="spellEnd"/>
-      <w:r>
-        <w:t xml:space="preserve"> Keys</w:t>
+      <w:r>
+        <w:t>Api Keys</w:t>
       </w:r>
     </w:p>
     <w:p>
@@ -363,6 +336,17 @@
       <w:r>
         <w:lastRenderedPageBreak/>
         <w:t>Functional requirements</w:t>
+      </w:r>
+    </w:p>
+    <w:p>
+      <w:r>
+        <w:t xml:space="preserve">Here is a list of functional requirements. Those marked in </w:t>
+      </w:r>
+      <w:r>
+        <w:t>orange</w:t>
+      </w:r>
+      <w:r>
+        <w:t xml:space="preserve"> means it is a requirement for a minimum viable product (MVP). </w:t>
       </w:r>
     </w:p>
     <w:p>
@@ -444,8 +428,15 @@
         <w:tc>
           <w:tcPr>
             <w:tcW w:w="704" w:type="dxa"/>
-          </w:tcPr>
-          <w:p/>
+            <w:shd w:val="clear" w:color="auto" w:fill="ED7D31" w:themeFill="accent2"/>
+          </w:tcPr>
+          <w:p>
+            <w:pPr>
+              <w:rPr>
+                <w:highlight w:val="cyan"/>
+              </w:rPr>
+            </w:pPr>
+          </w:p>
         </w:tc>
         <w:tc>
           <w:tcPr>
@@ -453,7 +444,10 @@
           </w:tcPr>
           <w:p>
             <w:r>
-              <w:t>Duplicated achievements will have the same key</w:t>
+              <w:t xml:space="preserve">Achievements of the same type </w:t>
+            </w:r>
+            <w:r>
+              <w:t>will have the same key</w:t>
             </w:r>
           </w:p>
         </w:tc>
@@ -468,6 +462,7 @@
         <w:tc>
           <w:tcPr>
             <w:tcW w:w="704" w:type="dxa"/>
+            <w:shd w:val="clear" w:color="auto" w:fill="ED7D31" w:themeFill="accent2"/>
           </w:tcPr>
           <w:p/>
         </w:tc>
@@ -479,6 +474,9 @@
             <w:r>
               <w:t>When giving an achievement, only the current season is used</w:t>
             </w:r>
+            <w:r>
+              <w:t xml:space="preserve"> unless otherwise specified.</w:t>
+            </w:r>
           </w:p>
         </w:tc>
         <w:tc>
@@ -492,6 +490,7 @@
         <w:tc>
           <w:tcPr>
             <w:tcW w:w="704" w:type="dxa"/>
+            <w:shd w:val="clear" w:color="auto" w:fill="ED7D31" w:themeFill="accent2"/>
           </w:tcPr>
           <w:p/>
         </w:tc>
@@ -528,7 +527,10 @@
               <w:t>You can force giving a</w:t>
             </w:r>
             <w:r>
-              <w:t>n achievement to a person on a completed season but it’s not recommended</w:t>
+              <w:t>n achievement to</w:t>
+            </w:r>
+            <w:r>
+              <w:t xml:space="preserve"> a person on a completed season when specified.</w:t>
             </w:r>
           </w:p>
         </w:tc>
@@ -578,8 +580,83 @@
             <w:r>
               <w:t>You cannot change any achievements that are currently in an active and on-going season.</w:t>
             </w:r>
+          </w:p>
+        </w:tc>
+        <w:tc>
+          <w:tcPr>
+            <w:tcW w:w="941" w:type="dxa"/>
+          </w:tcPr>
+          <w:p/>
+        </w:tc>
+      </w:tr>
+      <w:tr>
+        <w:tc>
+          <w:tcPr>
+            <w:tcW w:w="704" w:type="dxa"/>
+          </w:tcPr>
+          <w:p/>
+        </w:tc>
+        <w:tc>
+          <w:tcPr>
+            <w:tcW w:w="7371" w:type="dxa"/>
+          </w:tcPr>
+          <w:p>
+            <w:r>
+              <w:t>Only sheriff and deputies can create/modify achievements</w:t>
+            </w:r>
+          </w:p>
+        </w:tc>
+        <w:tc>
+          <w:tcPr>
+            <w:tcW w:w="941" w:type="dxa"/>
+          </w:tcPr>
+          <w:p/>
+        </w:tc>
+      </w:tr>
+      <w:tr>
+        <w:tc>
+          <w:tcPr>
+            <w:tcW w:w="704" w:type="dxa"/>
+          </w:tcPr>
+          <w:p/>
+        </w:tc>
+        <w:tc>
+          <w:tcPr>
+            <w:tcW w:w="7371" w:type="dxa"/>
+          </w:tcPr>
+          <w:p>
+            <w:r>
+              <w:t>Only hunters can receive new achievements</w:t>
+            </w:r>
+          </w:p>
+        </w:tc>
+        <w:tc>
+          <w:tcPr>
+            <w:tcW w:w="941" w:type="dxa"/>
+          </w:tcPr>
+          <w:p/>
+        </w:tc>
+      </w:tr>
+      <w:tr>
+        <w:tc>
+          <w:tcPr>
+            <w:tcW w:w="704" w:type="dxa"/>
+          </w:tcPr>
+          <w:p/>
+        </w:tc>
+        <w:tc>
+          <w:tcPr>
+            <w:tcW w:w="7371" w:type="dxa"/>
+          </w:tcPr>
+          <w:p>
+            <w:r>
+              <w:t xml:space="preserve">When promoted, all achievements remain still but is not shown in the leader </w:t>
+            </w:r>
             <w:bookmarkStart w:id="0" w:name="_GoBack"/>
             <w:bookmarkEnd w:id="0"/>
+            <w:r>
+              <w:t>board</w:t>
+            </w:r>
           </w:p>
         </w:tc>
         <w:tc>
@@ -592,6 +669,9 @@
     </w:tbl>
     <w:p/>
     <w:p>
+      <w:pPr>
+        <w:pStyle w:val="Heading3"/>
+      </w:pPr>
       <w:r>
         <w:t>Season management</w:t>
       </w:r>
@@ -917,15 +997,7 @@
           </w:tcPr>
           <w:p>
             <w:r>
-              <w:t xml:space="preserve">Sheriff users are </w:t>
-            </w:r>
-            <w:proofErr w:type="spellStart"/>
-            <w:r>
-              <w:t>superadmin</w:t>
-            </w:r>
-            <w:proofErr w:type="spellEnd"/>
-            <w:r>
-              <w:t>. There can only be 1 account owner</w:t>
+              <w:t>Sheriff users are superadmin. There can only be 1 account owner</w:t>
             </w:r>
           </w:p>
         </w:tc>
@@ -949,15 +1021,7 @@
           </w:tcPr>
           <w:p>
             <w:r>
-              <w:t xml:space="preserve">Deputies can be assigned by </w:t>
-            </w:r>
-            <w:proofErr w:type="spellStart"/>
-            <w:r>
-              <w:t>superadmins</w:t>
-            </w:r>
-            <w:proofErr w:type="spellEnd"/>
-            <w:r>
-              <w:t xml:space="preserve"> and other deputies</w:t>
+              <w:t>Deputies can be assigned by superadmins and other deputies</w:t>
             </w:r>
           </w:p>
         </w:tc>
@@ -1053,15 +1117,13 @@
           </w:tcPr>
           <w:p>
             <w:r>
-              <w:t xml:space="preserve">Sheriffs and </w:t>
+              <w:t>Sheriffs and d</w:t>
             </w:r>
-            <w:proofErr w:type="spellStart"/>
             <w:r>
-              <w:t>dputies</w:t>
+              <w:t>e</w:t>
             </w:r>
-            <w:proofErr w:type="spellEnd"/>
             <w:r>
-              <w:t xml:space="preserve"> can generate API keys, limit pending</w:t>
+              <w:t>puties can generate API keys, limit pending</w:t>
             </w:r>
           </w:p>
         </w:tc>
@@ -1085,15 +1147,7 @@
           </w:tcPr>
           <w:p>
             <w:r>
-              <w:t xml:space="preserve">You can choose to deactivate your own account but </w:t>
-            </w:r>
-            <w:proofErr w:type="spellStart"/>
-            <w:r>
-              <w:t>can not</w:t>
-            </w:r>
-            <w:proofErr w:type="spellEnd"/>
-            <w:r>
-              <w:t xml:space="preserve"> re-activate it without admin user</w:t>
+              <w:t>You can choose to deactivate your own account but can not re-activate it without admin user</w:t>
             </w:r>
           </w:p>
         </w:tc>
@@ -1150,6 +1204,35 @@
       </w:tr>
     </w:tbl>
     <w:p/>
+    <w:p>
+      <w:pPr>
+        <w:pStyle w:val="Heading2"/>
+      </w:pPr>
+      <w:r>
+        <w:lastRenderedPageBreak/>
+        <w:t>Terminology</w:t>
+      </w:r>
+    </w:p>
+    <w:p>
+      <w:r>
+        <w:t>Hunter: A standard registered participant.</w:t>
+      </w:r>
+    </w:p>
+    <w:p>
+      <w:r>
+        <w:t>Points: Value allocated to a particular achievement/bounty. Value fall under two categories, long term and seasonal.</w:t>
+      </w:r>
+    </w:p>
+    <w:p>
+      <w:r>
+        <w:t xml:space="preserve">Bounty: </w:t>
+      </w:r>
+    </w:p>
+    <w:p>
+      <w:r>
+        <w:t xml:space="preserve">Achievement: </w:t>
+      </w:r>
+    </w:p>
     <w:sectPr>
       <w:pgSz w:w="11906" w:h="16838"/>
       <w:pgMar w:top="1440" w:right="1440" w:bottom="1440" w:left="1440" w:header="708" w:footer="708" w:gutter="0"/>
@@ -1744,7 +1827,6 @@
   <w:style w:type="character" w:default="1" w:styleId="DefaultParagraphFont">
     <w:name w:val="Default Paragraph Font"/>
     <w:uiPriority w:val="1"/>
-    <w:semiHidden/>
     <w:unhideWhenUsed/>
   </w:style>
   <w:style w:type="table" w:default="1" w:styleId="TableNormal">
@@ -2680,7 +2762,7 @@
         <a:p>
           <a:r>
             <a:rPr lang="en-US"/>
-            <a:t>Spend points to create tasks</a:t>
+            <a:t>Create tasks</a:t>
           </a:r>
         </a:p>
       </dgm:t>
@@ -2724,10 +2806,24 @@
     <dgm:pt modelId="{2FACC7F7-21A4-4F1D-A8AF-334417FE4368}" type="parTrans" cxnId="{059CE963-3722-43CA-A79E-A13354EE8868}">
       <dgm:prSet/>
       <dgm:spPr/>
+      <dgm:t>
+        <a:bodyPr/>
+        <a:lstStyle/>
+        <a:p>
+          <a:endParaRPr lang="en-US"/>
+        </a:p>
+      </dgm:t>
     </dgm:pt>
     <dgm:pt modelId="{AC53AE60-28F4-4F26-AD4A-F36E284AFD53}" type="sibTrans" cxnId="{059CE963-3722-43CA-A79E-A13354EE8868}">
       <dgm:prSet/>
       <dgm:spPr/>
+      <dgm:t>
+        <a:bodyPr/>
+        <a:lstStyle/>
+        <a:p>
+          <a:endParaRPr lang="en-US"/>
+        </a:p>
+      </dgm:t>
     </dgm:pt>
     <dgm:pt modelId="{D4CA5460-8D3B-4683-A189-D5A0B492C6A5}" type="pres">
       <dgm:prSet presAssocID="{CFEA7FC1-A263-4DAA-A697-4FE56A22DD9B}" presName="cycle" presStyleCnt="0">
@@ -2876,12 +2972,12 @@
         </a:fontRef>
       </dsp:style>
       <dsp:txBody>
-        <a:bodyPr spcFirstLastPara="0" vert="horz" wrap="square" lIns="64770" tIns="64770" rIns="64770" bIns="64770" numCol="1" spcCol="1270" anchor="ctr" anchorCtr="0">
+        <a:bodyPr spcFirstLastPara="0" vert="horz" wrap="square" lIns="87630" tIns="87630" rIns="87630" bIns="87630" numCol="1" spcCol="1270" anchor="ctr" anchorCtr="0">
           <a:noAutofit/>
         </a:bodyPr>
         <a:lstStyle/>
         <a:p>
-          <a:pPr marL="0" lvl="0" indent="0" algn="ctr" defTabSz="755650">
+          <a:pPr marL="0" lvl="0" indent="0" algn="ctr" defTabSz="1022350">
             <a:lnSpc>
               <a:spcPct val="90000"/>
             </a:lnSpc>
@@ -2894,7 +2990,7 @@
             <a:buNone/>
           </a:pPr>
           <a:r>
-            <a:rPr lang="en-US" sz="1700" kern="1200"/>
+            <a:rPr lang="en-US" sz="2300" kern="1200"/>
             <a:t>Complete task</a:t>
           </a:r>
         </a:p>
@@ -3008,12 +3104,12 @@
         </a:fontRef>
       </dsp:style>
       <dsp:txBody>
-        <a:bodyPr spcFirstLastPara="0" vert="horz" wrap="square" lIns="64770" tIns="64770" rIns="64770" bIns="64770" numCol="1" spcCol="1270" anchor="ctr" anchorCtr="0">
+        <a:bodyPr spcFirstLastPara="0" vert="horz" wrap="square" lIns="87630" tIns="87630" rIns="87630" bIns="87630" numCol="1" spcCol="1270" anchor="ctr" anchorCtr="0">
           <a:noAutofit/>
         </a:bodyPr>
         <a:lstStyle/>
         <a:p>
-          <a:pPr marL="0" lvl="0" indent="0" algn="ctr" defTabSz="755650">
+          <a:pPr marL="0" lvl="0" indent="0" algn="ctr" defTabSz="1022350">
             <a:lnSpc>
               <a:spcPct val="90000"/>
             </a:lnSpc>
@@ -3026,7 +3122,7 @@
             <a:buNone/>
           </a:pPr>
           <a:r>
-            <a:rPr lang="en-US" sz="1700" kern="1200"/>
+            <a:rPr lang="en-US" sz="2300" kern="1200"/>
             <a:t>Get points</a:t>
           </a:r>
         </a:p>
@@ -3140,12 +3236,12 @@
         </a:fontRef>
       </dsp:style>
       <dsp:txBody>
-        <a:bodyPr spcFirstLastPara="0" vert="horz" wrap="square" lIns="64770" tIns="64770" rIns="64770" bIns="64770" numCol="1" spcCol="1270" anchor="ctr" anchorCtr="0">
+        <a:bodyPr spcFirstLastPara="0" vert="horz" wrap="square" lIns="87630" tIns="87630" rIns="87630" bIns="87630" numCol="1" spcCol="1270" anchor="ctr" anchorCtr="0">
           <a:noAutofit/>
         </a:bodyPr>
         <a:lstStyle/>
         <a:p>
-          <a:pPr marL="0" lvl="0" indent="0" algn="ctr" defTabSz="755650">
+          <a:pPr marL="0" lvl="0" indent="0" algn="ctr" defTabSz="1022350">
             <a:lnSpc>
               <a:spcPct val="90000"/>
             </a:lnSpc>
@@ -3158,8 +3254,8 @@
             <a:buNone/>
           </a:pPr>
           <a:r>
-            <a:rPr lang="en-US" sz="1700" kern="1200"/>
-            <a:t>Spend points to create tasks</a:t>
+            <a:rPr lang="en-US" sz="2300" kern="1200"/>
+            <a:t>Create tasks</a:t>
           </a:r>
         </a:p>
       </dsp:txBody>

</xml_diff>

<commit_message>
Doing all kinds of fixes and damage
</commit_message>
<xml_diff>
--- a/BountyBoard Design.docx
+++ b/BountyBoard Design.docx
@@ -143,7 +143,15 @@
         <w:t xml:space="preserve"> (users). Each achievement has a unique ID that you can post to the application from automated services on your own organisations. EG. A timesheet application will have events where u</w:t>
       </w:r>
       <w:r>
-        <w:t xml:space="preserve">sers fill in timesheets on time. Alternatively, awards can be given out manually or en-mass however this is more </w:t>
+        <w:t xml:space="preserve">sers fill in timesheets on time. Alternatively, awards can be given out manually or </w:t>
+      </w:r>
+      <w:proofErr w:type="spellStart"/>
+      <w:r>
+        <w:t>en</w:t>
+      </w:r>
+      <w:proofErr w:type="spellEnd"/>
+      <w:r>
+        <w:t xml:space="preserve">-mass however this is more </w:t>
       </w:r>
       <w:r>
         <w:t>tedious</w:t>
@@ -176,7 +184,15 @@
     </w:p>
     <w:p>
       <w:r>
-        <w:t>To start your journey, you must first register. It will then designate you as sheriff (superadmin) of your group. From here, you can invite other people and they will appear as hunters (normal user). You can promote others to deputies (admin) but they will no longer be able to participate in the currency exchange system as any administrative user is considered a source of currency.</w:t>
+        <w:t>To start your journey, you must first register. It will then designate you as sheriff (</w:t>
+      </w:r>
+      <w:proofErr w:type="spellStart"/>
+      <w:r>
+        <w:t>superadmin</w:t>
+      </w:r>
+      <w:proofErr w:type="spellEnd"/>
+      <w:r>
+        <w:t>) of your group. From here, you can invite other people and they will appear as hunters (normal user). You can promote others to deputies (admin) but they will no longer be able to participate in the currency exchange system as any administrative user is considered a source of currency.</w:t>
       </w:r>
     </w:p>
     <w:p>
@@ -205,7 +221,15 @@
     </w:p>
     <w:p>
       <w:r>
-        <w:t xml:space="preserve">On creation, you will receive some basic achievements and some season information will be provided to you. Each season once begun can not have more achievements being added or removed in it. The value of each achievement can still be altered but it will not affect the achievements in the current season as it will be a copy. </w:t>
+        <w:t xml:space="preserve">On creation, you will receive some basic achievements and some season information will be provided to you. Each season once begun </w:t>
+      </w:r>
+      <w:proofErr w:type="spellStart"/>
+      <w:r>
+        <w:t>can not</w:t>
+      </w:r>
+      <w:proofErr w:type="spellEnd"/>
+      <w:r>
+        <w:t xml:space="preserve"> have more achievements being added or removed in it. The value of each achievement can still be altered but it will not affect the achievements in the current season as it will be a copy. </w:t>
       </w:r>
     </w:p>
     <w:p>
@@ -213,12 +237,41 @@
         <w:pStyle w:val="Heading2"/>
       </w:pPr>
       <w:r>
-        <w:t>Bounty System</w:t>
+        <w:t>Seasons</w:t>
       </w:r>
     </w:p>
     <w:p>
       <w:r>
-        <w:t>All users can post bounties on the board. Sheriffs and deputies have unlimited posting power and should not be abused. Hunters can post their own bounties at the cost of fronting up some points. It is a way to spend their hard earned points. Of course, they will be the manager of their own bounties and award the bounty upon completion.</w:t>
+        <w:t xml:space="preserve">A season is a block of time which has multiple achievements. Seasons </w:t>
+      </w:r>
+      <w:proofErr w:type="spellStart"/>
+      <w:r>
+        <w:t>can not</w:t>
+      </w:r>
+      <w:proofErr w:type="spellEnd"/>
+      <w:r>
+        <w:t xml:space="preserve"> overlap with each other and need to be activated before it will automatically tick over. </w:t>
+      </w:r>
+    </w:p>
+    <w:p>
+      <w:r>
+        <w:rPr>
+          <w:noProof/>
+          <w:lang w:eastAsia="en-NZ"/>
+        </w:rPr>
+        <w:drawing>
+          <wp:inline distT="0" distB="0" distL="0" distR="0">
+            <wp:extent cx="5486400" cy="3200400"/>
+            <wp:effectExtent l="38100" t="19050" r="19050" b="38100"/>
+            <wp:docPr id="2" name="Diagram 2"/>
+            <wp:cNvGraphicFramePr/>
+            <a:graphic xmlns:a="http://schemas.openxmlformats.org/drawingml/2006/main">
+              <a:graphicData uri="http://schemas.openxmlformats.org/drawingml/2006/diagram">
+                <dgm:relIds xmlns:dgm="http://schemas.openxmlformats.org/drawingml/2006/diagram" xmlns:r="http://schemas.openxmlformats.org/officeDocument/2006/relationships" r:dm="rId10" r:lo="rId11" r:qs="rId12" r:cs="rId13"/>
+              </a:graphicData>
+            </a:graphic>
+          </wp:inline>
+        </w:drawing>
       </w:r>
     </w:p>
     <w:p>
@@ -226,12 +279,12 @@
         <w:pStyle w:val="Heading2"/>
       </w:pPr>
       <w:r>
-        <w:t>Cashing Out</w:t>
+        <w:t>Bounty System</w:t>
       </w:r>
     </w:p>
     <w:p>
       <w:r>
-        <w:t>It is not advised that you literally have a cash out system that turns things into money but you are free to do as you please. A recommendation list will be provided to you like “choose team lunch takeaway location” or something or rather.</w:t>
+        <w:t>All users can post bounties on the board. Sheriffs and deputies have unlimited posting power and should not be abused. Hunters can post their own bounties at the cost of fronting up some points. It is a way to spend their hard earned points. Of course, they will be the manager of their own bounties and award the bounty upon completion.</w:t>
       </w:r>
     </w:p>
     <w:p>
@@ -239,30 +292,13 @@
         <w:pStyle w:val="Heading2"/>
       </w:pPr>
       <w:r>
-        <w:t>Leader</w:t>
-      </w:r>
-      <w:r>
-        <w:t xml:space="preserve"> </w:t>
-      </w:r>
-      <w:r>
-        <w:t xml:space="preserve">board </w:t>
+        <w:lastRenderedPageBreak/>
+        <w:t>Cashing Out</w:t>
       </w:r>
     </w:p>
     <w:p>
       <w:r>
-        <w:t xml:space="preserve">A </w:t>
-      </w:r>
-      <w:r>
-        <w:t>leader</w:t>
-      </w:r>
-      <w:r>
-        <w:t xml:space="preserve"> </w:t>
-      </w:r>
-      <w:r>
-        <w:t>board</w:t>
-      </w:r>
-      <w:r>
-        <w:t xml:space="preserve"> will show you who’s top dog and who’s cached in the most achievements. It will have a breakdown of what the rarest achievements to date have been. This is an experimental feature.</w:t>
+        <w:t>It is not advised that you literally have a cash out system that turns things into money but you are free to do as you please. A recommendation list will be provided to you like “choose team lunch takeaway location” or something or rather.</w:t>
       </w:r>
     </w:p>
     <w:p>
@@ -270,31 +306,54 @@
         <w:pStyle w:val="Heading2"/>
       </w:pPr>
       <w:r>
-        <w:t>Api Keys</w:t>
+        <w:t>Leader</w:t>
+      </w:r>
+      <w:r>
+        <w:t xml:space="preserve"> </w:t>
+      </w:r>
+      <w:r>
+        <w:t xml:space="preserve">board </w:t>
       </w:r>
     </w:p>
     <w:p>
       <w:r>
-        <w:t xml:space="preserve">For developer use. Post </w:t>
-      </w:r>
-      <w:r>
-        <w:t>data to the end point using the API key generator and it will accept your achievements</w:t>
-      </w:r>
-      <w:r>
-        <w:t>.</w:t>
+        <w:t xml:space="preserve">A </w:t>
+      </w:r>
+      <w:r>
+        <w:t>leader</w:t>
+      </w:r>
+      <w:r>
+        <w:t xml:space="preserve"> </w:t>
+      </w:r>
+      <w:r>
+        <w:t>board</w:t>
+      </w:r>
+      <w:r>
+        <w:t xml:space="preserve"> will show you who’s top dog and who’s cached in the most achievements. It will have a breakdown of what the rarest achievements to date have been. This is an experimental feature.</w:t>
       </w:r>
     </w:p>
     <w:p>
       <w:pPr>
         <w:pStyle w:val="Heading2"/>
       </w:pPr>
-      <w:r>
-        <w:t>Purchase things</w:t>
+      <w:proofErr w:type="spellStart"/>
+      <w:r>
+        <w:t>Api</w:t>
+      </w:r>
+      <w:proofErr w:type="spellEnd"/>
+      <w:r>
+        <w:t xml:space="preserve"> Keys</w:t>
       </w:r>
     </w:p>
     <w:p>
       <w:r>
-        <w:t xml:space="preserve">How this application earns any money is the ability to purchase features. There is a huge list of features that we can see that is currently active and inactive and which version it is currently in. </w:t>
+        <w:t xml:space="preserve">For developer use. Post </w:t>
+      </w:r>
+      <w:r>
+        <w:t>data to the end point using the API key generator and it will accept your achievements</w:t>
+      </w:r>
+      <w:r>
+        <w:t>.</w:t>
       </w:r>
     </w:p>
     <w:p>
@@ -302,12 +361,12 @@
         <w:pStyle w:val="Heading2"/>
       </w:pPr>
       <w:r>
-        <w:t>Pets</w:t>
+        <w:t>Purchase things</w:t>
       </w:r>
     </w:p>
     <w:p>
       <w:r>
-        <w:t>There is currently an option to buy pets. You can cash these in out of your entire wallet.</w:t>
+        <w:t xml:space="preserve">How this application earns any money is the ability to purchase features. There is a huge list of features that we can see that is currently active and inactive and which version it is currently in. </w:t>
       </w:r>
     </w:p>
     <w:p>
@@ -315,18 +374,12 @@
         <w:pStyle w:val="Heading2"/>
       </w:pPr>
       <w:r>
-        <w:t>User Control</w:t>
+        <w:t>Pets</w:t>
       </w:r>
     </w:p>
     <w:p>
       <w:r>
-        <w:t xml:space="preserve">You can see your most common </w:t>
-      </w:r>
-      <w:r>
-        <w:t>achievement</w:t>
-      </w:r>
-      <w:r>
-        <w:t xml:space="preserve">, which one is the most profitable and how many points you have currently accumulated. Your points are with you forever, but each seasons points do not carry over. Each group can decide what happens at the end of each season. </w:t>
+        <w:t>There is currently an option to buy pets. You can cash these in out of your entire wallet.</w:t>
       </w:r>
     </w:p>
     <w:p>
@@ -334,7 +387,25 @@
         <w:pStyle w:val="Heading2"/>
       </w:pPr>
       <w:r>
-        <w:lastRenderedPageBreak/>
+        <w:t>User Control</w:t>
+      </w:r>
+    </w:p>
+    <w:p>
+      <w:r>
+        <w:t xml:space="preserve">You can see your most common </w:t>
+      </w:r>
+      <w:r>
+        <w:t>achievement</w:t>
+      </w:r>
+      <w:r>
+        <w:t xml:space="preserve">, which one is the most profitable and how many points you have currently accumulated. Your points are with you forever, but each seasons points do not carry over. Each group can decide what happens at the end of each season. </w:t>
+      </w:r>
+    </w:p>
+    <w:p>
+      <w:pPr>
+        <w:pStyle w:val="Heading2"/>
+      </w:pPr>
+      <w:r>
         <w:t>Functional requirements</w:t>
       </w:r>
     </w:p>
@@ -546,7 +617,9 @@
           <w:tcPr>
             <w:tcW w:w="704" w:type="dxa"/>
           </w:tcPr>
-          <w:p/>
+          <w:p>
+            <w:bookmarkStart w:id="0" w:name="_GoBack"/>
+          </w:p>
         </w:tc>
         <w:tc>
           <w:tcPr>
@@ -565,6 +638,7 @@
           <w:p/>
         </w:tc>
       </w:tr>
+      <w:bookmarkEnd w:id="0"/>
       <w:tr>
         <w:tc>
           <w:tcPr>
@@ -650,12 +724,7 @@
           </w:tcPr>
           <w:p>
             <w:r>
-              <w:t xml:space="preserve">When promoted, all achievements remain still but is not shown in the leader </w:t>
-            </w:r>
-            <w:bookmarkStart w:id="0" w:name="_GoBack"/>
-            <w:bookmarkEnd w:id="0"/>
-            <w:r>
-              <w:t>board</w:t>
+              <w:t>When promoted, all achievements remain still but is not shown in the leader board</w:t>
             </w:r>
           </w:p>
         </w:tc>
@@ -666,8 +735,39 @@
           <w:p/>
         </w:tc>
       </w:tr>
+      <w:tr>
+        <w:tc>
+          <w:tcPr>
+            <w:tcW w:w="704" w:type="dxa"/>
+          </w:tcPr>
+          <w:p/>
+        </w:tc>
+        <w:tc>
+          <w:tcPr>
+            <w:tcW w:w="7371" w:type="dxa"/>
+          </w:tcPr>
+          <w:p>
+            <w:r>
+              <w:t>When achievements are awarded, hunter receives credits for the effort</w:t>
+            </w:r>
+          </w:p>
+        </w:tc>
+        <w:tc>
+          <w:tcPr>
+            <w:tcW w:w="941" w:type="dxa"/>
+          </w:tcPr>
+          <w:p/>
+        </w:tc>
+      </w:tr>
     </w:tbl>
-    <w:p/>
+    <w:p>
+      <w:r>
+        <w:tab/>
+      </w:r>
+      <w:r>
+        <w:tab/>
+      </w:r>
+    </w:p>
     <w:p>
       <w:pPr>
         <w:pStyle w:val="Heading3"/>
@@ -780,7 +880,10 @@
           </w:tcPr>
           <w:p>
             <w:r>
-              <w:t>Seasons once activated will duplicate connected achievements and save them.</w:t>
+              <w:t>Seasons once activated will duplicate conne</w:t>
+            </w:r>
+            <w:r>
+              <w:t>cted achievements and save them. This duplication will keep the achievement keys and will remain locked forever</w:t>
             </w:r>
           </w:p>
         </w:tc>
@@ -913,6 +1016,9 @@
     </w:tbl>
     <w:p/>
     <w:p>
+      <w:pPr>
+        <w:pStyle w:val="Heading3"/>
+      </w:pPr>
       <w:r>
         <w:t>People management</w:t>
       </w:r>
@@ -997,7 +1103,15 @@
           </w:tcPr>
           <w:p>
             <w:r>
-              <w:t>Sheriff users are superadmin. There can only be 1 account owner</w:t>
+              <w:t xml:space="preserve">Sheriff users are </w:t>
+            </w:r>
+            <w:proofErr w:type="spellStart"/>
+            <w:r>
+              <w:t>superadmin</w:t>
+            </w:r>
+            <w:proofErr w:type="spellEnd"/>
+            <w:r>
+              <w:t>. There can only be 1 account owner</w:t>
             </w:r>
           </w:p>
         </w:tc>
@@ -1021,7 +1135,15 @@
           </w:tcPr>
           <w:p>
             <w:r>
-              <w:t>Deputies can be assigned by superadmins and other deputies</w:t>
+              <w:t xml:space="preserve">Deputies can be assigned by </w:t>
+            </w:r>
+            <w:proofErr w:type="spellStart"/>
+            <w:r>
+              <w:t>superadmins</w:t>
+            </w:r>
+            <w:proofErr w:type="spellEnd"/>
+            <w:r>
+              <w:t xml:space="preserve"> and other deputies</w:t>
             </w:r>
           </w:p>
         </w:tc>
@@ -1147,7 +1269,15 @@
           </w:tcPr>
           <w:p>
             <w:r>
-              <w:t>You can choose to deactivate your own account but can not re-activate it without admin user</w:t>
+              <w:t xml:space="preserve">You can choose to deactivate your own account but </w:t>
+            </w:r>
+            <w:proofErr w:type="spellStart"/>
+            <w:r>
+              <w:t>can not</w:t>
+            </w:r>
+            <w:proofErr w:type="spellEnd"/>
+            <w:r>
+              <w:t xml:space="preserve"> re-activate it without admin user</w:t>
             </w:r>
           </w:p>
         </w:tc>
@@ -1209,7 +1339,6 @@
         <w:pStyle w:val="Heading2"/>
       </w:pPr>
       <w:r>
-        <w:lastRenderedPageBreak/>
         <w:t>Terminology</w:t>
       </w:r>
     </w:p>
@@ -1220,7 +1349,10 @@
     </w:p>
     <w:p>
       <w:r>
-        <w:t>Points: Value allocated to a particular achievement/bounty. Value fall under two categories, long term and seasonal.</w:t>
+        <w:t>Credits</w:t>
+      </w:r>
+      <w:r>
+        <w:t>: Value allocated to a particular achievement/bounty. Value fall under two categories, long term and seasonal.</w:t>
       </w:r>
     </w:p>
     <w:p>
@@ -1231,6 +1363,35 @@
     <w:p>
       <w:r>
         <w:t xml:space="preserve">Achievement: </w:t>
+      </w:r>
+    </w:p>
+    <w:p>
+      <w:r>
+        <w:t>Sheriff: the super admin of the account group. They can do everything with regards to account management, achievement management and seasonal management. Anything within the rules of the application. There can only be one sheriff in an account group.</w:t>
+      </w:r>
+      <w:r>
+        <w:t xml:space="preserve"> A sheriff can designate someone else to be a sheriff but will themselves be demoted to a deputy.</w:t>
+      </w:r>
+    </w:p>
+    <w:p>
+      <w:r>
+        <w:t xml:space="preserve">Deputy: an administration user that has rights to </w:t>
+      </w:r>
+      <w:r>
+        <w:t>manage achievements, users and seasons. A deputy can promote a normal hunter to a deputy but not a sheriff.</w:t>
+      </w:r>
+    </w:p>
+    <w:p>
+      <w:r>
+        <w:t xml:space="preserve">Season: a particular block of time with achievements associated with it. Each season is unique and must be activated for people to gain points for it. Each </w:t>
+      </w:r>
+      <w:proofErr w:type="gramStart"/>
+      <w:r>
+        <w:t>season’s</w:t>
+      </w:r>
+      <w:proofErr w:type="gramEnd"/>
+      <w:r>
+        <w:t xml:space="preserve"> begin and end date must never cross with another season.</w:t>
       </w:r>
     </w:p>
     <w:sectPr>
@@ -2703,6 +2864,753 @@
 </dgm:colorsDef>
 </file>
 
+<file path=word/diagrams/colors2.xml><?xml version="1.0" encoding="utf-8"?>
+<dgm:colorsDef xmlns:dgm="http://schemas.openxmlformats.org/drawingml/2006/diagram" xmlns:a="http://schemas.openxmlformats.org/drawingml/2006/main" uniqueId="urn:microsoft.com/office/officeart/2005/8/colors/accent1_2">
+  <dgm:title val=""/>
+  <dgm:desc val=""/>
+  <dgm:catLst>
+    <dgm:cat type="accent1" pri="11200"/>
+  </dgm:catLst>
+  <dgm:styleLbl name="node0">
+    <dgm:fillClrLst meth="repeat">
+      <a:schemeClr val="accent1"/>
+    </dgm:fillClrLst>
+    <dgm:linClrLst meth="repeat">
+      <a:schemeClr val="lt1"/>
+    </dgm:linClrLst>
+    <dgm:effectClrLst/>
+    <dgm:txLinClrLst/>
+    <dgm:txFillClrLst/>
+    <dgm:txEffectClrLst/>
+  </dgm:styleLbl>
+  <dgm:styleLbl name="alignNode1">
+    <dgm:fillClrLst meth="repeat">
+      <a:schemeClr val="accent1"/>
+    </dgm:fillClrLst>
+    <dgm:linClrLst meth="repeat">
+      <a:schemeClr val="accent1"/>
+    </dgm:linClrLst>
+    <dgm:effectClrLst/>
+    <dgm:txLinClrLst/>
+    <dgm:txFillClrLst/>
+    <dgm:txEffectClrLst/>
+  </dgm:styleLbl>
+  <dgm:styleLbl name="node1">
+    <dgm:fillClrLst meth="repeat">
+      <a:schemeClr val="accent1"/>
+    </dgm:fillClrLst>
+    <dgm:linClrLst meth="repeat">
+      <a:schemeClr val="lt1"/>
+    </dgm:linClrLst>
+    <dgm:effectClrLst/>
+    <dgm:txLinClrLst/>
+    <dgm:txFillClrLst/>
+    <dgm:txEffectClrLst/>
+  </dgm:styleLbl>
+  <dgm:styleLbl name="lnNode1">
+    <dgm:fillClrLst meth="repeat">
+      <a:schemeClr val="accent1"/>
+    </dgm:fillClrLst>
+    <dgm:linClrLst meth="repeat">
+      <a:schemeClr val="lt1"/>
+    </dgm:linClrLst>
+    <dgm:effectClrLst/>
+    <dgm:txLinClrLst/>
+    <dgm:txFillClrLst/>
+    <dgm:txEffectClrLst/>
+  </dgm:styleLbl>
+  <dgm:styleLbl name="vennNode1">
+    <dgm:fillClrLst meth="repeat">
+      <a:schemeClr val="accent1">
+        <a:alpha val="50000"/>
+      </a:schemeClr>
+    </dgm:fillClrLst>
+    <dgm:linClrLst meth="repeat">
+      <a:schemeClr val="lt1"/>
+    </dgm:linClrLst>
+    <dgm:effectClrLst/>
+    <dgm:txLinClrLst/>
+    <dgm:txFillClrLst/>
+    <dgm:txEffectClrLst/>
+  </dgm:styleLbl>
+  <dgm:styleLbl name="node2">
+    <dgm:fillClrLst meth="repeat">
+      <a:schemeClr val="accent1"/>
+    </dgm:fillClrLst>
+    <dgm:linClrLst meth="repeat">
+      <a:schemeClr val="lt1"/>
+    </dgm:linClrLst>
+    <dgm:effectClrLst/>
+    <dgm:txLinClrLst/>
+    <dgm:txFillClrLst/>
+    <dgm:txEffectClrLst/>
+  </dgm:styleLbl>
+  <dgm:styleLbl name="node3">
+    <dgm:fillClrLst meth="repeat">
+      <a:schemeClr val="accent1"/>
+    </dgm:fillClrLst>
+    <dgm:linClrLst meth="repeat">
+      <a:schemeClr val="lt1"/>
+    </dgm:linClrLst>
+    <dgm:effectClrLst/>
+    <dgm:txLinClrLst/>
+    <dgm:txFillClrLst/>
+    <dgm:txEffectClrLst/>
+  </dgm:styleLbl>
+  <dgm:styleLbl name="node4">
+    <dgm:fillClrLst meth="repeat">
+      <a:schemeClr val="accent1"/>
+    </dgm:fillClrLst>
+    <dgm:linClrLst meth="repeat">
+      <a:schemeClr val="lt1"/>
+    </dgm:linClrLst>
+    <dgm:effectClrLst/>
+    <dgm:txLinClrLst/>
+    <dgm:txFillClrLst/>
+    <dgm:txEffectClrLst/>
+  </dgm:styleLbl>
+  <dgm:styleLbl name="fgImgPlace1">
+    <dgm:fillClrLst meth="repeat">
+      <a:schemeClr val="accent1">
+        <a:tint val="50000"/>
+      </a:schemeClr>
+    </dgm:fillClrLst>
+    <dgm:linClrLst meth="repeat">
+      <a:schemeClr val="lt1"/>
+    </dgm:linClrLst>
+    <dgm:effectClrLst/>
+    <dgm:txLinClrLst/>
+    <dgm:txFillClrLst meth="repeat">
+      <a:schemeClr val="lt1"/>
+    </dgm:txFillClrLst>
+    <dgm:txEffectClrLst/>
+  </dgm:styleLbl>
+  <dgm:styleLbl name="alignImgPlace1">
+    <dgm:fillClrLst meth="repeat">
+      <a:schemeClr val="accent1">
+        <a:tint val="50000"/>
+      </a:schemeClr>
+    </dgm:fillClrLst>
+    <dgm:linClrLst meth="repeat">
+      <a:schemeClr val="lt1"/>
+    </dgm:linClrLst>
+    <dgm:effectClrLst/>
+    <dgm:txLinClrLst/>
+    <dgm:txFillClrLst meth="repeat">
+      <a:schemeClr val="lt1"/>
+    </dgm:txFillClrLst>
+    <dgm:txEffectClrLst/>
+  </dgm:styleLbl>
+  <dgm:styleLbl name="bgImgPlace1">
+    <dgm:fillClrLst meth="repeat">
+      <a:schemeClr val="accent1">
+        <a:tint val="50000"/>
+      </a:schemeClr>
+    </dgm:fillClrLst>
+    <dgm:linClrLst meth="repeat">
+      <a:schemeClr val="lt1"/>
+    </dgm:linClrLst>
+    <dgm:effectClrLst/>
+    <dgm:txLinClrLst/>
+    <dgm:txFillClrLst meth="repeat">
+      <a:schemeClr val="lt1"/>
+    </dgm:txFillClrLst>
+    <dgm:txEffectClrLst/>
+  </dgm:styleLbl>
+  <dgm:styleLbl name="sibTrans2D1">
+    <dgm:fillClrLst meth="repeat">
+      <a:schemeClr val="accent1">
+        <a:tint val="60000"/>
+      </a:schemeClr>
+    </dgm:fillClrLst>
+    <dgm:linClrLst meth="repeat">
+      <a:schemeClr val="accent1">
+        <a:tint val="60000"/>
+      </a:schemeClr>
+    </dgm:linClrLst>
+    <dgm:effectClrLst/>
+    <dgm:txLinClrLst/>
+    <dgm:txFillClrLst/>
+    <dgm:txEffectClrLst/>
+  </dgm:styleLbl>
+  <dgm:styleLbl name="fgSibTrans2D1">
+    <dgm:fillClrLst meth="repeat">
+      <a:schemeClr val="accent1">
+        <a:tint val="60000"/>
+      </a:schemeClr>
+    </dgm:fillClrLst>
+    <dgm:linClrLst meth="repeat">
+      <a:schemeClr val="accent1">
+        <a:tint val="60000"/>
+      </a:schemeClr>
+    </dgm:linClrLst>
+    <dgm:effectClrLst/>
+    <dgm:txLinClrLst/>
+    <dgm:txFillClrLst/>
+    <dgm:txEffectClrLst/>
+  </dgm:styleLbl>
+  <dgm:styleLbl name="bgSibTrans2D1">
+    <dgm:fillClrLst meth="repeat">
+      <a:schemeClr val="accent1">
+        <a:tint val="60000"/>
+      </a:schemeClr>
+    </dgm:fillClrLst>
+    <dgm:linClrLst meth="repeat">
+      <a:schemeClr val="accent1">
+        <a:tint val="60000"/>
+      </a:schemeClr>
+    </dgm:linClrLst>
+    <dgm:effectClrLst/>
+    <dgm:txLinClrLst/>
+    <dgm:txFillClrLst/>
+    <dgm:txEffectClrLst/>
+  </dgm:styleLbl>
+  <dgm:styleLbl name="sibTrans1D1">
+    <dgm:fillClrLst meth="repeat">
+      <a:schemeClr val="accent1"/>
+    </dgm:fillClrLst>
+    <dgm:linClrLst meth="repeat">
+      <a:schemeClr val="accent1"/>
+    </dgm:linClrLst>
+    <dgm:effectClrLst/>
+    <dgm:txLinClrLst/>
+    <dgm:txFillClrLst meth="repeat">
+      <a:schemeClr val="tx1"/>
+    </dgm:txFillClrLst>
+    <dgm:txEffectClrLst/>
+  </dgm:styleLbl>
+  <dgm:styleLbl name="callout">
+    <dgm:fillClrLst meth="repeat">
+      <a:schemeClr val="accent1"/>
+    </dgm:fillClrLst>
+    <dgm:linClrLst meth="repeat">
+      <a:schemeClr val="accent1">
+        <a:tint val="50000"/>
+      </a:schemeClr>
+    </dgm:linClrLst>
+    <dgm:effectClrLst/>
+    <dgm:txLinClrLst/>
+    <dgm:txFillClrLst meth="repeat">
+      <a:schemeClr val="tx1"/>
+    </dgm:txFillClrLst>
+    <dgm:txEffectClrLst/>
+  </dgm:styleLbl>
+  <dgm:styleLbl name="asst0">
+    <dgm:fillClrLst meth="repeat">
+      <a:schemeClr val="accent1"/>
+    </dgm:fillClrLst>
+    <dgm:linClrLst meth="repeat">
+      <a:schemeClr val="lt1"/>
+    </dgm:linClrLst>
+    <dgm:effectClrLst/>
+    <dgm:txLinClrLst/>
+    <dgm:txFillClrLst/>
+    <dgm:txEffectClrLst/>
+  </dgm:styleLbl>
+  <dgm:styleLbl name="asst1">
+    <dgm:fillClrLst meth="repeat">
+      <a:schemeClr val="accent1"/>
+    </dgm:fillClrLst>
+    <dgm:linClrLst meth="repeat">
+      <a:schemeClr val="lt1"/>
+    </dgm:linClrLst>
+    <dgm:effectClrLst/>
+    <dgm:txLinClrLst/>
+    <dgm:txFillClrLst/>
+    <dgm:txEffectClrLst/>
+  </dgm:styleLbl>
+  <dgm:styleLbl name="asst2">
+    <dgm:fillClrLst meth="repeat">
+      <a:schemeClr val="accent1"/>
+    </dgm:fillClrLst>
+    <dgm:linClrLst meth="repeat">
+      <a:schemeClr val="lt1"/>
+    </dgm:linClrLst>
+    <dgm:effectClrLst/>
+    <dgm:txLinClrLst/>
+    <dgm:txFillClrLst/>
+    <dgm:txEffectClrLst/>
+  </dgm:styleLbl>
+  <dgm:styleLbl name="asst3">
+    <dgm:fillClrLst meth="repeat">
+      <a:schemeClr val="accent1"/>
+    </dgm:fillClrLst>
+    <dgm:linClrLst meth="repeat">
+      <a:schemeClr val="lt1"/>
+    </dgm:linClrLst>
+    <dgm:effectClrLst/>
+    <dgm:txLinClrLst/>
+    <dgm:txFillClrLst/>
+    <dgm:txEffectClrLst/>
+  </dgm:styleLbl>
+  <dgm:styleLbl name="asst4">
+    <dgm:fillClrLst meth="repeat">
+      <a:schemeClr val="accent1"/>
+    </dgm:fillClrLst>
+    <dgm:linClrLst meth="repeat">
+      <a:schemeClr val="lt1"/>
+    </dgm:linClrLst>
+    <dgm:effectClrLst/>
+    <dgm:txLinClrLst/>
+    <dgm:txFillClrLst/>
+    <dgm:txEffectClrLst/>
+  </dgm:styleLbl>
+  <dgm:styleLbl name="parChTrans2D1">
+    <dgm:fillClrLst meth="repeat">
+      <a:schemeClr val="accent1">
+        <a:tint val="60000"/>
+      </a:schemeClr>
+    </dgm:fillClrLst>
+    <dgm:linClrLst meth="repeat">
+      <a:schemeClr val="accent1">
+        <a:tint val="60000"/>
+      </a:schemeClr>
+    </dgm:linClrLst>
+    <dgm:effectClrLst/>
+    <dgm:txLinClrLst/>
+    <dgm:txFillClrLst meth="repeat">
+      <a:schemeClr val="lt1"/>
+    </dgm:txFillClrLst>
+    <dgm:txEffectClrLst/>
+  </dgm:styleLbl>
+  <dgm:styleLbl name="parChTrans2D2">
+    <dgm:fillClrLst meth="repeat">
+      <a:schemeClr val="accent1"/>
+    </dgm:fillClrLst>
+    <dgm:linClrLst meth="repeat">
+      <a:schemeClr val="accent1"/>
+    </dgm:linClrLst>
+    <dgm:effectClrLst/>
+    <dgm:txLinClrLst/>
+    <dgm:txFillClrLst meth="repeat">
+      <a:schemeClr val="lt1"/>
+    </dgm:txFillClrLst>
+    <dgm:txEffectClrLst/>
+  </dgm:styleLbl>
+  <dgm:styleLbl name="parChTrans2D3">
+    <dgm:fillClrLst meth="repeat">
+      <a:schemeClr val="accent1"/>
+    </dgm:fillClrLst>
+    <dgm:linClrLst meth="repeat">
+      <a:schemeClr val="accent1"/>
+    </dgm:linClrLst>
+    <dgm:effectClrLst/>
+    <dgm:txLinClrLst/>
+    <dgm:txFillClrLst meth="repeat">
+      <a:schemeClr val="lt1"/>
+    </dgm:txFillClrLst>
+    <dgm:txEffectClrLst/>
+  </dgm:styleLbl>
+  <dgm:styleLbl name="parChTrans2D4">
+    <dgm:fillClrLst meth="repeat">
+      <a:schemeClr val="accent1"/>
+    </dgm:fillClrLst>
+    <dgm:linClrLst meth="repeat">
+      <a:schemeClr val="accent1"/>
+    </dgm:linClrLst>
+    <dgm:effectClrLst/>
+    <dgm:txLinClrLst/>
+    <dgm:txFillClrLst meth="repeat">
+      <a:schemeClr val="lt1"/>
+    </dgm:txFillClrLst>
+    <dgm:txEffectClrLst/>
+  </dgm:styleLbl>
+  <dgm:styleLbl name="parChTrans1D1">
+    <dgm:fillClrLst meth="repeat">
+      <a:schemeClr val="accent1"/>
+    </dgm:fillClrLst>
+    <dgm:linClrLst meth="repeat">
+      <a:schemeClr val="accent1">
+        <a:shade val="60000"/>
+      </a:schemeClr>
+    </dgm:linClrLst>
+    <dgm:effectClrLst/>
+    <dgm:txLinClrLst/>
+    <dgm:txFillClrLst meth="repeat">
+      <a:schemeClr val="tx1"/>
+    </dgm:txFillClrLst>
+    <dgm:txEffectClrLst/>
+  </dgm:styleLbl>
+  <dgm:styleLbl name="parChTrans1D2">
+    <dgm:fillClrLst meth="repeat">
+      <a:schemeClr val="accent1"/>
+    </dgm:fillClrLst>
+    <dgm:linClrLst meth="repeat">
+      <a:schemeClr val="accent1">
+        <a:shade val="60000"/>
+      </a:schemeClr>
+    </dgm:linClrLst>
+    <dgm:effectClrLst/>
+    <dgm:txLinClrLst/>
+    <dgm:txFillClrLst meth="repeat">
+      <a:schemeClr val="tx1"/>
+    </dgm:txFillClrLst>
+    <dgm:txEffectClrLst/>
+  </dgm:styleLbl>
+  <dgm:styleLbl name="parChTrans1D3">
+    <dgm:fillClrLst meth="repeat">
+      <a:schemeClr val="accent1"/>
+    </dgm:fillClrLst>
+    <dgm:linClrLst meth="repeat">
+      <a:schemeClr val="accent1">
+        <a:shade val="80000"/>
+      </a:schemeClr>
+    </dgm:linClrLst>
+    <dgm:effectClrLst/>
+    <dgm:txLinClrLst/>
+    <dgm:txFillClrLst meth="repeat">
+      <a:schemeClr val="tx1"/>
+    </dgm:txFillClrLst>
+    <dgm:txEffectClrLst/>
+  </dgm:styleLbl>
+  <dgm:styleLbl name="parChTrans1D4">
+    <dgm:fillClrLst meth="repeat">
+      <a:schemeClr val="accent1"/>
+    </dgm:fillClrLst>
+    <dgm:linClrLst meth="repeat">
+      <a:schemeClr val="accent1">
+        <a:shade val="80000"/>
+      </a:schemeClr>
+    </dgm:linClrLst>
+    <dgm:effectClrLst/>
+    <dgm:txLinClrLst/>
+    <dgm:txFillClrLst meth="repeat">
+      <a:schemeClr val="tx1"/>
+    </dgm:txFillClrLst>
+    <dgm:txEffectClrLst/>
+  </dgm:styleLbl>
+  <dgm:styleLbl name="fgAcc1">
+    <dgm:fillClrLst meth="repeat">
+      <a:schemeClr val="lt1">
+        <a:alpha val="90000"/>
+      </a:schemeClr>
+    </dgm:fillClrLst>
+    <dgm:linClrLst meth="repeat">
+      <a:schemeClr val="accent1"/>
+    </dgm:linClrLst>
+    <dgm:effectClrLst/>
+    <dgm:txLinClrLst/>
+    <dgm:txFillClrLst meth="repeat">
+      <a:schemeClr val="dk1"/>
+    </dgm:txFillClrLst>
+    <dgm:txEffectClrLst/>
+  </dgm:styleLbl>
+  <dgm:styleLbl name="conFgAcc1">
+    <dgm:fillClrLst meth="repeat">
+      <a:schemeClr val="lt1">
+        <a:alpha val="90000"/>
+      </a:schemeClr>
+    </dgm:fillClrLst>
+    <dgm:linClrLst meth="repeat">
+      <a:schemeClr val="accent1"/>
+    </dgm:linClrLst>
+    <dgm:effectClrLst/>
+    <dgm:txLinClrLst/>
+    <dgm:txFillClrLst meth="repeat">
+      <a:schemeClr val="dk1"/>
+    </dgm:txFillClrLst>
+    <dgm:txEffectClrLst/>
+  </dgm:styleLbl>
+  <dgm:styleLbl name="alignAcc1">
+    <dgm:fillClrLst meth="repeat">
+      <a:schemeClr val="lt1">
+        <a:alpha val="90000"/>
+      </a:schemeClr>
+    </dgm:fillClrLst>
+    <dgm:linClrLst meth="repeat">
+      <a:schemeClr val="accent1"/>
+    </dgm:linClrLst>
+    <dgm:effectClrLst/>
+    <dgm:txLinClrLst/>
+    <dgm:txFillClrLst meth="repeat">
+      <a:schemeClr val="dk1"/>
+    </dgm:txFillClrLst>
+    <dgm:txEffectClrLst/>
+  </dgm:styleLbl>
+  <dgm:styleLbl name="trAlignAcc1">
+    <dgm:fillClrLst meth="repeat">
+      <a:schemeClr val="lt1">
+        <a:alpha val="40000"/>
+      </a:schemeClr>
+    </dgm:fillClrLst>
+    <dgm:linClrLst meth="repeat">
+      <a:schemeClr val="accent1"/>
+    </dgm:linClrLst>
+    <dgm:effectClrLst/>
+    <dgm:txLinClrLst/>
+    <dgm:txFillClrLst meth="repeat">
+      <a:schemeClr val="dk1"/>
+    </dgm:txFillClrLst>
+    <dgm:txEffectClrLst/>
+  </dgm:styleLbl>
+  <dgm:styleLbl name="bgAcc1">
+    <dgm:fillClrLst meth="repeat">
+      <a:schemeClr val="lt1">
+        <a:alpha val="90000"/>
+      </a:schemeClr>
+    </dgm:fillClrLst>
+    <dgm:linClrLst meth="repeat">
+      <a:schemeClr val="accent1"/>
+    </dgm:linClrLst>
+    <dgm:effectClrLst/>
+    <dgm:txLinClrLst/>
+    <dgm:txFillClrLst meth="repeat">
+      <a:schemeClr val="dk1"/>
+    </dgm:txFillClrLst>
+    <dgm:txEffectClrLst/>
+  </dgm:styleLbl>
+  <dgm:styleLbl name="solidFgAcc1">
+    <dgm:fillClrLst meth="repeat">
+      <a:schemeClr val="lt1"/>
+    </dgm:fillClrLst>
+    <dgm:linClrLst meth="repeat">
+      <a:schemeClr val="accent1"/>
+    </dgm:linClrLst>
+    <dgm:effectClrLst/>
+    <dgm:txLinClrLst/>
+    <dgm:txFillClrLst meth="repeat">
+      <a:schemeClr val="dk1"/>
+    </dgm:txFillClrLst>
+    <dgm:txEffectClrLst/>
+  </dgm:styleLbl>
+  <dgm:styleLbl name="solidAlignAcc1">
+    <dgm:fillClrLst meth="repeat">
+      <a:schemeClr val="lt1"/>
+    </dgm:fillClrLst>
+    <dgm:linClrLst meth="repeat">
+      <a:schemeClr val="accent1"/>
+    </dgm:linClrLst>
+    <dgm:effectClrLst/>
+    <dgm:txLinClrLst/>
+    <dgm:txFillClrLst meth="repeat">
+      <a:schemeClr val="dk1"/>
+    </dgm:txFillClrLst>
+    <dgm:txEffectClrLst/>
+  </dgm:styleLbl>
+  <dgm:styleLbl name="solidBgAcc1">
+    <dgm:fillClrLst meth="repeat">
+      <a:schemeClr val="lt1"/>
+    </dgm:fillClrLst>
+    <dgm:linClrLst meth="repeat">
+      <a:schemeClr val="accent1"/>
+    </dgm:linClrLst>
+    <dgm:effectClrLst/>
+    <dgm:txLinClrLst/>
+    <dgm:txFillClrLst meth="repeat">
+      <a:schemeClr val="dk1"/>
+    </dgm:txFillClrLst>
+    <dgm:txEffectClrLst/>
+  </dgm:styleLbl>
+  <dgm:styleLbl name="fgAccFollowNode1">
+    <dgm:fillClrLst meth="repeat">
+      <a:schemeClr val="accent1">
+        <a:alpha val="90000"/>
+        <a:tint val="40000"/>
+      </a:schemeClr>
+    </dgm:fillClrLst>
+    <dgm:linClrLst meth="repeat">
+      <a:schemeClr val="accent1">
+        <a:alpha val="90000"/>
+        <a:tint val="40000"/>
+      </a:schemeClr>
+    </dgm:linClrLst>
+    <dgm:effectClrLst/>
+    <dgm:txLinClrLst/>
+    <dgm:txFillClrLst meth="repeat">
+      <a:schemeClr val="dk1"/>
+    </dgm:txFillClrLst>
+    <dgm:txEffectClrLst/>
+  </dgm:styleLbl>
+  <dgm:styleLbl name="alignAccFollowNode1">
+    <dgm:fillClrLst meth="repeat">
+      <a:schemeClr val="accent1">
+        <a:alpha val="90000"/>
+        <a:tint val="40000"/>
+      </a:schemeClr>
+    </dgm:fillClrLst>
+    <dgm:linClrLst meth="repeat">
+      <a:schemeClr val="accent1">
+        <a:alpha val="90000"/>
+        <a:tint val="40000"/>
+      </a:schemeClr>
+    </dgm:linClrLst>
+    <dgm:effectClrLst/>
+    <dgm:txLinClrLst/>
+    <dgm:txFillClrLst meth="repeat">
+      <a:schemeClr val="dk1"/>
+    </dgm:txFillClrLst>
+    <dgm:txEffectClrLst/>
+  </dgm:styleLbl>
+  <dgm:styleLbl name="bgAccFollowNode1">
+    <dgm:fillClrLst meth="repeat">
+      <a:schemeClr val="accent1">
+        <a:alpha val="90000"/>
+        <a:tint val="40000"/>
+      </a:schemeClr>
+    </dgm:fillClrLst>
+    <dgm:linClrLst meth="repeat">
+      <a:schemeClr val="accent1">
+        <a:alpha val="90000"/>
+        <a:tint val="40000"/>
+      </a:schemeClr>
+    </dgm:linClrLst>
+    <dgm:effectClrLst/>
+    <dgm:txLinClrLst/>
+    <dgm:txFillClrLst meth="repeat">
+      <a:schemeClr val="dk1"/>
+    </dgm:txFillClrLst>
+    <dgm:txEffectClrLst/>
+  </dgm:styleLbl>
+  <dgm:styleLbl name="fgAcc0">
+    <dgm:fillClrLst meth="repeat">
+      <a:schemeClr val="lt1">
+        <a:alpha val="90000"/>
+      </a:schemeClr>
+    </dgm:fillClrLst>
+    <dgm:linClrLst meth="repeat">
+      <a:schemeClr val="accent1"/>
+    </dgm:linClrLst>
+    <dgm:effectClrLst/>
+    <dgm:txLinClrLst/>
+    <dgm:txFillClrLst meth="repeat">
+      <a:schemeClr val="dk1"/>
+    </dgm:txFillClrLst>
+    <dgm:txEffectClrLst/>
+  </dgm:styleLbl>
+  <dgm:styleLbl name="fgAcc2">
+    <dgm:fillClrLst meth="repeat">
+      <a:schemeClr val="lt1">
+        <a:alpha val="90000"/>
+      </a:schemeClr>
+    </dgm:fillClrLst>
+    <dgm:linClrLst meth="repeat">
+      <a:schemeClr val="accent1"/>
+    </dgm:linClrLst>
+    <dgm:effectClrLst/>
+    <dgm:txLinClrLst/>
+    <dgm:txFillClrLst meth="repeat">
+      <a:schemeClr val="dk1"/>
+    </dgm:txFillClrLst>
+    <dgm:txEffectClrLst/>
+  </dgm:styleLbl>
+  <dgm:styleLbl name="fgAcc3">
+    <dgm:fillClrLst meth="repeat">
+      <a:schemeClr val="lt1">
+        <a:alpha val="90000"/>
+      </a:schemeClr>
+    </dgm:fillClrLst>
+    <dgm:linClrLst meth="repeat">
+      <a:schemeClr val="accent1"/>
+    </dgm:linClrLst>
+    <dgm:effectClrLst/>
+    <dgm:txLinClrLst/>
+    <dgm:txFillClrLst meth="repeat">
+      <a:schemeClr val="dk1"/>
+    </dgm:txFillClrLst>
+    <dgm:txEffectClrLst/>
+  </dgm:styleLbl>
+  <dgm:styleLbl name="fgAcc4">
+    <dgm:fillClrLst meth="repeat">
+      <a:schemeClr val="lt1">
+        <a:alpha val="90000"/>
+      </a:schemeClr>
+    </dgm:fillClrLst>
+    <dgm:linClrLst meth="repeat">
+      <a:schemeClr val="accent1"/>
+    </dgm:linClrLst>
+    <dgm:effectClrLst/>
+    <dgm:txLinClrLst/>
+    <dgm:txFillClrLst meth="repeat">
+      <a:schemeClr val="dk1"/>
+    </dgm:txFillClrLst>
+    <dgm:txEffectClrLst/>
+  </dgm:styleLbl>
+  <dgm:styleLbl name="bgShp">
+    <dgm:fillClrLst meth="repeat">
+      <a:schemeClr val="accent1">
+        <a:tint val="40000"/>
+      </a:schemeClr>
+    </dgm:fillClrLst>
+    <dgm:linClrLst meth="repeat">
+      <a:schemeClr val="accent1"/>
+    </dgm:linClrLst>
+    <dgm:effectClrLst/>
+    <dgm:txLinClrLst/>
+    <dgm:txFillClrLst meth="repeat">
+      <a:schemeClr val="dk1"/>
+    </dgm:txFillClrLst>
+    <dgm:txEffectClrLst/>
+  </dgm:styleLbl>
+  <dgm:styleLbl name="dkBgShp">
+    <dgm:fillClrLst meth="repeat">
+      <a:schemeClr val="accent1">
+        <a:shade val="80000"/>
+      </a:schemeClr>
+    </dgm:fillClrLst>
+    <dgm:linClrLst meth="repeat">
+      <a:schemeClr val="accent1"/>
+    </dgm:linClrLst>
+    <dgm:effectClrLst/>
+    <dgm:txLinClrLst/>
+    <dgm:txFillClrLst meth="repeat">
+      <a:schemeClr val="lt1"/>
+    </dgm:txFillClrLst>
+    <dgm:txEffectClrLst/>
+  </dgm:styleLbl>
+  <dgm:styleLbl name="trBgShp">
+    <dgm:fillClrLst meth="repeat">
+      <a:schemeClr val="accent1">
+        <a:tint val="50000"/>
+        <a:alpha val="40000"/>
+      </a:schemeClr>
+    </dgm:fillClrLst>
+    <dgm:linClrLst meth="repeat">
+      <a:schemeClr val="accent1"/>
+    </dgm:linClrLst>
+    <dgm:effectClrLst/>
+    <dgm:txLinClrLst/>
+    <dgm:txFillClrLst meth="repeat">
+      <a:schemeClr val="lt1"/>
+    </dgm:txFillClrLst>
+    <dgm:txEffectClrLst/>
+  </dgm:styleLbl>
+  <dgm:styleLbl name="fgShp">
+    <dgm:fillClrLst meth="repeat">
+      <a:schemeClr val="accent1">
+        <a:tint val="60000"/>
+      </a:schemeClr>
+    </dgm:fillClrLst>
+    <dgm:linClrLst meth="repeat">
+      <a:schemeClr val="lt1"/>
+    </dgm:linClrLst>
+    <dgm:effectClrLst/>
+    <dgm:txLinClrLst/>
+    <dgm:txFillClrLst meth="repeat">
+      <a:schemeClr val="dk1"/>
+    </dgm:txFillClrLst>
+    <dgm:txEffectClrLst/>
+  </dgm:styleLbl>
+  <dgm:styleLbl name="revTx">
+    <dgm:fillClrLst meth="repeat">
+      <a:schemeClr val="lt1">
+        <a:alpha val="0"/>
+      </a:schemeClr>
+    </dgm:fillClrLst>
+    <dgm:linClrLst meth="repeat">
+      <a:schemeClr val="dk1">
+        <a:alpha val="0"/>
+      </a:schemeClr>
+    </dgm:linClrLst>
+    <dgm:effectClrLst/>
+    <dgm:txLinClrLst/>
+    <dgm:txFillClrLst meth="repeat">
+      <a:schemeClr val="tx1"/>
+    </dgm:txFillClrLst>
+    <dgm:txEffectClrLst/>
+  </dgm:styleLbl>
+</dgm:colorsDef>
+</file>
+
 <file path=word/diagrams/data1.xml><?xml version="1.0" encoding="utf-8"?>
 <dgm:dataModel xmlns:dgm="http://schemas.openxmlformats.org/drawingml/2006/diagram" xmlns:a="http://schemas.openxmlformats.org/drawingml/2006/main">
   <dgm:ptLst>
@@ -2909,6 +3817,507 @@
   <dgm:extLst>
     <a:ext uri="http://schemas.microsoft.com/office/drawing/2008/diagram">
       <dsp:dataModelExt xmlns:dsp="http://schemas.microsoft.com/office/drawing/2008/diagram" relId="rId9" minVer="http://schemas.openxmlformats.org/drawingml/2006/diagram"/>
+    </a:ext>
+  </dgm:extLst>
+</dgm:dataModel>
+</file>
+
+<file path=word/diagrams/data2.xml><?xml version="1.0" encoding="utf-8"?>
+<dgm:dataModel xmlns:dgm="http://schemas.openxmlformats.org/drawingml/2006/diagram" xmlns:a="http://schemas.openxmlformats.org/drawingml/2006/main">
+  <dgm:ptLst>
+    <dgm:pt modelId="{0F06C63F-0C8D-46FE-95C7-235ED1A16EF8}" type="doc">
+      <dgm:prSet loTypeId="urn:microsoft.com/office/officeart/2005/8/layout/chevron2" loCatId="list" qsTypeId="urn:microsoft.com/office/officeart/2005/8/quickstyle/simple1" qsCatId="simple" csTypeId="urn:microsoft.com/office/officeart/2005/8/colors/accent1_2" csCatId="accent1" phldr="1"/>
+      <dgm:spPr/>
+      <dgm:t>
+        <a:bodyPr/>
+        <a:lstStyle/>
+        <a:p>
+          <a:endParaRPr lang="en-US"/>
+        </a:p>
+      </dgm:t>
+    </dgm:pt>
+    <dgm:pt modelId="{343253B1-04E0-4BEC-91FA-364C1A125E65}">
+      <dgm:prSet phldrT="[Text]"/>
+      <dgm:spPr/>
+      <dgm:t>
+        <a:bodyPr/>
+        <a:lstStyle/>
+        <a:p>
+          <a:r>
+            <a:rPr lang="en-US"/>
+            <a:t>New Season</a:t>
+          </a:r>
+        </a:p>
+      </dgm:t>
+    </dgm:pt>
+    <dgm:pt modelId="{36928EB4-CAE4-41AF-A344-652FE576DB83}" type="parTrans" cxnId="{42F28ED0-D85B-4FAE-8537-6B6A375AFF98}">
+      <dgm:prSet/>
+      <dgm:spPr/>
+      <dgm:t>
+        <a:bodyPr/>
+        <a:lstStyle/>
+        <a:p>
+          <a:endParaRPr lang="en-US"/>
+        </a:p>
+      </dgm:t>
+    </dgm:pt>
+    <dgm:pt modelId="{5B10F17B-EB68-4CE8-831B-251B9A73E019}" type="sibTrans" cxnId="{42F28ED0-D85B-4FAE-8537-6B6A375AFF98}">
+      <dgm:prSet/>
+      <dgm:spPr/>
+      <dgm:t>
+        <a:bodyPr/>
+        <a:lstStyle/>
+        <a:p>
+          <a:endParaRPr lang="en-US"/>
+        </a:p>
+      </dgm:t>
+    </dgm:pt>
+    <dgm:pt modelId="{645E0227-85C3-40B9-AD1A-3FBBE1DB4C8D}">
+      <dgm:prSet phldrT="[Text]"/>
+      <dgm:spPr/>
+      <dgm:t>
+        <a:bodyPr/>
+        <a:lstStyle/>
+        <a:p>
+          <a:r>
+            <a:rPr lang="en-US"/>
+            <a:t>New season with nothing in it, or you can choose to import previous season's achievements</a:t>
+          </a:r>
+        </a:p>
+      </dgm:t>
+    </dgm:pt>
+    <dgm:pt modelId="{0B01692D-74F9-4C44-BD1A-A6BF51F239D7}" type="parTrans" cxnId="{E6746752-591B-4CF2-A862-DD9F4161ABDA}">
+      <dgm:prSet/>
+      <dgm:spPr/>
+      <dgm:t>
+        <a:bodyPr/>
+        <a:lstStyle/>
+        <a:p>
+          <a:endParaRPr lang="en-US"/>
+        </a:p>
+      </dgm:t>
+    </dgm:pt>
+    <dgm:pt modelId="{D1B40554-220A-4767-A3F5-0DC565C18491}" type="sibTrans" cxnId="{E6746752-591B-4CF2-A862-DD9F4161ABDA}">
+      <dgm:prSet/>
+      <dgm:spPr/>
+      <dgm:t>
+        <a:bodyPr/>
+        <a:lstStyle/>
+        <a:p>
+          <a:endParaRPr lang="en-US"/>
+        </a:p>
+      </dgm:t>
+    </dgm:pt>
+    <dgm:pt modelId="{8D2D5611-A85A-4618-A762-E856C02EE7AC}">
+      <dgm:prSet phldrT="[Text]"/>
+      <dgm:spPr/>
+      <dgm:t>
+        <a:bodyPr/>
+        <a:lstStyle/>
+        <a:p>
+          <a:r>
+            <a:rPr lang="en-US"/>
+            <a:t>Filled in details</a:t>
+          </a:r>
+        </a:p>
+      </dgm:t>
+    </dgm:pt>
+    <dgm:pt modelId="{C6456E0B-6811-41FD-AF98-B2B121B14D9B}" type="parTrans" cxnId="{67E561F7-67EA-4A71-9C63-41EFEC9A7F8C}">
+      <dgm:prSet/>
+      <dgm:spPr/>
+      <dgm:t>
+        <a:bodyPr/>
+        <a:lstStyle/>
+        <a:p>
+          <a:endParaRPr lang="en-US"/>
+        </a:p>
+      </dgm:t>
+    </dgm:pt>
+    <dgm:pt modelId="{ACD0FD17-C40A-47D1-A2A8-08E61112D575}" type="sibTrans" cxnId="{67E561F7-67EA-4A71-9C63-41EFEC9A7F8C}">
+      <dgm:prSet/>
+      <dgm:spPr/>
+      <dgm:t>
+        <a:bodyPr/>
+        <a:lstStyle/>
+        <a:p>
+          <a:endParaRPr lang="en-US"/>
+        </a:p>
+      </dgm:t>
+    </dgm:pt>
+    <dgm:pt modelId="{610FC1B6-B787-42B1-82AA-B2731F3C5409}">
+      <dgm:prSet phldrT="[Text]"/>
+      <dgm:spPr/>
+      <dgm:t>
+        <a:bodyPr/>
+        <a:lstStyle/>
+        <a:p>
+          <a:r>
+            <a:rPr lang="en-US"/>
+            <a:t>Start and end dates </a:t>
+          </a:r>
+        </a:p>
+      </dgm:t>
+    </dgm:pt>
+    <dgm:pt modelId="{D4FA4771-762B-441C-A79A-A4CE5B7986C6}" type="parTrans" cxnId="{753A7FDE-B2F3-49CE-A124-68906D01439E}">
+      <dgm:prSet/>
+      <dgm:spPr/>
+      <dgm:t>
+        <a:bodyPr/>
+        <a:lstStyle/>
+        <a:p>
+          <a:endParaRPr lang="en-US"/>
+        </a:p>
+      </dgm:t>
+    </dgm:pt>
+    <dgm:pt modelId="{89A25482-4091-47B5-8AB0-B292B9E05BF2}" type="sibTrans" cxnId="{753A7FDE-B2F3-49CE-A124-68906D01439E}">
+      <dgm:prSet/>
+      <dgm:spPr/>
+      <dgm:t>
+        <a:bodyPr/>
+        <a:lstStyle/>
+        <a:p>
+          <a:endParaRPr lang="en-US"/>
+        </a:p>
+      </dgm:t>
+    </dgm:pt>
+    <dgm:pt modelId="{B40396AC-5592-43BF-B5FE-DC97DF3D9461}">
+      <dgm:prSet phldrT="[Text]"/>
+      <dgm:spPr/>
+      <dgm:t>
+        <a:bodyPr/>
+        <a:lstStyle/>
+        <a:p>
+          <a:r>
+            <a:rPr lang="en-US"/>
+            <a:t>Achievements</a:t>
+          </a:r>
+        </a:p>
+      </dgm:t>
+    </dgm:pt>
+    <dgm:pt modelId="{29C365BE-A500-41A2-8773-AE87FA0C25CB}" type="parTrans" cxnId="{F8A36B55-2BAF-4177-BAA6-BE453548D27B}">
+      <dgm:prSet/>
+      <dgm:spPr/>
+      <dgm:t>
+        <a:bodyPr/>
+        <a:lstStyle/>
+        <a:p>
+          <a:endParaRPr lang="en-US"/>
+        </a:p>
+      </dgm:t>
+    </dgm:pt>
+    <dgm:pt modelId="{24B93EA3-3D24-441A-9A14-1E9D8DD518CF}" type="sibTrans" cxnId="{F8A36B55-2BAF-4177-BAA6-BE453548D27B}">
+      <dgm:prSet/>
+      <dgm:spPr/>
+      <dgm:t>
+        <a:bodyPr/>
+        <a:lstStyle/>
+        <a:p>
+          <a:endParaRPr lang="en-US"/>
+        </a:p>
+      </dgm:t>
+    </dgm:pt>
+    <dgm:pt modelId="{8272D86B-96FA-4900-853A-1062389115ED}">
+      <dgm:prSet phldrT="[Text]"/>
+      <dgm:spPr/>
+      <dgm:t>
+        <a:bodyPr/>
+        <a:lstStyle/>
+        <a:p>
+          <a:r>
+            <a:rPr lang="en-US"/>
+            <a:t>Primed</a:t>
+          </a:r>
+        </a:p>
+      </dgm:t>
+    </dgm:pt>
+    <dgm:pt modelId="{2D4E2FBB-46BB-4119-BAEB-5F986ED3D80C}" type="parTrans" cxnId="{61DCE6F6-1FC2-4AAD-95EF-D41A3BCC6C52}">
+      <dgm:prSet/>
+      <dgm:spPr/>
+      <dgm:t>
+        <a:bodyPr/>
+        <a:lstStyle/>
+        <a:p>
+          <a:endParaRPr lang="en-US"/>
+        </a:p>
+      </dgm:t>
+    </dgm:pt>
+    <dgm:pt modelId="{F3CCC5C1-9DE8-4F47-9239-ABA658166B2C}" type="sibTrans" cxnId="{61DCE6F6-1FC2-4AAD-95EF-D41A3BCC6C52}">
+      <dgm:prSet/>
+      <dgm:spPr/>
+      <dgm:t>
+        <a:bodyPr/>
+        <a:lstStyle/>
+        <a:p>
+          <a:endParaRPr lang="en-US"/>
+        </a:p>
+      </dgm:t>
+    </dgm:pt>
+    <dgm:pt modelId="{9123CD0F-79D6-4FAC-BB64-215AEF89ECC5}">
+      <dgm:prSet phldrT="[Text]"/>
+      <dgm:spPr/>
+      <dgm:t>
+        <a:bodyPr/>
+        <a:lstStyle/>
+        <a:p>
+          <a:r>
+            <a:rPr lang="en-US"/>
+            <a:t>Once the start date is reached this will move to the next stage.</a:t>
+          </a:r>
+        </a:p>
+      </dgm:t>
+    </dgm:pt>
+    <dgm:pt modelId="{193BCD56-0CF5-4AA0-A662-3D8958734E98}" type="parTrans" cxnId="{54922F72-22F9-41CC-A4F6-EED1C822888B}">
+      <dgm:prSet/>
+      <dgm:spPr/>
+      <dgm:t>
+        <a:bodyPr/>
+        <a:lstStyle/>
+        <a:p>
+          <a:endParaRPr lang="en-US"/>
+        </a:p>
+      </dgm:t>
+    </dgm:pt>
+    <dgm:pt modelId="{0BC225F2-0E11-4039-9425-B07DECFC0A44}" type="sibTrans" cxnId="{54922F72-22F9-41CC-A4F6-EED1C822888B}">
+      <dgm:prSet/>
+      <dgm:spPr/>
+      <dgm:t>
+        <a:bodyPr/>
+        <a:lstStyle/>
+        <a:p>
+          <a:endParaRPr lang="en-US"/>
+        </a:p>
+      </dgm:t>
+    </dgm:pt>
+    <dgm:pt modelId="{086EB150-D5E7-4DCE-A73F-B7154FD5B2DD}">
+      <dgm:prSet phldrT="[Text]"/>
+      <dgm:spPr/>
+      <dgm:t>
+        <a:bodyPr/>
+        <a:lstStyle/>
+        <a:p>
+          <a:r>
+            <a:rPr lang="en-US"/>
+            <a:t>you can still change settings here</a:t>
+          </a:r>
+        </a:p>
+      </dgm:t>
+    </dgm:pt>
+    <dgm:pt modelId="{012F3F47-C322-4480-A244-83B1D6FEAC10}" type="parTrans" cxnId="{CE83A479-4D8A-4960-9D37-A9943761185F}">
+      <dgm:prSet/>
+      <dgm:spPr/>
+      <dgm:t>
+        <a:bodyPr/>
+        <a:lstStyle/>
+        <a:p>
+          <a:endParaRPr lang="en-US"/>
+        </a:p>
+      </dgm:t>
+    </dgm:pt>
+    <dgm:pt modelId="{46C151B5-3A01-4E86-9681-A1878A7FBA98}" type="sibTrans" cxnId="{CE83A479-4D8A-4960-9D37-A9943761185F}">
+      <dgm:prSet/>
+      <dgm:spPr/>
+      <dgm:t>
+        <a:bodyPr/>
+        <a:lstStyle/>
+        <a:p>
+          <a:endParaRPr lang="en-US"/>
+        </a:p>
+      </dgm:t>
+    </dgm:pt>
+    <dgm:pt modelId="{D8CF2404-2A6C-4A17-A29D-6FDE711D1CD7}">
+      <dgm:prSet phldrT="[Text]"/>
+      <dgm:spPr/>
+      <dgm:t>
+        <a:bodyPr/>
+        <a:lstStyle/>
+        <a:p>
+          <a:r>
+            <a:rPr lang="en-US"/>
+            <a:t>Active</a:t>
+          </a:r>
+        </a:p>
+      </dgm:t>
+    </dgm:pt>
+    <dgm:pt modelId="{917D94B7-A3DD-4E70-ADE0-EFC0C9DABC6F}" type="parTrans" cxnId="{69D19F3C-137D-4101-8B33-C656CA36B33A}">
+      <dgm:prSet/>
+      <dgm:spPr/>
+    </dgm:pt>
+    <dgm:pt modelId="{2DED1803-BF3A-4480-A4E0-56DBEF121107}" type="sibTrans" cxnId="{69D19F3C-137D-4101-8B33-C656CA36B33A}">
+      <dgm:prSet/>
+      <dgm:spPr/>
+    </dgm:pt>
+    <dgm:pt modelId="{53B8ABE2-6030-4C57-AB0B-6746F86A26D8}">
+      <dgm:prSet phldrT="[Text]"/>
+      <dgm:spPr/>
+      <dgm:t>
+        <a:bodyPr/>
+        <a:lstStyle/>
+        <a:p>
+          <a:r>
+            <a:rPr lang="en-US"/>
+            <a:t>No changes can be made</a:t>
+          </a:r>
+        </a:p>
+      </dgm:t>
+    </dgm:pt>
+    <dgm:pt modelId="{02F24237-B5C8-4DAC-82DC-CD5CF736E4A8}" type="parTrans" cxnId="{6E40F28B-6EB7-45CD-836C-5774671E3679}">
+      <dgm:prSet/>
+      <dgm:spPr/>
+    </dgm:pt>
+    <dgm:pt modelId="{C153359F-CB3E-4062-AC1C-E60C9CC05CFD}" type="sibTrans" cxnId="{6E40F28B-6EB7-45CD-836C-5774671E3679}">
+      <dgm:prSet/>
+      <dgm:spPr/>
+    </dgm:pt>
+    <dgm:pt modelId="{BBF32AD5-D552-44F2-AFB7-D2D28E54CFE6}" type="pres">
+      <dgm:prSet presAssocID="{0F06C63F-0C8D-46FE-95C7-235ED1A16EF8}" presName="linearFlow" presStyleCnt="0">
+        <dgm:presLayoutVars>
+          <dgm:dir/>
+          <dgm:animLvl val="lvl"/>
+          <dgm:resizeHandles val="exact"/>
+        </dgm:presLayoutVars>
+      </dgm:prSet>
+      <dgm:spPr/>
+    </dgm:pt>
+    <dgm:pt modelId="{8A1B9275-FD5C-4226-8D1F-D38991BC2180}" type="pres">
+      <dgm:prSet presAssocID="{343253B1-04E0-4BEC-91FA-364C1A125E65}" presName="composite" presStyleCnt="0"/>
+      <dgm:spPr/>
+    </dgm:pt>
+    <dgm:pt modelId="{A15C9BB1-C22A-4C98-9463-61BE9B226CE9}" type="pres">
+      <dgm:prSet presAssocID="{343253B1-04E0-4BEC-91FA-364C1A125E65}" presName="parentText" presStyleLbl="alignNode1" presStyleIdx="0" presStyleCnt="4">
+        <dgm:presLayoutVars>
+          <dgm:chMax val="1"/>
+          <dgm:bulletEnabled val="1"/>
+        </dgm:presLayoutVars>
+      </dgm:prSet>
+      <dgm:spPr/>
+    </dgm:pt>
+    <dgm:pt modelId="{FF406597-F5FD-476E-84F5-79B1789A8AFD}" type="pres">
+      <dgm:prSet presAssocID="{343253B1-04E0-4BEC-91FA-364C1A125E65}" presName="descendantText" presStyleLbl="alignAcc1" presStyleIdx="0" presStyleCnt="4">
+        <dgm:presLayoutVars>
+          <dgm:bulletEnabled val="1"/>
+        </dgm:presLayoutVars>
+      </dgm:prSet>
+      <dgm:spPr/>
+    </dgm:pt>
+    <dgm:pt modelId="{A10CDEC0-45B5-4098-9923-7BDA912C299B}" type="pres">
+      <dgm:prSet presAssocID="{5B10F17B-EB68-4CE8-831B-251B9A73E019}" presName="sp" presStyleCnt="0"/>
+      <dgm:spPr/>
+    </dgm:pt>
+    <dgm:pt modelId="{1206D4A8-F285-4713-BE0A-9D048307E4B7}" type="pres">
+      <dgm:prSet presAssocID="{8D2D5611-A85A-4618-A762-E856C02EE7AC}" presName="composite" presStyleCnt="0"/>
+      <dgm:spPr/>
+    </dgm:pt>
+    <dgm:pt modelId="{2503193E-38A1-49AA-899B-33407A70335C}" type="pres">
+      <dgm:prSet presAssocID="{8D2D5611-A85A-4618-A762-E856C02EE7AC}" presName="parentText" presStyleLbl="alignNode1" presStyleIdx="1" presStyleCnt="4">
+        <dgm:presLayoutVars>
+          <dgm:chMax val="1"/>
+          <dgm:bulletEnabled val="1"/>
+        </dgm:presLayoutVars>
+      </dgm:prSet>
+      <dgm:spPr/>
+    </dgm:pt>
+    <dgm:pt modelId="{0F1A4CB9-ACB6-41E6-B735-16C6B9F8CD82}" type="pres">
+      <dgm:prSet presAssocID="{8D2D5611-A85A-4618-A762-E856C02EE7AC}" presName="descendantText" presStyleLbl="alignAcc1" presStyleIdx="1" presStyleCnt="4">
+        <dgm:presLayoutVars>
+          <dgm:bulletEnabled val="1"/>
+        </dgm:presLayoutVars>
+      </dgm:prSet>
+      <dgm:spPr/>
+    </dgm:pt>
+    <dgm:pt modelId="{AA814609-F086-4602-B783-59A59E18C1D9}" type="pres">
+      <dgm:prSet presAssocID="{ACD0FD17-C40A-47D1-A2A8-08E61112D575}" presName="sp" presStyleCnt="0"/>
+      <dgm:spPr/>
+    </dgm:pt>
+    <dgm:pt modelId="{18F86A67-3665-4990-A4A7-524438C17959}" type="pres">
+      <dgm:prSet presAssocID="{8272D86B-96FA-4900-853A-1062389115ED}" presName="composite" presStyleCnt="0"/>
+      <dgm:spPr/>
+    </dgm:pt>
+    <dgm:pt modelId="{38E54CF9-3CB1-402E-9A44-15F4C4E81F39}" type="pres">
+      <dgm:prSet presAssocID="{8272D86B-96FA-4900-853A-1062389115ED}" presName="parentText" presStyleLbl="alignNode1" presStyleIdx="2" presStyleCnt="4">
+        <dgm:presLayoutVars>
+          <dgm:chMax val="1"/>
+          <dgm:bulletEnabled val="1"/>
+        </dgm:presLayoutVars>
+      </dgm:prSet>
+      <dgm:spPr/>
+    </dgm:pt>
+    <dgm:pt modelId="{469F2505-F5E8-497B-B396-5E9B19160B08}" type="pres">
+      <dgm:prSet presAssocID="{8272D86B-96FA-4900-853A-1062389115ED}" presName="descendantText" presStyleLbl="alignAcc1" presStyleIdx="2" presStyleCnt="4">
+        <dgm:presLayoutVars>
+          <dgm:bulletEnabled val="1"/>
+        </dgm:presLayoutVars>
+      </dgm:prSet>
+      <dgm:spPr/>
+    </dgm:pt>
+    <dgm:pt modelId="{484F37C6-15AB-48C8-83C4-ADEA0EE66851}" type="pres">
+      <dgm:prSet presAssocID="{F3CCC5C1-9DE8-4F47-9239-ABA658166B2C}" presName="sp" presStyleCnt="0"/>
+      <dgm:spPr/>
+    </dgm:pt>
+    <dgm:pt modelId="{F7A3CB03-D229-4E62-9571-F516D969EA98}" type="pres">
+      <dgm:prSet presAssocID="{D8CF2404-2A6C-4A17-A29D-6FDE711D1CD7}" presName="composite" presStyleCnt="0"/>
+      <dgm:spPr/>
+    </dgm:pt>
+    <dgm:pt modelId="{DAF39B25-84AB-4AEB-BE47-9239AD601503}" type="pres">
+      <dgm:prSet presAssocID="{D8CF2404-2A6C-4A17-A29D-6FDE711D1CD7}" presName="parentText" presStyleLbl="alignNode1" presStyleIdx="3" presStyleCnt="4">
+        <dgm:presLayoutVars>
+          <dgm:chMax val="1"/>
+          <dgm:bulletEnabled val="1"/>
+        </dgm:presLayoutVars>
+      </dgm:prSet>
+      <dgm:spPr/>
+    </dgm:pt>
+    <dgm:pt modelId="{F2139D41-4925-4B84-97FF-7FA05AC1653D}" type="pres">
+      <dgm:prSet presAssocID="{D8CF2404-2A6C-4A17-A29D-6FDE711D1CD7}" presName="descendantText" presStyleLbl="alignAcc1" presStyleIdx="3" presStyleCnt="4">
+        <dgm:presLayoutVars>
+          <dgm:bulletEnabled val="1"/>
+        </dgm:presLayoutVars>
+      </dgm:prSet>
+      <dgm:spPr/>
+    </dgm:pt>
+  </dgm:ptLst>
+  <dgm:cxnLst>
+    <dgm:cxn modelId="{F8A36B55-2BAF-4177-BAA6-BE453548D27B}" srcId="{8D2D5611-A85A-4618-A762-E856C02EE7AC}" destId="{B40396AC-5592-43BF-B5FE-DC97DF3D9461}" srcOrd="1" destOrd="0" parTransId="{29C365BE-A500-41A2-8773-AE87FA0C25CB}" sibTransId="{24B93EA3-3D24-441A-9A14-1E9D8DD518CF}"/>
+    <dgm:cxn modelId="{51DFEFC1-A8A5-4711-8ADB-D794782BA685}" type="presOf" srcId="{53B8ABE2-6030-4C57-AB0B-6746F86A26D8}" destId="{F2139D41-4925-4B84-97FF-7FA05AC1653D}" srcOrd="0" destOrd="0" presId="urn:microsoft.com/office/officeart/2005/8/layout/chevron2"/>
+    <dgm:cxn modelId="{CE83A479-4D8A-4960-9D37-A9943761185F}" srcId="{8272D86B-96FA-4900-853A-1062389115ED}" destId="{086EB150-D5E7-4DCE-A73F-B7154FD5B2DD}" srcOrd="1" destOrd="0" parTransId="{012F3F47-C322-4480-A244-83B1D6FEAC10}" sibTransId="{46C151B5-3A01-4E86-9681-A1878A7FBA98}"/>
+    <dgm:cxn modelId="{E6746752-591B-4CF2-A862-DD9F4161ABDA}" srcId="{343253B1-04E0-4BEC-91FA-364C1A125E65}" destId="{645E0227-85C3-40B9-AD1A-3FBBE1DB4C8D}" srcOrd="0" destOrd="0" parTransId="{0B01692D-74F9-4C44-BD1A-A6BF51F239D7}" sibTransId="{D1B40554-220A-4767-A3F5-0DC565C18491}"/>
+    <dgm:cxn modelId="{17DA7FAE-3217-4C8B-AD7A-EE609C2B0180}" type="presOf" srcId="{086EB150-D5E7-4DCE-A73F-B7154FD5B2DD}" destId="{469F2505-F5E8-497B-B396-5E9B19160B08}" srcOrd="0" destOrd="1" presId="urn:microsoft.com/office/officeart/2005/8/layout/chevron2"/>
+    <dgm:cxn modelId="{867A4226-5305-432C-8088-06E131D78E81}" type="presOf" srcId="{8272D86B-96FA-4900-853A-1062389115ED}" destId="{38E54CF9-3CB1-402E-9A44-15F4C4E81F39}" srcOrd="0" destOrd="0" presId="urn:microsoft.com/office/officeart/2005/8/layout/chevron2"/>
+    <dgm:cxn modelId="{A8E39466-2A61-448F-A6D9-2FA1B312036E}" type="presOf" srcId="{8D2D5611-A85A-4618-A762-E856C02EE7AC}" destId="{2503193E-38A1-49AA-899B-33407A70335C}" srcOrd="0" destOrd="0" presId="urn:microsoft.com/office/officeart/2005/8/layout/chevron2"/>
+    <dgm:cxn modelId="{8D95F1A9-0BF5-4702-9E61-4DF5F4054F21}" type="presOf" srcId="{610FC1B6-B787-42B1-82AA-B2731F3C5409}" destId="{0F1A4CB9-ACB6-41E6-B735-16C6B9F8CD82}" srcOrd="0" destOrd="0" presId="urn:microsoft.com/office/officeart/2005/8/layout/chevron2"/>
+    <dgm:cxn modelId="{299C1946-65F3-46CA-B51B-C3A373322EB3}" type="presOf" srcId="{B40396AC-5592-43BF-B5FE-DC97DF3D9461}" destId="{0F1A4CB9-ACB6-41E6-B735-16C6B9F8CD82}" srcOrd="0" destOrd="1" presId="urn:microsoft.com/office/officeart/2005/8/layout/chevron2"/>
+    <dgm:cxn modelId="{67E561F7-67EA-4A71-9C63-41EFEC9A7F8C}" srcId="{0F06C63F-0C8D-46FE-95C7-235ED1A16EF8}" destId="{8D2D5611-A85A-4618-A762-E856C02EE7AC}" srcOrd="1" destOrd="0" parTransId="{C6456E0B-6811-41FD-AF98-B2B121B14D9B}" sibTransId="{ACD0FD17-C40A-47D1-A2A8-08E61112D575}"/>
+    <dgm:cxn modelId="{ED6FDB0E-8E81-4F67-8D0B-6D9506A94494}" type="presOf" srcId="{D8CF2404-2A6C-4A17-A29D-6FDE711D1CD7}" destId="{DAF39B25-84AB-4AEB-BE47-9239AD601503}" srcOrd="0" destOrd="0" presId="urn:microsoft.com/office/officeart/2005/8/layout/chevron2"/>
+    <dgm:cxn modelId="{2CEF0FD8-F946-4607-882E-EA3A44031CED}" type="presOf" srcId="{9123CD0F-79D6-4FAC-BB64-215AEF89ECC5}" destId="{469F2505-F5E8-497B-B396-5E9B19160B08}" srcOrd="0" destOrd="0" presId="urn:microsoft.com/office/officeart/2005/8/layout/chevron2"/>
+    <dgm:cxn modelId="{54922F72-22F9-41CC-A4F6-EED1C822888B}" srcId="{8272D86B-96FA-4900-853A-1062389115ED}" destId="{9123CD0F-79D6-4FAC-BB64-215AEF89ECC5}" srcOrd="0" destOrd="0" parTransId="{193BCD56-0CF5-4AA0-A662-3D8958734E98}" sibTransId="{0BC225F2-0E11-4039-9425-B07DECFC0A44}"/>
+    <dgm:cxn modelId="{61DCE6F6-1FC2-4AAD-95EF-D41A3BCC6C52}" srcId="{0F06C63F-0C8D-46FE-95C7-235ED1A16EF8}" destId="{8272D86B-96FA-4900-853A-1062389115ED}" srcOrd="2" destOrd="0" parTransId="{2D4E2FBB-46BB-4119-BAEB-5F986ED3D80C}" sibTransId="{F3CCC5C1-9DE8-4F47-9239-ABA658166B2C}"/>
+    <dgm:cxn modelId="{6E40F28B-6EB7-45CD-836C-5774671E3679}" srcId="{D8CF2404-2A6C-4A17-A29D-6FDE711D1CD7}" destId="{53B8ABE2-6030-4C57-AB0B-6746F86A26D8}" srcOrd="0" destOrd="0" parTransId="{02F24237-B5C8-4DAC-82DC-CD5CF736E4A8}" sibTransId="{C153359F-CB3E-4062-AC1C-E60C9CC05CFD}"/>
+    <dgm:cxn modelId="{EA3A16F2-3B16-4928-AFA2-85ABAE524850}" type="presOf" srcId="{645E0227-85C3-40B9-AD1A-3FBBE1DB4C8D}" destId="{FF406597-F5FD-476E-84F5-79B1789A8AFD}" srcOrd="0" destOrd="0" presId="urn:microsoft.com/office/officeart/2005/8/layout/chevron2"/>
+    <dgm:cxn modelId="{42F28ED0-D85B-4FAE-8537-6B6A375AFF98}" srcId="{0F06C63F-0C8D-46FE-95C7-235ED1A16EF8}" destId="{343253B1-04E0-4BEC-91FA-364C1A125E65}" srcOrd="0" destOrd="0" parTransId="{36928EB4-CAE4-41AF-A344-652FE576DB83}" sibTransId="{5B10F17B-EB68-4CE8-831B-251B9A73E019}"/>
+    <dgm:cxn modelId="{630BC07C-5C89-4273-9ABA-8BA5722B2BEC}" type="presOf" srcId="{0F06C63F-0C8D-46FE-95C7-235ED1A16EF8}" destId="{BBF32AD5-D552-44F2-AFB7-D2D28E54CFE6}" srcOrd="0" destOrd="0" presId="urn:microsoft.com/office/officeart/2005/8/layout/chevron2"/>
+    <dgm:cxn modelId="{174F8B08-4C37-4CFF-92C7-4A7DABE3B5DC}" type="presOf" srcId="{343253B1-04E0-4BEC-91FA-364C1A125E65}" destId="{A15C9BB1-C22A-4C98-9463-61BE9B226CE9}" srcOrd="0" destOrd="0" presId="urn:microsoft.com/office/officeart/2005/8/layout/chevron2"/>
+    <dgm:cxn modelId="{753A7FDE-B2F3-49CE-A124-68906D01439E}" srcId="{8D2D5611-A85A-4618-A762-E856C02EE7AC}" destId="{610FC1B6-B787-42B1-82AA-B2731F3C5409}" srcOrd="0" destOrd="0" parTransId="{D4FA4771-762B-441C-A79A-A4CE5B7986C6}" sibTransId="{89A25482-4091-47B5-8AB0-B292B9E05BF2}"/>
+    <dgm:cxn modelId="{69D19F3C-137D-4101-8B33-C656CA36B33A}" srcId="{0F06C63F-0C8D-46FE-95C7-235ED1A16EF8}" destId="{D8CF2404-2A6C-4A17-A29D-6FDE711D1CD7}" srcOrd="3" destOrd="0" parTransId="{917D94B7-A3DD-4E70-ADE0-EFC0C9DABC6F}" sibTransId="{2DED1803-BF3A-4480-A4E0-56DBEF121107}"/>
+    <dgm:cxn modelId="{9D240E56-D91D-470B-967B-6ECB0D68310C}" type="presParOf" srcId="{BBF32AD5-D552-44F2-AFB7-D2D28E54CFE6}" destId="{8A1B9275-FD5C-4226-8D1F-D38991BC2180}" srcOrd="0" destOrd="0" presId="urn:microsoft.com/office/officeart/2005/8/layout/chevron2"/>
+    <dgm:cxn modelId="{21C28DF7-A37E-468A-B841-513EB4198592}" type="presParOf" srcId="{8A1B9275-FD5C-4226-8D1F-D38991BC2180}" destId="{A15C9BB1-C22A-4C98-9463-61BE9B226CE9}" srcOrd="0" destOrd="0" presId="urn:microsoft.com/office/officeart/2005/8/layout/chevron2"/>
+    <dgm:cxn modelId="{34FCCE4F-2F26-47D6-8D09-F19274837314}" type="presParOf" srcId="{8A1B9275-FD5C-4226-8D1F-D38991BC2180}" destId="{FF406597-F5FD-476E-84F5-79B1789A8AFD}" srcOrd="1" destOrd="0" presId="urn:microsoft.com/office/officeart/2005/8/layout/chevron2"/>
+    <dgm:cxn modelId="{94C85079-ECFC-413F-9030-5AFBF47AA765}" type="presParOf" srcId="{BBF32AD5-D552-44F2-AFB7-D2D28E54CFE6}" destId="{A10CDEC0-45B5-4098-9923-7BDA912C299B}" srcOrd="1" destOrd="0" presId="urn:microsoft.com/office/officeart/2005/8/layout/chevron2"/>
+    <dgm:cxn modelId="{8559F980-45EE-4F35-8294-9A0EA4667F3E}" type="presParOf" srcId="{BBF32AD5-D552-44F2-AFB7-D2D28E54CFE6}" destId="{1206D4A8-F285-4713-BE0A-9D048307E4B7}" srcOrd="2" destOrd="0" presId="urn:microsoft.com/office/officeart/2005/8/layout/chevron2"/>
+    <dgm:cxn modelId="{60D9067F-8CFD-4892-B162-0DDC3171A7F2}" type="presParOf" srcId="{1206D4A8-F285-4713-BE0A-9D048307E4B7}" destId="{2503193E-38A1-49AA-899B-33407A70335C}" srcOrd="0" destOrd="0" presId="urn:microsoft.com/office/officeart/2005/8/layout/chevron2"/>
+    <dgm:cxn modelId="{9C58AA13-A20E-489E-B473-B1CDA13B7EFC}" type="presParOf" srcId="{1206D4A8-F285-4713-BE0A-9D048307E4B7}" destId="{0F1A4CB9-ACB6-41E6-B735-16C6B9F8CD82}" srcOrd="1" destOrd="0" presId="urn:microsoft.com/office/officeart/2005/8/layout/chevron2"/>
+    <dgm:cxn modelId="{143A8775-1A0A-441A-AB81-DE9D7D15CA17}" type="presParOf" srcId="{BBF32AD5-D552-44F2-AFB7-D2D28E54CFE6}" destId="{AA814609-F086-4602-B783-59A59E18C1D9}" srcOrd="3" destOrd="0" presId="urn:microsoft.com/office/officeart/2005/8/layout/chevron2"/>
+    <dgm:cxn modelId="{CB481220-1499-49AE-8641-77B686FF8A05}" type="presParOf" srcId="{BBF32AD5-D552-44F2-AFB7-D2D28E54CFE6}" destId="{18F86A67-3665-4990-A4A7-524438C17959}" srcOrd="4" destOrd="0" presId="urn:microsoft.com/office/officeart/2005/8/layout/chevron2"/>
+    <dgm:cxn modelId="{C79A10A3-3229-409C-A852-D979846E7456}" type="presParOf" srcId="{18F86A67-3665-4990-A4A7-524438C17959}" destId="{38E54CF9-3CB1-402E-9A44-15F4C4E81F39}" srcOrd="0" destOrd="0" presId="urn:microsoft.com/office/officeart/2005/8/layout/chevron2"/>
+    <dgm:cxn modelId="{7055CE80-DA9D-41D0-9E25-3307C9DBABD0}" type="presParOf" srcId="{18F86A67-3665-4990-A4A7-524438C17959}" destId="{469F2505-F5E8-497B-B396-5E9B19160B08}" srcOrd="1" destOrd="0" presId="urn:microsoft.com/office/officeart/2005/8/layout/chevron2"/>
+    <dgm:cxn modelId="{2F9A601B-C107-4015-8112-A5E0E231705E}" type="presParOf" srcId="{BBF32AD5-D552-44F2-AFB7-D2D28E54CFE6}" destId="{484F37C6-15AB-48C8-83C4-ADEA0EE66851}" srcOrd="5" destOrd="0" presId="urn:microsoft.com/office/officeart/2005/8/layout/chevron2"/>
+    <dgm:cxn modelId="{DE53968C-E8A8-43D4-97A9-E130B6D65230}" type="presParOf" srcId="{BBF32AD5-D552-44F2-AFB7-D2D28E54CFE6}" destId="{F7A3CB03-D229-4E62-9571-F516D969EA98}" srcOrd="6" destOrd="0" presId="urn:microsoft.com/office/officeart/2005/8/layout/chevron2"/>
+    <dgm:cxn modelId="{87954847-9BF5-4EEF-8356-5FF5F427BF6A}" type="presParOf" srcId="{F7A3CB03-D229-4E62-9571-F516D969EA98}" destId="{DAF39B25-84AB-4AEB-BE47-9239AD601503}" srcOrd="0" destOrd="0" presId="urn:microsoft.com/office/officeart/2005/8/layout/chevron2"/>
+    <dgm:cxn modelId="{EB068668-1835-4C70-912D-3E1B00D291E2}" type="presParOf" srcId="{F7A3CB03-D229-4E62-9571-F516D969EA98}" destId="{F2139D41-4925-4B84-97FF-7FA05AC1653D}" srcOrd="1" destOrd="0" presId="urn:microsoft.com/office/officeart/2005/8/layout/chevron2"/>
+  </dgm:cxnLst>
+  <dgm:bg/>
+  <dgm:whole/>
+  <dgm:extLst>
+    <a:ext uri="http://schemas.microsoft.com/office/drawing/2008/diagram">
+      <dsp:dataModelExt xmlns:dsp="http://schemas.microsoft.com/office/drawing/2008/diagram" relId="rId14" minVer="http://schemas.openxmlformats.org/drawingml/2006/diagram"/>
     </a:ext>
   </dgm:extLst>
 </dgm:dataModel>
@@ -3322,6 +4731,674 @@
 </dsp:drawing>
 </file>
 
+<file path=word/diagrams/drawing2.xml><?xml version="1.0" encoding="utf-8"?>
+<dsp:drawing xmlns:dgm="http://schemas.openxmlformats.org/drawingml/2006/diagram" xmlns:dsp="http://schemas.microsoft.com/office/drawing/2008/diagram" xmlns:a="http://schemas.openxmlformats.org/drawingml/2006/main">
+  <dsp:spTree>
+    <dsp:nvGrpSpPr>
+      <dsp:cNvPr id="0" name=""/>
+      <dsp:cNvGrpSpPr/>
+    </dsp:nvGrpSpPr>
+    <dsp:grpSpPr/>
+    <dsp:sp modelId="{A15C9BB1-C22A-4C98-9463-61BE9B226CE9}">
+      <dsp:nvSpPr>
+        <dsp:cNvPr id="0" name=""/>
+        <dsp:cNvSpPr/>
+      </dsp:nvSpPr>
+      <dsp:spPr>
+        <a:xfrm rot="5400000">
+          <a:off x="-137126" y="138494"/>
+          <a:ext cx="914176" cy="639923"/>
+        </a:xfrm>
+        <a:prstGeom prst="chevron">
+          <a:avLst/>
+        </a:prstGeom>
+        <a:solidFill>
+          <a:schemeClr val="accent1">
+            <a:hueOff val="0"/>
+            <a:satOff val="0"/>
+            <a:lumOff val="0"/>
+            <a:alphaOff val="0"/>
+          </a:schemeClr>
+        </a:solidFill>
+        <a:ln w="12700" cap="flat" cmpd="sng" algn="ctr">
+          <a:solidFill>
+            <a:schemeClr val="accent1">
+              <a:hueOff val="0"/>
+              <a:satOff val="0"/>
+              <a:lumOff val="0"/>
+              <a:alphaOff val="0"/>
+            </a:schemeClr>
+          </a:solidFill>
+          <a:prstDash val="solid"/>
+          <a:miter lim="800000"/>
+        </a:ln>
+        <a:effectLst/>
+      </dsp:spPr>
+      <dsp:style>
+        <a:lnRef idx="2">
+          <a:scrgbClr r="0" g="0" b="0"/>
+        </a:lnRef>
+        <a:fillRef idx="1">
+          <a:scrgbClr r="0" g="0" b="0"/>
+        </a:fillRef>
+        <a:effectRef idx="0">
+          <a:scrgbClr r="0" g="0" b="0"/>
+        </a:effectRef>
+        <a:fontRef idx="minor">
+          <a:schemeClr val="lt1"/>
+        </a:fontRef>
+      </dsp:style>
+      <dsp:txBody>
+        <a:bodyPr spcFirstLastPara="0" vert="horz" wrap="square" lIns="5715" tIns="5715" rIns="5715" bIns="5715" numCol="1" spcCol="1270" anchor="ctr" anchorCtr="0">
+          <a:noAutofit/>
+        </a:bodyPr>
+        <a:lstStyle/>
+        <a:p>
+          <a:pPr marL="0" lvl="0" indent="0" algn="ctr" defTabSz="400050">
+            <a:lnSpc>
+              <a:spcPct val="90000"/>
+            </a:lnSpc>
+            <a:spcBef>
+              <a:spcPct val="0"/>
+            </a:spcBef>
+            <a:spcAft>
+              <a:spcPct val="35000"/>
+            </a:spcAft>
+            <a:buNone/>
+          </a:pPr>
+          <a:r>
+            <a:rPr lang="en-US" sz="900" kern="1200"/>
+            <a:t>New Season</a:t>
+          </a:r>
+        </a:p>
+      </dsp:txBody>
+      <dsp:txXfrm rot="-5400000">
+        <a:off x="1" y="321330"/>
+        <a:ext cx="639923" cy="274253"/>
+      </dsp:txXfrm>
+    </dsp:sp>
+    <dsp:sp modelId="{FF406597-F5FD-476E-84F5-79B1789A8AFD}">
+      <dsp:nvSpPr>
+        <dsp:cNvPr id="0" name=""/>
+        <dsp:cNvSpPr/>
+      </dsp:nvSpPr>
+      <dsp:spPr>
+        <a:xfrm rot="5400000">
+          <a:off x="2766054" y="-2124763"/>
+          <a:ext cx="594214" cy="4846476"/>
+        </a:xfrm>
+        <a:prstGeom prst="round2SameRect">
+          <a:avLst/>
+        </a:prstGeom>
+        <a:solidFill>
+          <a:schemeClr val="lt1">
+            <a:alpha val="90000"/>
+            <a:hueOff val="0"/>
+            <a:satOff val="0"/>
+            <a:lumOff val="0"/>
+            <a:alphaOff val="0"/>
+          </a:schemeClr>
+        </a:solidFill>
+        <a:ln w="12700" cap="flat" cmpd="sng" algn="ctr">
+          <a:solidFill>
+            <a:schemeClr val="accent1">
+              <a:hueOff val="0"/>
+              <a:satOff val="0"/>
+              <a:lumOff val="0"/>
+              <a:alphaOff val="0"/>
+            </a:schemeClr>
+          </a:solidFill>
+          <a:prstDash val="solid"/>
+          <a:miter lim="800000"/>
+        </a:ln>
+        <a:effectLst/>
+      </dsp:spPr>
+      <dsp:style>
+        <a:lnRef idx="2">
+          <a:scrgbClr r="0" g="0" b="0"/>
+        </a:lnRef>
+        <a:fillRef idx="1">
+          <a:scrgbClr r="0" g="0" b="0"/>
+        </a:fillRef>
+        <a:effectRef idx="0">
+          <a:scrgbClr r="0" g="0" b="0"/>
+        </a:effectRef>
+        <a:fontRef idx="minor"/>
+      </dsp:style>
+      <dsp:txBody>
+        <a:bodyPr spcFirstLastPara="0" vert="horz" wrap="square" lIns="99568" tIns="8890" rIns="8890" bIns="8890" numCol="1" spcCol="1270" anchor="ctr" anchorCtr="0">
+          <a:noAutofit/>
+        </a:bodyPr>
+        <a:lstStyle/>
+        <a:p>
+          <a:pPr marL="114300" lvl="1" indent="-114300" algn="l" defTabSz="622300">
+            <a:lnSpc>
+              <a:spcPct val="90000"/>
+            </a:lnSpc>
+            <a:spcBef>
+              <a:spcPct val="0"/>
+            </a:spcBef>
+            <a:spcAft>
+              <a:spcPct val="15000"/>
+            </a:spcAft>
+            <a:buChar char="•"/>
+          </a:pPr>
+          <a:r>
+            <a:rPr lang="en-US" sz="1400" kern="1200"/>
+            <a:t>New season with nothing in it, or you can choose to import previous season's achievements</a:t>
+          </a:r>
+        </a:p>
+      </dsp:txBody>
+      <dsp:txXfrm rot="-5400000">
+        <a:off x="639924" y="30374"/>
+        <a:ext cx="4817469" cy="536200"/>
+      </dsp:txXfrm>
+    </dsp:sp>
+    <dsp:sp modelId="{2503193E-38A1-49AA-899B-33407A70335C}">
+      <dsp:nvSpPr>
+        <dsp:cNvPr id="0" name=""/>
+        <dsp:cNvSpPr/>
+      </dsp:nvSpPr>
+      <dsp:spPr>
+        <a:xfrm rot="5400000">
+          <a:off x="-137126" y="899656"/>
+          <a:ext cx="914176" cy="639923"/>
+        </a:xfrm>
+        <a:prstGeom prst="chevron">
+          <a:avLst/>
+        </a:prstGeom>
+        <a:solidFill>
+          <a:schemeClr val="accent1">
+            <a:hueOff val="0"/>
+            <a:satOff val="0"/>
+            <a:lumOff val="0"/>
+            <a:alphaOff val="0"/>
+          </a:schemeClr>
+        </a:solidFill>
+        <a:ln w="12700" cap="flat" cmpd="sng" algn="ctr">
+          <a:solidFill>
+            <a:schemeClr val="accent1">
+              <a:hueOff val="0"/>
+              <a:satOff val="0"/>
+              <a:lumOff val="0"/>
+              <a:alphaOff val="0"/>
+            </a:schemeClr>
+          </a:solidFill>
+          <a:prstDash val="solid"/>
+          <a:miter lim="800000"/>
+        </a:ln>
+        <a:effectLst/>
+      </dsp:spPr>
+      <dsp:style>
+        <a:lnRef idx="2">
+          <a:scrgbClr r="0" g="0" b="0"/>
+        </a:lnRef>
+        <a:fillRef idx="1">
+          <a:scrgbClr r="0" g="0" b="0"/>
+        </a:fillRef>
+        <a:effectRef idx="0">
+          <a:scrgbClr r="0" g="0" b="0"/>
+        </a:effectRef>
+        <a:fontRef idx="minor">
+          <a:schemeClr val="lt1"/>
+        </a:fontRef>
+      </dsp:style>
+      <dsp:txBody>
+        <a:bodyPr spcFirstLastPara="0" vert="horz" wrap="square" lIns="5715" tIns="5715" rIns="5715" bIns="5715" numCol="1" spcCol="1270" anchor="ctr" anchorCtr="0">
+          <a:noAutofit/>
+        </a:bodyPr>
+        <a:lstStyle/>
+        <a:p>
+          <a:pPr marL="0" lvl="0" indent="0" algn="ctr" defTabSz="400050">
+            <a:lnSpc>
+              <a:spcPct val="90000"/>
+            </a:lnSpc>
+            <a:spcBef>
+              <a:spcPct val="0"/>
+            </a:spcBef>
+            <a:spcAft>
+              <a:spcPct val="35000"/>
+            </a:spcAft>
+            <a:buNone/>
+          </a:pPr>
+          <a:r>
+            <a:rPr lang="en-US" sz="900" kern="1200"/>
+            <a:t>Filled in details</a:t>
+          </a:r>
+        </a:p>
+      </dsp:txBody>
+      <dsp:txXfrm rot="-5400000">
+        <a:off x="1" y="1082492"/>
+        <a:ext cx="639923" cy="274253"/>
+      </dsp:txXfrm>
+    </dsp:sp>
+    <dsp:sp modelId="{0F1A4CB9-ACB6-41E6-B735-16C6B9F8CD82}">
+      <dsp:nvSpPr>
+        <dsp:cNvPr id="0" name=""/>
+        <dsp:cNvSpPr/>
+      </dsp:nvSpPr>
+      <dsp:spPr>
+        <a:xfrm rot="5400000">
+          <a:off x="2766054" y="-1363600"/>
+          <a:ext cx="594214" cy="4846476"/>
+        </a:xfrm>
+        <a:prstGeom prst="round2SameRect">
+          <a:avLst/>
+        </a:prstGeom>
+        <a:solidFill>
+          <a:schemeClr val="lt1">
+            <a:alpha val="90000"/>
+            <a:hueOff val="0"/>
+            <a:satOff val="0"/>
+            <a:lumOff val="0"/>
+            <a:alphaOff val="0"/>
+          </a:schemeClr>
+        </a:solidFill>
+        <a:ln w="12700" cap="flat" cmpd="sng" algn="ctr">
+          <a:solidFill>
+            <a:schemeClr val="accent1">
+              <a:hueOff val="0"/>
+              <a:satOff val="0"/>
+              <a:lumOff val="0"/>
+              <a:alphaOff val="0"/>
+            </a:schemeClr>
+          </a:solidFill>
+          <a:prstDash val="solid"/>
+          <a:miter lim="800000"/>
+        </a:ln>
+        <a:effectLst/>
+      </dsp:spPr>
+      <dsp:style>
+        <a:lnRef idx="2">
+          <a:scrgbClr r="0" g="0" b="0"/>
+        </a:lnRef>
+        <a:fillRef idx="1">
+          <a:scrgbClr r="0" g="0" b="0"/>
+        </a:fillRef>
+        <a:effectRef idx="0">
+          <a:scrgbClr r="0" g="0" b="0"/>
+        </a:effectRef>
+        <a:fontRef idx="minor"/>
+      </dsp:style>
+      <dsp:txBody>
+        <a:bodyPr spcFirstLastPara="0" vert="horz" wrap="square" lIns="99568" tIns="8890" rIns="8890" bIns="8890" numCol="1" spcCol="1270" anchor="ctr" anchorCtr="0">
+          <a:noAutofit/>
+        </a:bodyPr>
+        <a:lstStyle/>
+        <a:p>
+          <a:pPr marL="114300" lvl="1" indent="-114300" algn="l" defTabSz="622300">
+            <a:lnSpc>
+              <a:spcPct val="90000"/>
+            </a:lnSpc>
+            <a:spcBef>
+              <a:spcPct val="0"/>
+            </a:spcBef>
+            <a:spcAft>
+              <a:spcPct val="15000"/>
+            </a:spcAft>
+            <a:buChar char="•"/>
+          </a:pPr>
+          <a:r>
+            <a:rPr lang="en-US" sz="1400" kern="1200"/>
+            <a:t>Start and end dates </a:t>
+          </a:r>
+        </a:p>
+        <a:p>
+          <a:pPr marL="114300" lvl="1" indent="-114300" algn="l" defTabSz="622300">
+            <a:lnSpc>
+              <a:spcPct val="90000"/>
+            </a:lnSpc>
+            <a:spcBef>
+              <a:spcPct val="0"/>
+            </a:spcBef>
+            <a:spcAft>
+              <a:spcPct val="15000"/>
+            </a:spcAft>
+            <a:buChar char="•"/>
+          </a:pPr>
+          <a:r>
+            <a:rPr lang="en-US" sz="1400" kern="1200"/>
+            <a:t>Achievements</a:t>
+          </a:r>
+        </a:p>
+      </dsp:txBody>
+      <dsp:txXfrm rot="-5400000">
+        <a:off x="639924" y="791537"/>
+        <a:ext cx="4817469" cy="536200"/>
+      </dsp:txXfrm>
+    </dsp:sp>
+    <dsp:sp modelId="{38E54CF9-3CB1-402E-9A44-15F4C4E81F39}">
+      <dsp:nvSpPr>
+        <dsp:cNvPr id="0" name=""/>
+        <dsp:cNvSpPr/>
+      </dsp:nvSpPr>
+      <dsp:spPr>
+        <a:xfrm rot="5400000">
+          <a:off x="-137126" y="1660819"/>
+          <a:ext cx="914176" cy="639923"/>
+        </a:xfrm>
+        <a:prstGeom prst="chevron">
+          <a:avLst/>
+        </a:prstGeom>
+        <a:solidFill>
+          <a:schemeClr val="accent1">
+            <a:hueOff val="0"/>
+            <a:satOff val="0"/>
+            <a:lumOff val="0"/>
+            <a:alphaOff val="0"/>
+          </a:schemeClr>
+        </a:solidFill>
+        <a:ln w="12700" cap="flat" cmpd="sng" algn="ctr">
+          <a:solidFill>
+            <a:schemeClr val="accent1">
+              <a:hueOff val="0"/>
+              <a:satOff val="0"/>
+              <a:lumOff val="0"/>
+              <a:alphaOff val="0"/>
+            </a:schemeClr>
+          </a:solidFill>
+          <a:prstDash val="solid"/>
+          <a:miter lim="800000"/>
+        </a:ln>
+        <a:effectLst/>
+      </dsp:spPr>
+      <dsp:style>
+        <a:lnRef idx="2">
+          <a:scrgbClr r="0" g="0" b="0"/>
+        </a:lnRef>
+        <a:fillRef idx="1">
+          <a:scrgbClr r="0" g="0" b="0"/>
+        </a:fillRef>
+        <a:effectRef idx="0">
+          <a:scrgbClr r="0" g="0" b="0"/>
+        </a:effectRef>
+        <a:fontRef idx="minor">
+          <a:schemeClr val="lt1"/>
+        </a:fontRef>
+      </dsp:style>
+      <dsp:txBody>
+        <a:bodyPr spcFirstLastPara="0" vert="horz" wrap="square" lIns="5715" tIns="5715" rIns="5715" bIns="5715" numCol="1" spcCol="1270" anchor="ctr" anchorCtr="0">
+          <a:noAutofit/>
+        </a:bodyPr>
+        <a:lstStyle/>
+        <a:p>
+          <a:pPr marL="0" lvl="0" indent="0" algn="ctr" defTabSz="400050">
+            <a:lnSpc>
+              <a:spcPct val="90000"/>
+            </a:lnSpc>
+            <a:spcBef>
+              <a:spcPct val="0"/>
+            </a:spcBef>
+            <a:spcAft>
+              <a:spcPct val="35000"/>
+            </a:spcAft>
+            <a:buNone/>
+          </a:pPr>
+          <a:r>
+            <a:rPr lang="en-US" sz="900" kern="1200"/>
+            <a:t>Primed</a:t>
+          </a:r>
+        </a:p>
+      </dsp:txBody>
+      <dsp:txXfrm rot="-5400000">
+        <a:off x="1" y="1843655"/>
+        <a:ext cx="639923" cy="274253"/>
+      </dsp:txXfrm>
+    </dsp:sp>
+    <dsp:sp modelId="{469F2505-F5E8-497B-B396-5E9B19160B08}">
+      <dsp:nvSpPr>
+        <dsp:cNvPr id="0" name=""/>
+        <dsp:cNvSpPr/>
+      </dsp:nvSpPr>
+      <dsp:spPr>
+        <a:xfrm rot="5400000">
+          <a:off x="2766054" y="-602437"/>
+          <a:ext cx="594214" cy="4846476"/>
+        </a:xfrm>
+        <a:prstGeom prst="round2SameRect">
+          <a:avLst/>
+        </a:prstGeom>
+        <a:solidFill>
+          <a:schemeClr val="lt1">
+            <a:alpha val="90000"/>
+            <a:hueOff val="0"/>
+            <a:satOff val="0"/>
+            <a:lumOff val="0"/>
+            <a:alphaOff val="0"/>
+          </a:schemeClr>
+        </a:solidFill>
+        <a:ln w="12700" cap="flat" cmpd="sng" algn="ctr">
+          <a:solidFill>
+            <a:schemeClr val="accent1">
+              <a:hueOff val="0"/>
+              <a:satOff val="0"/>
+              <a:lumOff val="0"/>
+              <a:alphaOff val="0"/>
+            </a:schemeClr>
+          </a:solidFill>
+          <a:prstDash val="solid"/>
+          <a:miter lim="800000"/>
+        </a:ln>
+        <a:effectLst/>
+      </dsp:spPr>
+      <dsp:style>
+        <a:lnRef idx="2">
+          <a:scrgbClr r="0" g="0" b="0"/>
+        </a:lnRef>
+        <a:fillRef idx="1">
+          <a:scrgbClr r="0" g="0" b="0"/>
+        </a:fillRef>
+        <a:effectRef idx="0">
+          <a:scrgbClr r="0" g="0" b="0"/>
+        </a:effectRef>
+        <a:fontRef idx="minor"/>
+      </dsp:style>
+      <dsp:txBody>
+        <a:bodyPr spcFirstLastPara="0" vert="horz" wrap="square" lIns="99568" tIns="8890" rIns="8890" bIns="8890" numCol="1" spcCol="1270" anchor="ctr" anchorCtr="0">
+          <a:noAutofit/>
+        </a:bodyPr>
+        <a:lstStyle/>
+        <a:p>
+          <a:pPr marL="114300" lvl="1" indent="-114300" algn="l" defTabSz="622300">
+            <a:lnSpc>
+              <a:spcPct val="90000"/>
+            </a:lnSpc>
+            <a:spcBef>
+              <a:spcPct val="0"/>
+            </a:spcBef>
+            <a:spcAft>
+              <a:spcPct val="15000"/>
+            </a:spcAft>
+            <a:buChar char="•"/>
+          </a:pPr>
+          <a:r>
+            <a:rPr lang="en-US" sz="1400" kern="1200"/>
+            <a:t>Once the start date is reached this will move to the next stage.</a:t>
+          </a:r>
+        </a:p>
+        <a:p>
+          <a:pPr marL="114300" lvl="1" indent="-114300" algn="l" defTabSz="622300">
+            <a:lnSpc>
+              <a:spcPct val="90000"/>
+            </a:lnSpc>
+            <a:spcBef>
+              <a:spcPct val="0"/>
+            </a:spcBef>
+            <a:spcAft>
+              <a:spcPct val="15000"/>
+            </a:spcAft>
+            <a:buChar char="•"/>
+          </a:pPr>
+          <a:r>
+            <a:rPr lang="en-US" sz="1400" kern="1200"/>
+            <a:t>you can still change settings here</a:t>
+          </a:r>
+        </a:p>
+      </dsp:txBody>
+      <dsp:txXfrm rot="-5400000">
+        <a:off x="639924" y="1552700"/>
+        <a:ext cx="4817469" cy="536200"/>
+      </dsp:txXfrm>
+    </dsp:sp>
+    <dsp:sp modelId="{DAF39B25-84AB-4AEB-BE47-9239AD601503}">
+      <dsp:nvSpPr>
+        <dsp:cNvPr id="0" name=""/>
+        <dsp:cNvSpPr/>
+      </dsp:nvSpPr>
+      <dsp:spPr>
+        <a:xfrm rot="5400000">
+          <a:off x="-137126" y="2421982"/>
+          <a:ext cx="914176" cy="639923"/>
+        </a:xfrm>
+        <a:prstGeom prst="chevron">
+          <a:avLst/>
+        </a:prstGeom>
+        <a:solidFill>
+          <a:schemeClr val="accent1">
+            <a:hueOff val="0"/>
+            <a:satOff val="0"/>
+            <a:lumOff val="0"/>
+            <a:alphaOff val="0"/>
+          </a:schemeClr>
+        </a:solidFill>
+        <a:ln w="12700" cap="flat" cmpd="sng" algn="ctr">
+          <a:solidFill>
+            <a:schemeClr val="accent1">
+              <a:hueOff val="0"/>
+              <a:satOff val="0"/>
+              <a:lumOff val="0"/>
+              <a:alphaOff val="0"/>
+            </a:schemeClr>
+          </a:solidFill>
+          <a:prstDash val="solid"/>
+          <a:miter lim="800000"/>
+        </a:ln>
+        <a:effectLst/>
+      </dsp:spPr>
+      <dsp:style>
+        <a:lnRef idx="2">
+          <a:scrgbClr r="0" g="0" b="0"/>
+        </a:lnRef>
+        <a:fillRef idx="1">
+          <a:scrgbClr r="0" g="0" b="0"/>
+        </a:fillRef>
+        <a:effectRef idx="0">
+          <a:scrgbClr r="0" g="0" b="0"/>
+        </a:effectRef>
+        <a:fontRef idx="minor">
+          <a:schemeClr val="lt1"/>
+        </a:fontRef>
+      </dsp:style>
+      <dsp:txBody>
+        <a:bodyPr spcFirstLastPara="0" vert="horz" wrap="square" lIns="5715" tIns="5715" rIns="5715" bIns="5715" numCol="1" spcCol="1270" anchor="ctr" anchorCtr="0">
+          <a:noAutofit/>
+        </a:bodyPr>
+        <a:lstStyle/>
+        <a:p>
+          <a:pPr marL="0" lvl="0" indent="0" algn="ctr" defTabSz="400050">
+            <a:lnSpc>
+              <a:spcPct val="90000"/>
+            </a:lnSpc>
+            <a:spcBef>
+              <a:spcPct val="0"/>
+            </a:spcBef>
+            <a:spcAft>
+              <a:spcPct val="35000"/>
+            </a:spcAft>
+            <a:buNone/>
+          </a:pPr>
+          <a:r>
+            <a:rPr lang="en-US" sz="900" kern="1200"/>
+            <a:t>Active</a:t>
+          </a:r>
+        </a:p>
+      </dsp:txBody>
+      <dsp:txXfrm rot="-5400000">
+        <a:off x="1" y="2604818"/>
+        <a:ext cx="639923" cy="274253"/>
+      </dsp:txXfrm>
+    </dsp:sp>
+    <dsp:sp modelId="{F2139D41-4925-4B84-97FF-7FA05AC1653D}">
+      <dsp:nvSpPr>
+        <dsp:cNvPr id="0" name=""/>
+        <dsp:cNvSpPr/>
+      </dsp:nvSpPr>
+      <dsp:spPr>
+        <a:xfrm rot="5400000">
+          <a:off x="2766054" y="158724"/>
+          <a:ext cx="594214" cy="4846476"/>
+        </a:xfrm>
+        <a:prstGeom prst="round2SameRect">
+          <a:avLst/>
+        </a:prstGeom>
+        <a:solidFill>
+          <a:schemeClr val="lt1">
+            <a:alpha val="90000"/>
+            <a:hueOff val="0"/>
+            <a:satOff val="0"/>
+            <a:lumOff val="0"/>
+            <a:alphaOff val="0"/>
+          </a:schemeClr>
+        </a:solidFill>
+        <a:ln w="12700" cap="flat" cmpd="sng" algn="ctr">
+          <a:solidFill>
+            <a:schemeClr val="accent1">
+              <a:hueOff val="0"/>
+              <a:satOff val="0"/>
+              <a:lumOff val="0"/>
+              <a:alphaOff val="0"/>
+            </a:schemeClr>
+          </a:solidFill>
+          <a:prstDash val="solid"/>
+          <a:miter lim="800000"/>
+        </a:ln>
+        <a:effectLst/>
+      </dsp:spPr>
+      <dsp:style>
+        <a:lnRef idx="2">
+          <a:scrgbClr r="0" g="0" b="0"/>
+        </a:lnRef>
+        <a:fillRef idx="1">
+          <a:scrgbClr r="0" g="0" b="0"/>
+        </a:fillRef>
+        <a:effectRef idx="0">
+          <a:scrgbClr r="0" g="0" b="0"/>
+        </a:effectRef>
+        <a:fontRef idx="minor"/>
+      </dsp:style>
+      <dsp:txBody>
+        <a:bodyPr spcFirstLastPara="0" vert="horz" wrap="square" lIns="99568" tIns="8890" rIns="8890" bIns="8890" numCol="1" spcCol="1270" anchor="ctr" anchorCtr="0">
+          <a:noAutofit/>
+        </a:bodyPr>
+        <a:lstStyle/>
+        <a:p>
+          <a:pPr marL="114300" lvl="1" indent="-114300" algn="l" defTabSz="622300">
+            <a:lnSpc>
+              <a:spcPct val="90000"/>
+            </a:lnSpc>
+            <a:spcBef>
+              <a:spcPct val="0"/>
+            </a:spcBef>
+            <a:spcAft>
+              <a:spcPct val="15000"/>
+            </a:spcAft>
+            <a:buChar char="•"/>
+          </a:pPr>
+          <a:r>
+            <a:rPr lang="en-US" sz="1400" kern="1200"/>
+            <a:t>No changes can be made</a:t>
+          </a:r>
+        </a:p>
+      </dsp:txBody>
+      <dsp:txXfrm rot="-5400000">
+        <a:off x="639924" y="2313862"/>
+        <a:ext cx="4817469" cy="536200"/>
+      </dsp:txXfrm>
+    </dsp:sp>
+  </dsp:spTree>
+</dsp:drawing>
+</file>
+
 <file path=word/diagrams/layout1.xml><?xml version="1.0" encoding="utf-8"?>
 <dgm:layoutDef xmlns:dgm="http://schemas.openxmlformats.org/drawingml/2006/diagram" xmlns:a="http://schemas.openxmlformats.org/drawingml/2006/main" uniqueId="urn:microsoft.com/office/officeart/2005/8/layout/cycle5">
   <dgm:title val=""/>
@@ -3530,7 +5607,1297 @@
 </dgm:layoutDef>
 </file>
 
+<file path=word/diagrams/layout2.xml><?xml version="1.0" encoding="utf-8"?>
+<dgm:layoutDef xmlns:dgm="http://schemas.openxmlformats.org/drawingml/2006/diagram" xmlns:a="http://schemas.openxmlformats.org/drawingml/2006/main" uniqueId="urn:microsoft.com/office/officeart/2005/8/layout/chevron2">
+  <dgm:title val=""/>
+  <dgm:desc val=""/>
+  <dgm:catLst>
+    <dgm:cat type="process" pri="12000"/>
+    <dgm:cat type="list" pri="16000"/>
+    <dgm:cat type="convert" pri="11000"/>
+  </dgm:catLst>
+  <dgm:sampData>
+    <dgm:dataModel>
+      <dgm:ptLst>
+        <dgm:pt modelId="0" type="doc"/>
+        <dgm:pt modelId="1">
+          <dgm:prSet phldr="1"/>
+        </dgm:pt>
+        <dgm:pt modelId="11">
+          <dgm:prSet phldr="1"/>
+        </dgm:pt>
+        <dgm:pt modelId="12">
+          <dgm:prSet phldr="1"/>
+        </dgm:pt>
+        <dgm:pt modelId="2">
+          <dgm:prSet phldr="1"/>
+        </dgm:pt>
+        <dgm:pt modelId="21">
+          <dgm:prSet phldr="1"/>
+        </dgm:pt>
+        <dgm:pt modelId="22">
+          <dgm:prSet phldr="1"/>
+        </dgm:pt>
+        <dgm:pt modelId="3">
+          <dgm:prSet phldr="1"/>
+        </dgm:pt>
+        <dgm:pt modelId="31">
+          <dgm:prSet phldr="1"/>
+        </dgm:pt>
+        <dgm:pt modelId="32">
+          <dgm:prSet phldr="1"/>
+        </dgm:pt>
+      </dgm:ptLst>
+      <dgm:cxnLst>
+        <dgm:cxn modelId="4" srcId="0" destId="1" srcOrd="0" destOrd="0"/>
+        <dgm:cxn modelId="5" srcId="0" destId="2" srcOrd="1" destOrd="0"/>
+        <dgm:cxn modelId="6" srcId="0" destId="3" srcOrd="2" destOrd="0"/>
+        <dgm:cxn modelId="13" srcId="1" destId="11" srcOrd="0" destOrd="0"/>
+        <dgm:cxn modelId="14" srcId="1" destId="12" srcOrd="1" destOrd="0"/>
+        <dgm:cxn modelId="23" srcId="2" destId="21" srcOrd="0" destOrd="0"/>
+        <dgm:cxn modelId="24" srcId="2" destId="22" srcOrd="1" destOrd="0"/>
+        <dgm:cxn modelId="33" srcId="3" destId="31" srcOrd="0" destOrd="0"/>
+        <dgm:cxn modelId="34" srcId="3" destId="32" srcOrd="1" destOrd="0"/>
+      </dgm:cxnLst>
+      <dgm:bg/>
+      <dgm:whole/>
+    </dgm:dataModel>
+  </dgm:sampData>
+  <dgm:styleData>
+    <dgm:dataModel>
+      <dgm:ptLst>
+        <dgm:pt modelId="0" type="doc"/>
+        <dgm:pt modelId="1"/>
+      </dgm:ptLst>
+      <dgm:cxnLst>
+        <dgm:cxn modelId="4" srcId="0" destId="1" srcOrd="0" destOrd="0"/>
+      </dgm:cxnLst>
+      <dgm:bg/>
+      <dgm:whole/>
+    </dgm:dataModel>
+  </dgm:styleData>
+  <dgm:clrData>
+    <dgm:dataModel>
+      <dgm:ptLst>
+        <dgm:pt modelId="0" type="doc"/>
+        <dgm:pt modelId="1"/>
+        <dgm:pt modelId="11"/>
+        <dgm:pt modelId="2"/>
+        <dgm:pt modelId="21"/>
+        <dgm:pt modelId="3"/>
+        <dgm:pt modelId="31"/>
+        <dgm:pt modelId="4"/>
+        <dgm:pt modelId="41"/>
+      </dgm:ptLst>
+      <dgm:cxnLst>
+        <dgm:cxn modelId="5" srcId="0" destId="1" srcOrd="0" destOrd="0"/>
+        <dgm:cxn modelId="6" srcId="0" destId="2" srcOrd="1" destOrd="0"/>
+        <dgm:cxn modelId="7" srcId="0" destId="3" srcOrd="2" destOrd="0"/>
+        <dgm:cxn modelId="8" srcId="0" destId="4" srcOrd="3" destOrd="0"/>
+        <dgm:cxn modelId="13" srcId="1" destId="11" srcOrd="0" destOrd="0"/>
+        <dgm:cxn modelId="23" srcId="2" destId="21" srcOrd="0" destOrd="0"/>
+        <dgm:cxn modelId="33" srcId="3" destId="31" srcOrd="0" destOrd="0"/>
+        <dgm:cxn modelId="43" srcId="4" destId="41" srcOrd="0" destOrd="0"/>
+      </dgm:cxnLst>
+      <dgm:bg/>
+      <dgm:whole/>
+    </dgm:dataModel>
+  </dgm:clrData>
+  <dgm:layoutNode name="linearFlow">
+    <dgm:varLst>
+      <dgm:dir/>
+      <dgm:animLvl val="lvl"/>
+      <dgm:resizeHandles val="exact"/>
+    </dgm:varLst>
+    <dgm:alg type="lin">
+      <dgm:param type="linDir" val="fromT"/>
+      <dgm:param type="nodeHorzAlign" val="l"/>
+    </dgm:alg>
+    <dgm:shape xmlns:r="http://schemas.openxmlformats.org/officeDocument/2006/relationships" r:blip="">
+      <dgm:adjLst/>
+    </dgm:shape>
+    <dgm:presOf/>
+    <dgm:constrLst>
+      <dgm:constr type="h" for="ch" forName="composite" refType="h"/>
+      <dgm:constr type="w" for="ch" forName="composite" refType="w"/>
+      <dgm:constr type="h" for="des" forName="parentText" op="equ"/>
+      <dgm:constr type="h" for="ch" forName="sp" val="-14.88"/>
+      <dgm:constr type="h" for="ch" forName="sp" refType="w" refFor="des" refForName="parentText" op="gte" fact="-0.3"/>
+      <dgm:constr type="primFontSz" for="des" forName="parentText" op="equ" val="65"/>
+      <dgm:constr type="primFontSz" for="des" forName="descendantText" op="equ" val="65"/>
+    </dgm:constrLst>
+    <dgm:ruleLst/>
+    <dgm:forEach name="Name0" axis="ch" ptType="node">
+      <dgm:layoutNode name="composite">
+        <dgm:alg type="composite"/>
+        <dgm:shape xmlns:r="http://schemas.openxmlformats.org/officeDocument/2006/relationships" r:blip="">
+          <dgm:adjLst/>
+        </dgm:shape>
+        <dgm:presOf/>
+        <dgm:choose name="Name1">
+          <dgm:if name="Name2" func="var" arg="dir" op="equ" val="norm">
+            <dgm:constrLst>
+              <dgm:constr type="t" for="ch" forName="parentText"/>
+              <dgm:constr type="l" for="ch" forName="parentText"/>
+              <dgm:constr type="w" for="ch" forName="parentText" refType="w" fact="0.4"/>
+              <dgm:constr type="h" for="ch" forName="parentText" refType="h"/>
+              <dgm:constr type="w" for="ch" forName="parentText" refType="w" op="lte" fact="0.5"/>
+              <dgm:constr type="w" for="ch" forName="parentText" refType="h" refFor="ch" refForName="parentText" op="lte" fact="0.7"/>
+              <dgm:constr type="h" for="ch" forName="parentText" refType="w" refFor="ch" refForName="parentText" op="lte" fact="3"/>
+              <dgm:constr type="l" for="ch" forName="descendantText" refType="w" refFor="ch" refForName="parentText"/>
+              <dgm:constr type="w" for="ch" forName="descendantText" refType="w"/>
+              <dgm:constr type="wOff" for="ch" forName="descendantText" refType="w" refFor="ch" refForName="parentText" fact="-1"/>
+              <dgm:constr type="t" for="ch" forName="descendantText"/>
+              <dgm:constr type="b" for="ch" forName="descendantText" refType="h" refFor="ch" refForName="parentText"/>
+              <dgm:constr type="bOff" for="ch" forName="descendantText" refType="w" refFor="ch" refForName="parentText" fact="-0.5"/>
+            </dgm:constrLst>
+          </dgm:if>
+          <dgm:else name="Name3">
+            <dgm:constrLst>
+              <dgm:constr type="t" for="ch" forName="parentText"/>
+              <dgm:constr type="r" for="ch" forName="parentText" refType="w"/>
+              <dgm:constr type="w" for="ch" forName="parentText" refType="w" fact="0.4"/>
+              <dgm:constr type="h" for="ch" forName="parentText" refType="h"/>
+              <dgm:constr type="w" for="ch" forName="parentText" refType="w" op="lte" fact="0.5"/>
+              <dgm:constr type="w" for="ch" forName="parentText" refType="h" refFor="ch" refForName="parentText" op="lte" fact="0.7"/>
+              <dgm:constr type="h" for="ch" forName="parentText" refType="w" refFor="ch" refForName="parentText" op="lte" fact="3"/>
+              <dgm:constr type="l" for="ch" forName="descendantText"/>
+              <dgm:constr type="w" for="ch" forName="descendantText" refType="w"/>
+              <dgm:constr type="wOff" for="ch" forName="descendantText" refType="w" refFor="ch" refForName="parentText" fact="-1"/>
+              <dgm:constr type="t" for="ch" forName="descendantText"/>
+              <dgm:constr type="b" for="ch" forName="descendantText" refType="h" refFor="ch" refForName="parentText"/>
+              <dgm:constr type="bOff" for="ch" forName="descendantText" refType="w" refFor="ch" refForName="parentText" fact="-0.5"/>
+            </dgm:constrLst>
+          </dgm:else>
+        </dgm:choose>
+        <dgm:ruleLst/>
+        <dgm:layoutNode name="parentText" styleLbl="alignNode1">
+          <dgm:varLst>
+            <dgm:chMax val="1"/>
+            <dgm:bulletEnabled val="1"/>
+          </dgm:varLst>
+          <dgm:alg type="tx"/>
+          <dgm:shape xmlns:r="http://schemas.openxmlformats.org/officeDocument/2006/relationships" rot="90" type="chevron" r:blip="">
+            <dgm:adjLst/>
+          </dgm:shape>
+          <dgm:presOf axis="self" ptType="node"/>
+          <dgm:constrLst>
+            <dgm:constr type="lMarg" refType="primFontSz" fact="0.05"/>
+            <dgm:constr type="rMarg" refType="primFontSz" fact="0.05"/>
+            <dgm:constr type="tMarg" refType="primFontSz" fact="0.05"/>
+            <dgm:constr type="bMarg" refType="primFontSz" fact="0.05"/>
+          </dgm:constrLst>
+          <dgm:ruleLst>
+            <dgm:rule type="h" val="100" fact="NaN" max="NaN"/>
+            <dgm:rule type="primFontSz" val="24" fact="NaN" max="NaN"/>
+            <dgm:rule type="h" val="110" fact="NaN" max="NaN"/>
+            <dgm:rule type="primFontSz" val="18" fact="NaN" max="NaN"/>
+            <dgm:rule type="h" val="INF" fact="NaN" max="NaN"/>
+            <dgm:rule type="primFontSz" val="5" fact="NaN" max="NaN"/>
+          </dgm:ruleLst>
+        </dgm:layoutNode>
+        <dgm:layoutNode name="descendantText" styleLbl="alignAcc1">
+          <dgm:varLst>
+            <dgm:bulletEnabled val="1"/>
+          </dgm:varLst>
+          <dgm:choose name="Name4">
+            <dgm:if name="Name5" func="var" arg="dir" op="equ" val="norm">
+              <dgm:alg type="tx">
+                <dgm:param type="stBulletLvl" val="1"/>
+                <dgm:param type="txAnchorVertCh" val="mid"/>
+              </dgm:alg>
+              <dgm:shape xmlns:r="http://schemas.openxmlformats.org/officeDocument/2006/relationships" rot="90" type="round2SameRect" r:blip="">
+                <dgm:adjLst/>
+              </dgm:shape>
+            </dgm:if>
+            <dgm:else name="Name6">
+              <dgm:alg type="tx">
+                <dgm:param type="stBulletLvl" val="1"/>
+                <dgm:param type="txAnchorVertCh" val="mid"/>
+              </dgm:alg>
+              <dgm:shape xmlns:r="http://schemas.openxmlformats.org/officeDocument/2006/relationships" rot="-90" type="round2SameRect" r:blip="">
+                <dgm:adjLst/>
+              </dgm:shape>
+            </dgm:else>
+          </dgm:choose>
+          <dgm:presOf axis="des" ptType="node"/>
+          <dgm:choose name="Name7">
+            <dgm:if name="Name8" func="var" arg="dir" op="equ" val="norm">
+              <dgm:constrLst>
+                <dgm:constr type="secFontSz" refType="primFontSz"/>
+                <dgm:constr type="tMarg" refType="primFontSz" fact="0.05"/>
+                <dgm:constr type="bMarg" refType="primFontSz" fact="0.05"/>
+                <dgm:constr type="rMarg" refType="primFontSz" fact="0.05"/>
+              </dgm:constrLst>
+            </dgm:if>
+            <dgm:else name="Name9">
+              <dgm:constrLst>
+                <dgm:constr type="secFontSz" refType="primFontSz"/>
+                <dgm:constr type="tMarg" refType="primFontSz" fact="0.05"/>
+                <dgm:constr type="bMarg" refType="primFontSz" fact="0.05"/>
+                <dgm:constr type="lMarg" refType="primFontSz" fact="0.05"/>
+              </dgm:constrLst>
+            </dgm:else>
+          </dgm:choose>
+          <dgm:ruleLst>
+            <dgm:rule type="primFontSz" val="5" fact="NaN" max="NaN"/>
+          </dgm:ruleLst>
+        </dgm:layoutNode>
+      </dgm:layoutNode>
+      <dgm:forEach name="Name10" axis="followSib" ptType="sibTrans" cnt="1">
+        <dgm:layoutNode name="sp">
+          <dgm:alg type="sp"/>
+          <dgm:shape xmlns:r="http://schemas.openxmlformats.org/officeDocument/2006/relationships" r:blip="">
+            <dgm:adjLst/>
+          </dgm:shape>
+          <dgm:presOf axis="self"/>
+          <dgm:constrLst>
+            <dgm:constr type="w" val="1"/>
+            <dgm:constr type="h" val="37.5"/>
+          </dgm:constrLst>
+          <dgm:ruleLst/>
+        </dgm:layoutNode>
+      </dgm:forEach>
+    </dgm:forEach>
+  </dgm:layoutNode>
+</dgm:layoutDef>
+</file>
+
 <file path=word/diagrams/quickStyle1.xml><?xml version="1.0" encoding="utf-8"?>
+<dgm:styleDef xmlns:dgm="http://schemas.openxmlformats.org/drawingml/2006/diagram" xmlns:a="http://schemas.openxmlformats.org/drawingml/2006/main" uniqueId="urn:microsoft.com/office/officeart/2005/8/quickstyle/simple1">
+  <dgm:title val=""/>
+  <dgm:desc val=""/>
+  <dgm:catLst>
+    <dgm:cat type="simple" pri="10100"/>
+  </dgm:catLst>
+  <dgm:scene3d>
+    <a:camera prst="orthographicFront"/>
+    <a:lightRig rig="threePt" dir="t"/>
+  </dgm:scene3d>
+  <dgm:styleLbl name="node0">
+    <dgm:scene3d>
+      <a:camera prst="orthographicFront"/>
+      <a:lightRig rig="threePt" dir="t"/>
+    </dgm:scene3d>
+    <dgm:sp3d/>
+    <dgm:txPr/>
+    <dgm:style>
+      <a:lnRef idx="2">
+        <a:scrgbClr r="0" g="0" b="0"/>
+      </a:lnRef>
+      <a:fillRef idx="1">
+        <a:scrgbClr r="0" g="0" b="0"/>
+      </a:fillRef>
+      <a:effectRef idx="0">
+        <a:scrgbClr r="0" g="0" b="0"/>
+      </a:effectRef>
+      <a:fontRef idx="minor">
+        <a:schemeClr val="lt1"/>
+      </a:fontRef>
+    </dgm:style>
+  </dgm:styleLbl>
+  <dgm:styleLbl name="lnNode1">
+    <dgm:scene3d>
+      <a:camera prst="orthographicFront"/>
+      <a:lightRig rig="threePt" dir="t"/>
+    </dgm:scene3d>
+    <dgm:sp3d/>
+    <dgm:txPr/>
+    <dgm:style>
+      <a:lnRef idx="2">
+        <a:scrgbClr r="0" g="0" b="0"/>
+      </a:lnRef>
+      <a:fillRef idx="1">
+        <a:scrgbClr r="0" g="0" b="0"/>
+      </a:fillRef>
+      <a:effectRef idx="0">
+        <a:scrgbClr r="0" g="0" b="0"/>
+      </a:effectRef>
+      <a:fontRef idx="minor">
+        <a:schemeClr val="lt1"/>
+      </a:fontRef>
+    </dgm:style>
+  </dgm:styleLbl>
+  <dgm:styleLbl name="vennNode1">
+    <dgm:scene3d>
+      <a:camera prst="orthographicFront"/>
+      <a:lightRig rig="threePt" dir="t"/>
+    </dgm:scene3d>
+    <dgm:sp3d/>
+    <dgm:txPr/>
+    <dgm:style>
+      <a:lnRef idx="2">
+        <a:scrgbClr r="0" g="0" b="0"/>
+      </a:lnRef>
+      <a:fillRef idx="1">
+        <a:scrgbClr r="0" g="0" b="0"/>
+      </a:fillRef>
+      <a:effectRef idx="0">
+        <a:scrgbClr r="0" g="0" b="0"/>
+      </a:effectRef>
+      <a:fontRef idx="minor">
+        <a:schemeClr val="tx1"/>
+      </a:fontRef>
+    </dgm:style>
+  </dgm:styleLbl>
+  <dgm:styleLbl name="alignNode1">
+    <dgm:scene3d>
+      <a:camera prst="orthographicFront"/>
+      <a:lightRig rig="threePt" dir="t"/>
+    </dgm:scene3d>
+    <dgm:sp3d/>
+    <dgm:txPr/>
+    <dgm:style>
+      <a:lnRef idx="2">
+        <a:scrgbClr r="0" g="0" b="0"/>
+      </a:lnRef>
+      <a:fillRef idx="1">
+        <a:scrgbClr r="0" g="0" b="0"/>
+      </a:fillRef>
+      <a:effectRef idx="0">
+        <a:scrgbClr r="0" g="0" b="0"/>
+      </a:effectRef>
+      <a:fontRef idx="minor">
+        <a:schemeClr val="lt1"/>
+      </a:fontRef>
+    </dgm:style>
+  </dgm:styleLbl>
+  <dgm:styleLbl name="node1">
+    <dgm:scene3d>
+      <a:camera prst="orthographicFront"/>
+      <a:lightRig rig="threePt" dir="t"/>
+    </dgm:scene3d>
+    <dgm:sp3d/>
+    <dgm:txPr/>
+    <dgm:style>
+      <a:lnRef idx="2">
+        <a:scrgbClr r="0" g="0" b="0"/>
+      </a:lnRef>
+      <a:fillRef idx="1">
+        <a:scrgbClr r="0" g="0" b="0"/>
+      </a:fillRef>
+      <a:effectRef idx="0">
+        <a:scrgbClr r="0" g="0" b="0"/>
+      </a:effectRef>
+      <a:fontRef idx="minor">
+        <a:schemeClr val="lt1"/>
+      </a:fontRef>
+    </dgm:style>
+  </dgm:styleLbl>
+  <dgm:styleLbl name="node2">
+    <dgm:scene3d>
+      <a:camera prst="orthographicFront"/>
+      <a:lightRig rig="threePt" dir="t"/>
+    </dgm:scene3d>
+    <dgm:sp3d/>
+    <dgm:txPr/>
+    <dgm:style>
+      <a:lnRef idx="2">
+        <a:scrgbClr r="0" g="0" b="0"/>
+      </a:lnRef>
+      <a:fillRef idx="1">
+        <a:scrgbClr r="0" g="0" b="0"/>
+      </a:fillRef>
+      <a:effectRef idx="0">
+        <a:scrgbClr r="0" g="0" b="0"/>
+      </a:effectRef>
+      <a:fontRef idx="minor">
+        <a:schemeClr val="lt1"/>
+      </a:fontRef>
+    </dgm:style>
+  </dgm:styleLbl>
+  <dgm:styleLbl name="node3">
+    <dgm:scene3d>
+      <a:camera prst="orthographicFront"/>
+      <a:lightRig rig="threePt" dir="t"/>
+    </dgm:scene3d>
+    <dgm:sp3d/>
+    <dgm:txPr/>
+    <dgm:style>
+      <a:lnRef idx="2">
+        <a:scrgbClr r="0" g="0" b="0"/>
+      </a:lnRef>
+      <a:fillRef idx="1">
+        <a:scrgbClr r="0" g="0" b="0"/>
+      </a:fillRef>
+      <a:effectRef idx="0">
+        <a:scrgbClr r="0" g="0" b="0"/>
+      </a:effectRef>
+      <a:fontRef idx="minor">
+        <a:schemeClr val="lt1"/>
+      </a:fontRef>
+    </dgm:style>
+  </dgm:styleLbl>
+  <dgm:styleLbl name="node4">
+    <dgm:scene3d>
+      <a:camera prst="orthographicFront"/>
+      <a:lightRig rig="threePt" dir="t"/>
+    </dgm:scene3d>
+    <dgm:sp3d/>
+    <dgm:txPr/>
+    <dgm:style>
+      <a:lnRef idx="2">
+        <a:scrgbClr r="0" g="0" b="0"/>
+      </a:lnRef>
+      <a:fillRef idx="1">
+        <a:scrgbClr r="0" g="0" b="0"/>
+      </a:fillRef>
+      <a:effectRef idx="0">
+        <a:scrgbClr r="0" g="0" b="0"/>
+      </a:effectRef>
+      <a:fontRef idx="minor">
+        <a:schemeClr val="lt1"/>
+      </a:fontRef>
+    </dgm:style>
+  </dgm:styleLbl>
+  <dgm:styleLbl name="fgImgPlace1">
+    <dgm:scene3d>
+      <a:camera prst="orthographicFront"/>
+      <a:lightRig rig="threePt" dir="t"/>
+    </dgm:scene3d>
+    <dgm:sp3d/>
+    <dgm:txPr/>
+    <dgm:style>
+      <a:lnRef idx="2">
+        <a:scrgbClr r="0" g="0" b="0"/>
+      </a:lnRef>
+      <a:fillRef idx="1">
+        <a:scrgbClr r="0" g="0" b="0"/>
+      </a:fillRef>
+      <a:effectRef idx="0">
+        <a:scrgbClr r="0" g="0" b="0"/>
+      </a:effectRef>
+      <a:fontRef idx="minor"/>
+    </dgm:style>
+  </dgm:styleLbl>
+  <dgm:styleLbl name="alignImgPlace1">
+    <dgm:scene3d>
+      <a:camera prst="orthographicFront"/>
+      <a:lightRig rig="threePt" dir="t"/>
+    </dgm:scene3d>
+    <dgm:sp3d/>
+    <dgm:txPr/>
+    <dgm:style>
+      <a:lnRef idx="2">
+        <a:scrgbClr r="0" g="0" b="0"/>
+      </a:lnRef>
+      <a:fillRef idx="1">
+        <a:scrgbClr r="0" g="0" b="0"/>
+      </a:fillRef>
+      <a:effectRef idx="0">
+        <a:scrgbClr r="0" g="0" b="0"/>
+      </a:effectRef>
+      <a:fontRef idx="minor"/>
+    </dgm:style>
+  </dgm:styleLbl>
+  <dgm:styleLbl name="bgImgPlace1">
+    <dgm:scene3d>
+      <a:camera prst="orthographicFront"/>
+      <a:lightRig rig="threePt" dir="t"/>
+    </dgm:scene3d>
+    <dgm:sp3d/>
+    <dgm:txPr/>
+    <dgm:style>
+      <a:lnRef idx="2">
+        <a:scrgbClr r="0" g="0" b="0"/>
+      </a:lnRef>
+      <a:fillRef idx="1">
+        <a:scrgbClr r="0" g="0" b="0"/>
+      </a:fillRef>
+      <a:effectRef idx="0">
+        <a:scrgbClr r="0" g="0" b="0"/>
+      </a:effectRef>
+      <a:fontRef idx="minor"/>
+    </dgm:style>
+  </dgm:styleLbl>
+  <dgm:styleLbl name="sibTrans2D1">
+    <dgm:scene3d>
+      <a:camera prst="orthographicFront"/>
+      <a:lightRig rig="threePt" dir="t"/>
+    </dgm:scene3d>
+    <dgm:sp3d/>
+    <dgm:txPr/>
+    <dgm:style>
+      <a:lnRef idx="0">
+        <a:scrgbClr r="0" g="0" b="0"/>
+      </a:lnRef>
+      <a:fillRef idx="1">
+        <a:scrgbClr r="0" g="0" b="0"/>
+      </a:fillRef>
+      <a:effectRef idx="0">
+        <a:scrgbClr r="0" g="0" b="0"/>
+      </a:effectRef>
+      <a:fontRef idx="minor">
+        <a:schemeClr val="lt1"/>
+      </a:fontRef>
+    </dgm:style>
+  </dgm:styleLbl>
+  <dgm:styleLbl name="fgSibTrans2D1">
+    <dgm:scene3d>
+      <a:camera prst="orthographicFront"/>
+      <a:lightRig rig="threePt" dir="t"/>
+    </dgm:scene3d>
+    <dgm:sp3d/>
+    <dgm:txPr/>
+    <dgm:style>
+      <a:lnRef idx="0">
+        <a:scrgbClr r="0" g="0" b="0"/>
+      </a:lnRef>
+      <a:fillRef idx="1">
+        <a:scrgbClr r="0" g="0" b="0"/>
+      </a:fillRef>
+      <a:effectRef idx="0">
+        <a:scrgbClr r="0" g="0" b="0"/>
+      </a:effectRef>
+      <a:fontRef idx="minor">
+        <a:schemeClr val="lt1"/>
+      </a:fontRef>
+    </dgm:style>
+  </dgm:styleLbl>
+  <dgm:styleLbl name="bgSibTrans2D1">
+    <dgm:scene3d>
+      <a:camera prst="orthographicFront"/>
+      <a:lightRig rig="threePt" dir="t"/>
+    </dgm:scene3d>
+    <dgm:sp3d/>
+    <dgm:txPr/>
+    <dgm:style>
+      <a:lnRef idx="0">
+        <a:scrgbClr r="0" g="0" b="0"/>
+      </a:lnRef>
+      <a:fillRef idx="1">
+        <a:scrgbClr r="0" g="0" b="0"/>
+      </a:fillRef>
+      <a:effectRef idx="0">
+        <a:scrgbClr r="0" g="0" b="0"/>
+      </a:effectRef>
+      <a:fontRef idx="minor">
+        <a:schemeClr val="lt1"/>
+      </a:fontRef>
+    </dgm:style>
+  </dgm:styleLbl>
+  <dgm:styleLbl name="sibTrans1D1">
+    <dgm:scene3d>
+      <a:camera prst="orthographicFront"/>
+      <a:lightRig rig="threePt" dir="t"/>
+    </dgm:scene3d>
+    <dgm:sp3d/>
+    <dgm:txPr/>
+    <dgm:style>
+      <a:lnRef idx="1">
+        <a:scrgbClr r="0" g="0" b="0"/>
+      </a:lnRef>
+      <a:fillRef idx="0">
+        <a:scrgbClr r="0" g="0" b="0"/>
+      </a:fillRef>
+      <a:effectRef idx="0">
+        <a:scrgbClr r="0" g="0" b="0"/>
+      </a:effectRef>
+      <a:fontRef idx="minor"/>
+    </dgm:style>
+  </dgm:styleLbl>
+  <dgm:styleLbl name="callout">
+    <dgm:scene3d>
+      <a:camera prst="orthographicFront"/>
+      <a:lightRig rig="threePt" dir="t"/>
+    </dgm:scene3d>
+    <dgm:sp3d/>
+    <dgm:txPr/>
+    <dgm:style>
+      <a:lnRef idx="2">
+        <a:scrgbClr r="0" g="0" b="0"/>
+      </a:lnRef>
+      <a:fillRef idx="1">
+        <a:scrgbClr r="0" g="0" b="0"/>
+      </a:fillRef>
+      <a:effectRef idx="0">
+        <a:scrgbClr r="0" g="0" b="0"/>
+      </a:effectRef>
+      <a:fontRef idx="minor"/>
+    </dgm:style>
+  </dgm:styleLbl>
+  <dgm:styleLbl name="asst0">
+    <dgm:scene3d>
+      <a:camera prst="orthographicFront"/>
+      <a:lightRig rig="threePt" dir="t"/>
+    </dgm:scene3d>
+    <dgm:sp3d/>
+    <dgm:txPr/>
+    <dgm:style>
+      <a:lnRef idx="2">
+        <a:scrgbClr r="0" g="0" b="0"/>
+      </a:lnRef>
+      <a:fillRef idx="1">
+        <a:scrgbClr r="0" g="0" b="0"/>
+      </a:fillRef>
+      <a:effectRef idx="0">
+        <a:scrgbClr r="0" g="0" b="0"/>
+      </a:effectRef>
+      <a:fontRef idx="minor">
+        <a:schemeClr val="lt1"/>
+      </a:fontRef>
+    </dgm:style>
+  </dgm:styleLbl>
+  <dgm:styleLbl name="asst1">
+    <dgm:scene3d>
+      <a:camera prst="orthographicFront"/>
+      <a:lightRig rig="threePt" dir="t"/>
+    </dgm:scene3d>
+    <dgm:sp3d/>
+    <dgm:txPr/>
+    <dgm:style>
+      <a:lnRef idx="2">
+        <a:scrgbClr r="0" g="0" b="0"/>
+      </a:lnRef>
+      <a:fillRef idx="1">
+        <a:scrgbClr r="0" g="0" b="0"/>
+      </a:fillRef>
+      <a:effectRef idx="0">
+        <a:scrgbClr r="0" g="0" b="0"/>
+      </a:effectRef>
+      <a:fontRef idx="minor">
+        <a:schemeClr val="lt1"/>
+      </a:fontRef>
+    </dgm:style>
+  </dgm:styleLbl>
+  <dgm:styleLbl name="asst2">
+    <dgm:scene3d>
+      <a:camera prst="orthographicFront"/>
+      <a:lightRig rig="threePt" dir="t"/>
+    </dgm:scene3d>
+    <dgm:sp3d/>
+    <dgm:txPr/>
+    <dgm:style>
+      <a:lnRef idx="2">
+        <a:scrgbClr r="0" g="0" b="0"/>
+      </a:lnRef>
+      <a:fillRef idx="1">
+        <a:scrgbClr r="0" g="0" b="0"/>
+      </a:fillRef>
+      <a:effectRef idx="0">
+        <a:scrgbClr r="0" g="0" b="0"/>
+      </a:effectRef>
+      <a:fontRef idx="minor">
+        <a:schemeClr val="lt1"/>
+      </a:fontRef>
+    </dgm:style>
+  </dgm:styleLbl>
+  <dgm:styleLbl name="asst3">
+    <dgm:scene3d>
+      <a:camera prst="orthographicFront"/>
+      <a:lightRig rig="threePt" dir="t"/>
+    </dgm:scene3d>
+    <dgm:sp3d/>
+    <dgm:txPr/>
+    <dgm:style>
+      <a:lnRef idx="2">
+        <a:scrgbClr r="0" g="0" b="0"/>
+      </a:lnRef>
+      <a:fillRef idx="1">
+        <a:scrgbClr r="0" g="0" b="0"/>
+      </a:fillRef>
+      <a:effectRef idx="0">
+        <a:scrgbClr r="0" g="0" b="0"/>
+      </a:effectRef>
+      <a:fontRef idx="minor">
+        <a:schemeClr val="lt1"/>
+      </a:fontRef>
+    </dgm:style>
+  </dgm:styleLbl>
+  <dgm:styleLbl name="asst4">
+    <dgm:scene3d>
+      <a:camera prst="orthographicFront"/>
+      <a:lightRig rig="threePt" dir="t"/>
+    </dgm:scene3d>
+    <dgm:sp3d/>
+    <dgm:txPr/>
+    <dgm:style>
+      <a:lnRef idx="2">
+        <a:scrgbClr r="0" g="0" b="0"/>
+      </a:lnRef>
+      <a:fillRef idx="1">
+        <a:scrgbClr r="0" g="0" b="0"/>
+      </a:fillRef>
+      <a:effectRef idx="0">
+        <a:scrgbClr r="0" g="0" b="0"/>
+      </a:effectRef>
+      <a:fontRef idx="minor">
+        <a:schemeClr val="lt1"/>
+      </a:fontRef>
+    </dgm:style>
+  </dgm:styleLbl>
+  <dgm:styleLbl name="parChTrans2D1">
+    <dgm:scene3d>
+      <a:camera prst="orthographicFront"/>
+      <a:lightRig rig="threePt" dir="t"/>
+    </dgm:scene3d>
+    <dgm:sp3d/>
+    <dgm:txPr/>
+    <dgm:style>
+      <a:lnRef idx="2">
+        <a:scrgbClr r="0" g="0" b="0"/>
+      </a:lnRef>
+      <a:fillRef idx="1">
+        <a:scrgbClr r="0" g="0" b="0"/>
+      </a:fillRef>
+      <a:effectRef idx="0">
+        <a:scrgbClr r="0" g="0" b="0"/>
+      </a:effectRef>
+      <a:fontRef idx="minor">
+        <a:schemeClr val="lt1"/>
+      </a:fontRef>
+    </dgm:style>
+  </dgm:styleLbl>
+  <dgm:styleLbl name="parChTrans2D2">
+    <dgm:scene3d>
+      <a:camera prst="orthographicFront"/>
+      <a:lightRig rig="threePt" dir="t"/>
+    </dgm:scene3d>
+    <dgm:sp3d/>
+    <dgm:txPr/>
+    <dgm:style>
+      <a:lnRef idx="2">
+        <a:scrgbClr r="0" g="0" b="0"/>
+      </a:lnRef>
+      <a:fillRef idx="1">
+        <a:scrgbClr r="0" g="0" b="0"/>
+      </a:fillRef>
+      <a:effectRef idx="0">
+        <a:scrgbClr r="0" g="0" b="0"/>
+      </a:effectRef>
+      <a:fontRef idx="minor">
+        <a:schemeClr val="lt1"/>
+      </a:fontRef>
+    </dgm:style>
+  </dgm:styleLbl>
+  <dgm:styleLbl name="parChTrans2D3">
+    <dgm:scene3d>
+      <a:camera prst="orthographicFront"/>
+      <a:lightRig rig="threePt" dir="t"/>
+    </dgm:scene3d>
+    <dgm:sp3d/>
+    <dgm:txPr/>
+    <dgm:style>
+      <a:lnRef idx="2">
+        <a:scrgbClr r="0" g="0" b="0"/>
+      </a:lnRef>
+      <a:fillRef idx="1">
+        <a:scrgbClr r="0" g="0" b="0"/>
+      </a:fillRef>
+      <a:effectRef idx="0">
+        <a:scrgbClr r="0" g="0" b="0"/>
+      </a:effectRef>
+      <a:fontRef idx="minor">
+        <a:schemeClr val="lt1"/>
+      </a:fontRef>
+    </dgm:style>
+  </dgm:styleLbl>
+  <dgm:styleLbl name="parChTrans2D4">
+    <dgm:scene3d>
+      <a:camera prst="orthographicFront"/>
+      <a:lightRig rig="threePt" dir="t"/>
+    </dgm:scene3d>
+    <dgm:sp3d/>
+    <dgm:txPr/>
+    <dgm:style>
+      <a:lnRef idx="2">
+        <a:scrgbClr r="0" g="0" b="0"/>
+      </a:lnRef>
+      <a:fillRef idx="1">
+        <a:scrgbClr r="0" g="0" b="0"/>
+      </a:fillRef>
+      <a:effectRef idx="0">
+        <a:scrgbClr r="0" g="0" b="0"/>
+      </a:effectRef>
+      <a:fontRef idx="minor">
+        <a:schemeClr val="lt1"/>
+      </a:fontRef>
+    </dgm:style>
+  </dgm:styleLbl>
+  <dgm:styleLbl name="parChTrans1D1">
+    <dgm:scene3d>
+      <a:camera prst="orthographicFront"/>
+      <a:lightRig rig="threePt" dir="t"/>
+    </dgm:scene3d>
+    <dgm:sp3d/>
+    <dgm:txPr/>
+    <dgm:style>
+      <a:lnRef idx="2">
+        <a:scrgbClr r="0" g="0" b="0"/>
+      </a:lnRef>
+      <a:fillRef idx="0">
+        <a:scrgbClr r="0" g="0" b="0"/>
+      </a:fillRef>
+      <a:effectRef idx="0">
+        <a:scrgbClr r="0" g="0" b="0"/>
+      </a:effectRef>
+      <a:fontRef idx="minor"/>
+    </dgm:style>
+  </dgm:styleLbl>
+  <dgm:styleLbl name="parChTrans1D2">
+    <dgm:scene3d>
+      <a:camera prst="orthographicFront"/>
+      <a:lightRig rig="threePt" dir="t"/>
+    </dgm:scene3d>
+    <dgm:sp3d/>
+    <dgm:txPr/>
+    <dgm:style>
+      <a:lnRef idx="2">
+        <a:scrgbClr r="0" g="0" b="0"/>
+      </a:lnRef>
+      <a:fillRef idx="0">
+        <a:scrgbClr r="0" g="0" b="0"/>
+      </a:fillRef>
+      <a:effectRef idx="0">
+        <a:scrgbClr r="0" g="0" b="0"/>
+      </a:effectRef>
+      <a:fontRef idx="minor"/>
+    </dgm:style>
+  </dgm:styleLbl>
+  <dgm:styleLbl name="parChTrans1D3">
+    <dgm:scene3d>
+      <a:camera prst="orthographicFront"/>
+      <a:lightRig rig="threePt" dir="t"/>
+    </dgm:scene3d>
+    <dgm:sp3d/>
+    <dgm:txPr/>
+    <dgm:style>
+      <a:lnRef idx="2">
+        <a:scrgbClr r="0" g="0" b="0"/>
+      </a:lnRef>
+      <a:fillRef idx="0">
+        <a:scrgbClr r="0" g="0" b="0"/>
+      </a:fillRef>
+      <a:effectRef idx="0">
+        <a:scrgbClr r="0" g="0" b="0"/>
+      </a:effectRef>
+      <a:fontRef idx="minor"/>
+    </dgm:style>
+  </dgm:styleLbl>
+  <dgm:styleLbl name="parChTrans1D4">
+    <dgm:scene3d>
+      <a:camera prst="orthographicFront"/>
+      <a:lightRig rig="threePt" dir="t"/>
+    </dgm:scene3d>
+    <dgm:sp3d/>
+    <dgm:txPr/>
+    <dgm:style>
+      <a:lnRef idx="2">
+        <a:scrgbClr r="0" g="0" b="0"/>
+      </a:lnRef>
+      <a:fillRef idx="0">
+        <a:scrgbClr r="0" g="0" b="0"/>
+      </a:fillRef>
+      <a:effectRef idx="0">
+        <a:scrgbClr r="0" g="0" b="0"/>
+      </a:effectRef>
+      <a:fontRef idx="minor"/>
+    </dgm:style>
+  </dgm:styleLbl>
+  <dgm:styleLbl name="fgAcc1">
+    <dgm:scene3d>
+      <a:camera prst="orthographicFront"/>
+      <a:lightRig rig="threePt" dir="t"/>
+    </dgm:scene3d>
+    <dgm:sp3d/>
+    <dgm:txPr/>
+    <dgm:style>
+      <a:lnRef idx="2">
+        <a:scrgbClr r="0" g="0" b="0"/>
+      </a:lnRef>
+      <a:fillRef idx="1">
+        <a:scrgbClr r="0" g="0" b="0"/>
+      </a:fillRef>
+      <a:effectRef idx="0">
+        <a:scrgbClr r="0" g="0" b="0"/>
+      </a:effectRef>
+      <a:fontRef idx="minor"/>
+    </dgm:style>
+  </dgm:styleLbl>
+  <dgm:styleLbl name="conFgAcc1">
+    <dgm:scene3d>
+      <a:camera prst="orthographicFront"/>
+      <a:lightRig rig="threePt" dir="t"/>
+    </dgm:scene3d>
+    <dgm:sp3d/>
+    <dgm:txPr/>
+    <dgm:style>
+      <a:lnRef idx="2">
+        <a:scrgbClr r="0" g="0" b="0"/>
+      </a:lnRef>
+      <a:fillRef idx="1">
+        <a:scrgbClr r="0" g="0" b="0"/>
+      </a:fillRef>
+      <a:effectRef idx="0">
+        <a:scrgbClr r="0" g="0" b="0"/>
+      </a:effectRef>
+      <a:fontRef idx="minor"/>
+    </dgm:style>
+  </dgm:styleLbl>
+  <dgm:styleLbl name="alignAcc1">
+    <dgm:scene3d>
+      <a:camera prst="orthographicFront"/>
+      <a:lightRig rig="threePt" dir="t"/>
+    </dgm:scene3d>
+    <dgm:sp3d/>
+    <dgm:txPr/>
+    <dgm:style>
+      <a:lnRef idx="2">
+        <a:scrgbClr r="0" g="0" b="0"/>
+      </a:lnRef>
+      <a:fillRef idx="1">
+        <a:scrgbClr r="0" g="0" b="0"/>
+      </a:fillRef>
+      <a:effectRef idx="0">
+        <a:scrgbClr r="0" g="0" b="0"/>
+      </a:effectRef>
+      <a:fontRef idx="minor"/>
+    </dgm:style>
+  </dgm:styleLbl>
+  <dgm:styleLbl name="trAlignAcc1">
+    <dgm:scene3d>
+      <a:camera prst="orthographicFront"/>
+      <a:lightRig rig="threePt" dir="t"/>
+    </dgm:scene3d>
+    <dgm:sp3d/>
+    <dgm:txPr/>
+    <dgm:style>
+      <a:lnRef idx="1">
+        <a:scrgbClr r="0" g="0" b="0"/>
+      </a:lnRef>
+      <a:fillRef idx="1">
+        <a:scrgbClr r="0" g="0" b="0"/>
+      </a:fillRef>
+      <a:effectRef idx="0">
+        <a:scrgbClr r="0" g="0" b="0"/>
+      </a:effectRef>
+      <a:fontRef idx="minor"/>
+    </dgm:style>
+  </dgm:styleLbl>
+  <dgm:styleLbl name="bgAcc1">
+    <dgm:scene3d>
+      <a:camera prst="orthographicFront"/>
+      <a:lightRig rig="threePt" dir="t"/>
+    </dgm:scene3d>
+    <dgm:sp3d/>
+    <dgm:txPr/>
+    <dgm:style>
+      <a:lnRef idx="2">
+        <a:scrgbClr r="0" g="0" b="0"/>
+      </a:lnRef>
+      <a:fillRef idx="1">
+        <a:scrgbClr r="0" g="0" b="0"/>
+      </a:fillRef>
+      <a:effectRef idx="0">
+        <a:scrgbClr r="0" g="0" b="0"/>
+      </a:effectRef>
+      <a:fontRef idx="minor"/>
+    </dgm:style>
+  </dgm:styleLbl>
+  <dgm:styleLbl name="solidFgAcc1">
+    <dgm:scene3d>
+      <a:camera prst="orthographicFront"/>
+      <a:lightRig rig="threePt" dir="t"/>
+    </dgm:scene3d>
+    <dgm:sp3d/>
+    <dgm:txPr/>
+    <dgm:style>
+      <a:lnRef idx="2">
+        <a:scrgbClr r="0" g="0" b="0"/>
+      </a:lnRef>
+      <a:fillRef idx="1">
+        <a:scrgbClr r="0" g="0" b="0"/>
+      </a:fillRef>
+      <a:effectRef idx="0">
+        <a:scrgbClr r="0" g="0" b="0"/>
+      </a:effectRef>
+      <a:fontRef idx="minor"/>
+    </dgm:style>
+  </dgm:styleLbl>
+  <dgm:styleLbl name="solidAlignAcc1">
+    <dgm:scene3d>
+      <a:camera prst="orthographicFront"/>
+      <a:lightRig rig="threePt" dir="t"/>
+    </dgm:scene3d>
+    <dgm:sp3d/>
+    <dgm:txPr/>
+    <dgm:style>
+      <a:lnRef idx="2">
+        <a:scrgbClr r="0" g="0" b="0"/>
+      </a:lnRef>
+      <a:fillRef idx="1">
+        <a:scrgbClr r="0" g="0" b="0"/>
+      </a:fillRef>
+      <a:effectRef idx="0">
+        <a:scrgbClr r="0" g="0" b="0"/>
+      </a:effectRef>
+      <a:fontRef idx="minor"/>
+    </dgm:style>
+  </dgm:styleLbl>
+  <dgm:styleLbl name="solidBgAcc1">
+    <dgm:scene3d>
+      <a:camera prst="orthographicFront"/>
+      <a:lightRig rig="threePt" dir="t"/>
+    </dgm:scene3d>
+    <dgm:sp3d/>
+    <dgm:txPr/>
+    <dgm:style>
+      <a:lnRef idx="2">
+        <a:scrgbClr r="0" g="0" b="0"/>
+      </a:lnRef>
+      <a:fillRef idx="1">
+        <a:scrgbClr r="0" g="0" b="0"/>
+      </a:fillRef>
+      <a:effectRef idx="0">
+        <a:scrgbClr r="0" g="0" b="0"/>
+      </a:effectRef>
+      <a:fontRef idx="minor"/>
+    </dgm:style>
+  </dgm:styleLbl>
+  <dgm:styleLbl name="fgAccFollowNode1">
+    <dgm:scene3d>
+      <a:camera prst="orthographicFront"/>
+      <a:lightRig rig="threePt" dir="t"/>
+    </dgm:scene3d>
+    <dgm:sp3d/>
+    <dgm:txPr/>
+    <dgm:style>
+      <a:lnRef idx="2">
+        <a:scrgbClr r="0" g="0" b="0"/>
+      </a:lnRef>
+      <a:fillRef idx="1">
+        <a:scrgbClr r="0" g="0" b="0"/>
+      </a:fillRef>
+      <a:effectRef idx="0">
+        <a:scrgbClr r="0" g="0" b="0"/>
+      </a:effectRef>
+      <a:fontRef idx="minor"/>
+    </dgm:style>
+  </dgm:styleLbl>
+  <dgm:styleLbl name="alignAccFollowNode1">
+    <dgm:scene3d>
+      <a:camera prst="orthographicFront"/>
+      <a:lightRig rig="threePt" dir="t"/>
+    </dgm:scene3d>
+    <dgm:sp3d/>
+    <dgm:txPr/>
+    <dgm:style>
+      <a:lnRef idx="2">
+        <a:scrgbClr r="0" g="0" b="0"/>
+      </a:lnRef>
+      <a:fillRef idx="1">
+        <a:scrgbClr r="0" g="0" b="0"/>
+      </a:fillRef>
+      <a:effectRef idx="0">
+        <a:scrgbClr r="0" g="0" b="0"/>
+      </a:effectRef>
+      <a:fontRef idx="minor"/>
+    </dgm:style>
+  </dgm:styleLbl>
+  <dgm:styleLbl name="bgAccFollowNode1">
+    <dgm:scene3d>
+      <a:camera prst="orthographicFront"/>
+      <a:lightRig rig="threePt" dir="t"/>
+    </dgm:scene3d>
+    <dgm:sp3d/>
+    <dgm:txPr/>
+    <dgm:style>
+      <a:lnRef idx="2">
+        <a:scrgbClr r="0" g="0" b="0"/>
+      </a:lnRef>
+      <a:fillRef idx="1">
+        <a:scrgbClr r="0" g="0" b="0"/>
+      </a:fillRef>
+      <a:effectRef idx="0">
+        <a:scrgbClr r="0" g="0" b="0"/>
+      </a:effectRef>
+      <a:fontRef idx="minor"/>
+    </dgm:style>
+  </dgm:styleLbl>
+  <dgm:styleLbl name="fgAcc0">
+    <dgm:scene3d>
+      <a:camera prst="orthographicFront"/>
+      <a:lightRig rig="threePt" dir="t"/>
+    </dgm:scene3d>
+    <dgm:sp3d/>
+    <dgm:txPr/>
+    <dgm:style>
+      <a:lnRef idx="2">
+        <a:scrgbClr r="0" g="0" b="0"/>
+      </a:lnRef>
+      <a:fillRef idx="1">
+        <a:scrgbClr r="0" g="0" b="0"/>
+      </a:fillRef>
+      <a:effectRef idx="0">
+        <a:scrgbClr r="0" g="0" b="0"/>
+      </a:effectRef>
+      <a:fontRef idx="minor"/>
+    </dgm:style>
+  </dgm:styleLbl>
+  <dgm:styleLbl name="fgAcc2">
+    <dgm:scene3d>
+      <a:camera prst="orthographicFront"/>
+      <a:lightRig rig="threePt" dir="t"/>
+    </dgm:scene3d>
+    <dgm:sp3d/>
+    <dgm:txPr/>
+    <dgm:style>
+      <a:lnRef idx="2">
+        <a:scrgbClr r="0" g="0" b="0"/>
+      </a:lnRef>
+      <a:fillRef idx="1">
+        <a:scrgbClr r="0" g="0" b="0"/>
+      </a:fillRef>
+      <a:effectRef idx="0">
+        <a:scrgbClr r="0" g="0" b="0"/>
+      </a:effectRef>
+      <a:fontRef idx="minor"/>
+    </dgm:style>
+  </dgm:styleLbl>
+  <dgm:styleLbl name="fgAcc3">
+    <dgm:scene3d>
+      <a:camera prst="orthographicFront"/>
+      <a:lightRig rig="threePt" dir="t"/>
+    </dgm:scene3d>
+    <dgm:sp3d/>
+    <dgm:txPr/>
+    <dgm:style>
+      <a:lnRef idx="2">
+        <a:scrgbClr r="0" g="0" b="0"/>
+      </a:lnRef>
+      <a:fillRef idx="1">
+        <a:scrgbClr r="0" g="0" b="0"/>
+      </a:fillRef>
+      <a:effectRef idx="0">
+        <a:scrgbClr r="0" g="0" b="0"/>
+      </a:effectRef>
+      <a:fontRef idx="minor"/>
+    </dgm:style>
+  </dgm:styleLbl>
+  <dgm:styleLbl name="fgAcc4">
+    <dgm:scene3d>
+      <a:camera prst="orthographicFront"/>
+      <a:lightRig rig="threePt" dir="t"/>
+    </dgm:scene3d>
+    <dgm:sp3d/>
+    <dgm:txPr/>
+    <dgm:style>
+      <a:lnRef idx="2">
+        <a:scrgbClr r="0" g="0" b="0"/>
+      </a:lnRef>
+      <a:fillRef idx="1">
+        <a:scrgbClr r="0" g="0" b="0"/>
+      </a:fillRef>
+      <a:effectRef idx="0">
+        <a:scrgbClr r="0" g="0" b="0"/>
+      </a:effectRef>
+      <a:fontRef idx="minor"/>
+    </dgm:style>
+  </dgm:styleLbl>
+  <dgm:styleLbl name="bgShp">
+    <dgm:scene3d>
+      <a:camera prst="orthographicFront"/>
+      <a:lightRig rig="threePt" dir="t"/>
+    </dgm:scene3d>
+    <dgm:sp3d/>
+    <dgm:txPr/>
+    <dgm:style>
+      <a:lnRef idx="0">
+        <a:scrgbClr r="0" g="0" b="0"/>
+      </a:lnRef>
+      <a:fillRef idx="1">
+        <a:scrgbClr r="0" g="0" b="0"/>
+      </a:fillRef>
+      <a:effectRef idx="0">
+        <a:scrgbClr r="0" g="0" b="0"/>
+      </a:effectRef>
+      <a:fontRef idx="minor"/>
+    </dgm:style>
+  </dgm:styleLbl>
+  <dgm:styleLbl name="dkBgShp">
+    <dgm:scene3d>
+      <a:camera prst="orthographicFront"/>
+      <a:lightRig rig="threePt" dir="t"/>
+    </dgm:scene3d>
+    <dgm:sp3d/>
+    <dgm:txPr/>
+    <dgm:style>
+      <a:lnRef idx="0">
+        <a:scrgbClr r="0" g="0" b="0"/>
+      </a:lnRef>
+      <a:fillRef idx="1">
+        <a:scrgbClr r="0" g="0" b="0"/>
+      </a:fillRef>
+      <a:effectRef idx="0">
+        <a:scrgbClr r="0" g="0" b="0"/>
+      </a:effectRef>
+      <a:fontRef idx="minor"/>
+    </dgm:style>
+  </dgm:styleLbl>
+  <dgm:styleLbl name="trBgShp">
+    <dgm:scene3d>
+      <a:camera prst="orthographicFront"/>
+      <a:lightRig rig="threePt" dir="t"/>
+    </dgm:scene3d>
+    <dgm:sp3d/>
+    <dgm:txPr/>
+    <dgm:style>
+      <a:lnRef idx="0">
+        <a:scrgbClr r="0" g="0" b="0"/>
+      </a:lnRef>
+      <a:fillRef idx="1">
+        <a:scrgbClr r="0" g="0" b="0"/>
+      </a:fillRef>
+      <a:effectRef idx="0">
+        <a:scrgbClr r="0" g="0" b="0"/>
+      </a:effectRef>
+      <a:fontRef idx="minor"/>
+    </dgm:style>
+  </dgm:styleLbl>
+  <dgm:styleLbl name="fgShp">
+    <dgm:scene3d>
+      <a:camera prst="orthographicFront"/>
+      <a:lightRig rig="threePt" dir="t"/>
+    </dgm:scene3d>
+    <dgm:sp3d/>
+    <dgm:txPr/>
+    <dgm:style>
+      <a:lnRef idx="2">
+        <a:scrgbClr r="0" g="0" b="0"/>
+      </a:lnRef>
+      <a:fillRef idx="1">
+        <a:scrgbClr r="0" g="0" b="0"/>
+      </a:fillRef>
+      <a:effectRef idx="0">
+        <a:scrgbClr r="0" g="0" b="0"/>
+      </a:effectRef>
+      <a:fontRef idx="minor"/>
+    </dgm:style>
+  </dgm:styleLbl>
+  <dgm:styleLbl name="revTx">
+    <dgm:scene3d>
+      <a:camera prst="orthographicFront"/>
+      <a:lightRig rig="threePt" dir="t"/>
+    </dgm:scene3d>
+    <dgm:sp3d/>
+    <dgm:txPr/>
+    <dgm:style>
+      <a:lnRef idx="0">
+        <a:scrgbClr r="0" g="0" b="0"/>
+      </a:lnRef>
+      <a:fillRef idx="0">
+        <a:scrgbClr r="0" g="0" b="0"/>
+      </a:fillRef>
+      <a:effectRef idx="0">
+        <a:scrgbClr r="0" g="0" b="0"/>
+      </a:effectRef>
+      <a:fontRef idx="minor"/>
+    </dgm:style>
+  </dgm:styleLbl>
+</dgm:styleDef>
+</file>
+
+<file path=word/diagrams/quickStyle2.xml><?xml version="1.0" encoding="utf-8"?>
 <dgm:styleDef xmlns:dgm="http://schemas.openxmlformats.org/drawingml/2006/diagram" xmlns:a="http://schemas.openxmlformats.org/drawingml/2006/main" uniqueId="urn:microsoft.com/office/officeart/2005/8/quickstyle/simple1">
   <dgm:title val=""/>
   <dgm:desc val=""/>

</xml_diff>